<commit_message>
test mdification sur fichier word
</commit_message>
<xml_diff>
--- a/1-Rapport Et présentation/Agence de voyage.docx
+++ b/1-Rapport Et présentation/Agence de voyage.docx
@@ -1,10 +1,10 @@
 
 <file path=word/document.xml><?xml version="1.0" encoding="utf-8"?>
-<w:document xmlns:wpc="http://schemas.microsoft.com/office/word/2010/wordprocessingCanvas" xmlns:cx="http://schemas.microsoft.com/office/drawing/2014/chartex" xmlns:cx1="http://schemas.microsoft.com/office/drawing/2015/9/8/chartex" xmlns:cx2="http://schemas.microsoft.com/office/drawing/2015/10/21/chartex" xmlns:cx3="http://schemas.microsoft.com/office/drawing/2016/5/9/chartex" xmlns:cx4="http://schemas.microsoft.com/office/drawing/2016/5/10/chartex" xmlns:cx5="http://schemas.microsoft.com/office/drawing/2016/5/11/chartex" xmlns:cx6="http://schemas.microsoft.com/office/drawing/2016/5/12/chartex" xmlns:cx7="http://schemas.microsoft.com/office/drawing/2016/5/13/chartex" xmlns:cx8="http://schemas.microsoft.com/office/drawing/2016/5/14/chartex" xmlns:mc="http://schemas.openxmlformats.org/markup-compatibility/2006" xmlns:aink="http://schemas.microsoft.com/office/drawing/2016/ink" xmlns:am3d="http://schemas.microsoft.com/office/drawing/2017/model3d" xmlns:o="urn:schemas-microsoft-com:office:office" xmlns:r="http://schemas.openxmlformats.org/officeDocument/2006/relationships" xmlns:m="http://schemas.openxmlformats.org/officeDocument/2006/math" xmlns:v="urn:schemas-microsoft-com:vml" xmlns:wp14="http://schemas.microsoft.com/office/word/2010/wordprocessingDrawing" xmlns:wp="http://schemas.openxmlformats.org/drawingml/2006/wordprocessingDrawing" xmlns:w10="urn:schemas-microsoft-com:office:word" xmlns:w="http://schemas.openxmlformats.org/wordprocessingml/2006/main" xmlns:w14="http://schemas.microsoft.com/office/word/2010/wordml" xmlns:w15="http://schemas.microsoft.com/office/word/2012/wordml" xmlns:w16cid="http://schemas.microsoft.com/office/word/2016/wordml/cid" xmlns:w16se="http://schemas.microsoft.com/office/word/2015/wordml/symex" xmlns:wpg="http://schemas.microsoft.com/office/word/2010/wordprocessingGroup" xmlns:wpi="http://schemas.microsoft.com/office/word/2010/wordprocessingInk" xmlns:wne="http://schemas.microsoft.com/office/word/2006/wordml" xmlns:wps="http://schemas.microsoft.com/office/word/2010/wordprocessingShape" mc:Ignorable="w14 w15 w16se w16cid wp14">
+<w:document xmlns:wpc="http://schemas.microsoft.com/office/word/2010/wordprocessingCanvas" xmlns:cx="http://schemas.microsoft.com/office/drawing/2014/chartex" xmlns:cx1="http://schemas.microsoft.com/office/drawing/2015/9/8/chartex" xmlns:mc="http://schemas.openxmlformats.org/markup-compatibility/2006" xmlns:o="urn:schemas-microsoft-com:office:office" xmlns:r="http://schemas.openxmlformats.org/officeDocument/2006/relationships" xmlns:m="http://schemas.openxmlformats.org/officeDocument/2006/math" xmlns:v="urn:schemas-microsoft-com:vml" xmlns:wp14="http://schemas.microsoft.com/office/word/2010/wordprocessingDrawing" xmlns:wp="http://schemas.openxmlformats.org/drawingml/2006/wordprocessingDrawing" xmlns:w10="urn:schemas-microsoft-com:office:word" xmlns:w="http://schemas.openxmlformats.org/wordprocessingml/2006/main" xmlns:w14="http://schemas.microsoft.com/office/word/2010/wordml" xmlns:w15="http://schemas.microsoft.com/office/word/2012/wordml" xmlns:w16se="http://schemas.microsoft.com/office/word/2015/wordml/symex" xmlns:wpg="http://schemas.microsoft.com/office/word/2010/wordprocessingGroup" xmlns:wpi="http://schemas.microsoft.com/office/word/2010/wordprocessingInk" xmlns:wne="http://schemas.microsoft.com/office/word/2006/wordml" xmlns:wps="http://schemas.microsoft.com/office/word/2010/wordprocessingShape" mc:Ignorable="w14 w15 w16se wp14">
   <w:body>
     <w:p>
       <w:pPr>
-        <w:pStyle w:val="Titre1"/>
+        <w:pStyle w:val="Heading1"/>
         <w:jc w:val="center"/>
         <w:rPr>
           <w:b/>
@@ -45,6 +45,7 @@
         <w:rPr>
           <w:rFonts w:cstheme="majorBidi"/>
           <w:noProof/>
+          <w:lang w:eastAsia="fr-FR"/>
         </w:rPr>
         <w:drawing>
           <wp:inline distT="0" distB="0" distL="0" distR="0">
@@ -106,7 +107,7 @@
     </w:p>
     <w:p>
       <w:pPr>
-        <w:pStyle w:val="Sansinterligne"/>
+        <w:pStyle w:val="NoSpacing"/>
         <w:jc w:val="center"/>
         <w:rPr>
           <w:rFonts w:asciiTheme="majorBidi" w:hAnsiTheme="majorBidi" w:cstheme="majorBidi"/>
@@ -135,7 +136,7 @@
     </w:p>
     <w:p>
       <w:pPr>
-        <w:pStyle w:val="Sansinterligne"/>
+        <w:pStyle w:val="NoSpacing"/>
         <w:jc w:val="center"/>
         <w:rPr>
           <w:rFonts w:asciiTheme="majorBidi" w:hAnsiTheme="majorBidi" w:cstheme="majorBidi"/>
@@ -177,9 +178,7 @@
         </w:rPr>
         <w:t>Département de :   L’informatique</w:t>
       </w:r>
-    </w:p>
-    <w:p>
-      <w:pPr>
+      <w:r>
         <w:rPr>
           <w:rFonts w:cstheme="majorBidi"/>
           <w:b/>
@@ -187,10 +186,9 @@
           <w:sz w:val="32"/>
           <w:szCs w:val="32"/>
         </w:rPr>
-      </w:pPr>
-    </w:p>
-    <w:p>
-      <w:pPr>
+        <w:t xml:space="preserve"> test</w:t>
+      </w:r>
+      <w:r>
         <w:rPr>
           <w:rFonts w:cstheme="majorBidi"/>
           <w:b/>
@@ -198,11 +196,36 @@
           <w:sz w:val="32"/>
           <w:szCs w:val="32"/>
         </w:rPr>
-      </w:pPr>
-    </w:p>
-    <w:p>
-      <w:pPr>
-        <w:pStyle w:val="Sansinterligne"/>
+        <w:t xml:space="preserve"> github</w:t>
+      </w:r>
+      <w:bookmarkStart w:id="0" w:name="_GoBack"/>
+      <w:bookmarkEnd w:id="0"/>
+    </w:p>
+    <w:p>
+      <w:pPr>
+        <w:rPr>
+          <w:rFonts w:cstheme="majorBidi"/>
+          <w:b/>
+          <w:bCs/>
+          <w:sz w:val="32"/>
+          <w:szCs w:val="32"/>
+        </w:rPr>
+      </w:pPr>
+    </w:p>
+    <w:p>
+      <w:pPr>
+        <w:rPr>
+          <w:rFonts w:cstheme="majorBidi"/>
+          <w:b/>
+          <w:bCs/>
+          <w:sz w:val="32"/>
+          <w:szCs w:val="32"/>
+        </w:rPr>
+      </w:pPr>
+    </w:p>
+    <w:p>
+      <w:pPr>
+        <w:pStyle w:val="NoSpacing"/>
         <w:jc w:val="center"/>
         <w:rPr>
           <w:rFonts w:asciiTheme="majorBidi" w:hAnsiTheme="majorBidi" w:cstheme="majorBidi"/>
@@ -221,7 +244,7 @@
     </w:p>
     <w:p>
       <w:pPr>
-        <w:pStyle w:val="Sansinterligne"/>
+        <w:pStyle w:val="NoSpacing"/>
         <w:jc w:val="center"/>
         <w:rPr>
           <w:rFonts w:asciiTheme="majorBidi" w:hAnsiTheme="majorBidi" w:cstheme="majorBidi"/>
@@ -232,7 +255,7 @@
     </w:p>
     <w:p>
       <w:pPr>
-        <w:pStyle w:val="Sansinterligne"/>
+        <w:pStyle w:val="NoSpacing"/>
         <w:jc w:val="center"/>
         <w:rPr>
           <w:rFonts w:asciiTheme="majorBidi" w:hAnsiTheme="majorBidi" w:cstheme="majorBidi"/>
@@ -251,7 +274,7 @@
     </w:p>
     <w:p>
       <w:pPr>
-        <w:pStyle w:val="Sansinterligne"/>
+        <w:pStyle w:val="NoSpacing"/>
         <w:jc w:val="center"/>
         <w:rPr>
           <w:rFonts w:asciiTheme="majorBidi" w:hAnsiTheme="majorBidi" w:cstheme="majorBidi"/>
@@ -271,7 +294,7 @@
     </w:p>
     <w:p>
       <w:pPr>
-        <w:pStyle w:val="Sansinterligne"/>
+        <w:pStyle w:val="NoSpacing"/>
         <w:jc w:val="center"/>
         <w:rPr>
           <w:rFonts w:asciiTheme="majorBidi" w:hAnsiTheme="majorBidi" w:cstheme="majorBidi"/>
@@ -282,7 +305,7 @@
     </w:p>
     <w:p>
       <w:pPr>
-        <w:pStyle w:val="Sansinterligne"/>
+        <w:pStyle w:val="NoSpacing"/>
         <w:jc w:val="center"/>
         <w:rPr>
           <w:rFonts w:asciiTheme="majorBidi" w:hAnsiTheme="majorBidi" w:cstheme="majorBidi"/>
@@ -293,7 +316,7 @@
     </w:p>
     <w:p>
       <w:pPr>
-        <w:pStyle w:val="Sansinterligne"/>
+        <w:pStyle w:val="NoSpacing"/>
         <w:jc w:val="center"/>
         <w:rPr>
           <w:rFonts w:asciiTheme="majorBidi" w:hAnsiTheme="majorBidi" w:cstheme="majorBidi"/>
@@ -312,7 +335,7 @@
     </w:p>
     <w:p>
       <w:pPr>
-        <w:pStyle w:val="Sansinterligne"/>
+        <w:pStyle w:val="NoSpacing"/>
         <w:jc w:val="center"/>
         <w:rPr>
           <w:rFonts w:asciiTheme="majorBidi" w:hAnsiTheme="majorBidi" w:cstheme="majorBidi"/>
@@ -323,7 +346,7 @@
     </w:p>
     <w:p>
       <w:pPr>
-        <w:pStyle w:val="Sansinterligne"/>
+        <w:pStyle w:val="NoSpacing"/>
         <w:jc w:val="center"/>
         <w:rPr>
           <w:rFonts w:asciiTheme="majorBidi" w:hAnsiTheme="majorBidi" w:cstheme="majorBidi"/>
@@ -334,7 +357,7 @@
     </w:p>
     <w:p>
       <w:pPr>
-        <w:pStyle w:val="Sansinterligne"/>
+        <w:pStyle w:val="NoSpacing"/>
         <w:jc w:val="center"/>
         <w:rPr>
           <w:rFonts w:asciiTheme="majorBidi" w:hAnsiTheme="majorBidi" w:cstheme="majorBidi"/>
@@ -361,7 +384,7 @@
     </w:p>
     <w:p>
       <w:pPr>
-        <w:pStyle w:val="Sansinterligne"/>
+        <w:pStyle w:val="NoSpacing"/>
         <w:jc w:val="center"/>
         <w:rPr>
           <w:rFonts w:asciiTheme="majorBidi" w:hAnsiTheme="majorBidi" w:cstheme="majorBidi"/>
@@ -380,7 +403,7 @@
     </w:p>
     <w:p>
       <w:pPr>
-        <w:pStyle w:val="Sansinterligne"/>
+        <w:pStyle w:val="NoSpacing"/>
         <w:jc w:val="center"/>
         <w:rPr>
           <w:rFonts w:asciiTheme="majorBidi" w:hAnsiTheme="majorBidi" w:cstheme="majorBidi"/>
@@ -391,7 +414,7 @@
     </w:p>
     <w:p>
       <w:pPr>
-        <w:pStyle w:val="Sansinterligne"/>
+        <w:pStyle w:val="NoSpacing"/>
         <w:jc w:val="center"/>
         <w:rPr>
           <w:rFonts w:asciiTheme="majorBidi" w:hAnsiTheme="majorBidi" w:cstheme="majorBidi"/>
@@ -418,7 +441,7 @@
     </w:p>
     <w:p>
       <w:pPr>
-        <w:pStyle w:val="Sansinterligne"/>
+        <w:pStyle w:val="NoSpacing"/>
         <w:jc w:val="center"/>
         <w:rPr>
           <w:rFonts w:asciiTheme="majorBidi" w:hAnsiTheme="majorBidi" w:cstheme="majorBidi"/>
@@ -437,7 +460,7 @@
     </w:p>
     <w:p>
       <w:pPr>
-        <w:pStyle w:val="Sansinterligne"/>
+        <w:pStyle w:val="NoSpacing"/>
         <w:rPr>
           <w:rFonts w:asciiTheme="majorBidi" w:hAnsiTheme="majorBidi" w:cstheme="majorBidi"/>
           <w:sz w:val="28"/>
@@ -455,7 +478,7 @@
     </w:p>
     <w:p>
       <w:pPr>
-        <w:pStyle w:val="Sansinterligne"/>
+        <w:pStyle w:val="NoSpacing"/>
         <w:rPr>
           <w:rFonts w:asciiTheme="majorBidi" w:hAnsiTheme="majorBidi" w:cstheme="majorBidi"/>
           <w:sz w:val="28"/>
@@ -478,7 +501,7 @@
     </w:p>
     <w:p>
       <w:pPr>
-        <w:pStyle w:val="Sansinterligne"/>
+        <w:pStyle w:val="NoSpacing"/>
         <w:rPr>
           <w:rFonts w:asciiTheme="majorBidi" w:hAnsiTheme="majorBidi" w:cstheme="majorBidi"/>
           <w:sz w:val="28"/>
@@ -488,7 +511,7 @@
     </w:p>
     <w:p>
       <w:pPr>
-        <w:pStyle w:val="Sansinterligne"/>
+        <w:pStyle w:val="NoSpacing"/>
         <w:jc w:val="center"/>
         <w:rPr>
           <w:rFonts w:asciiTheme="majorBidi" w:hAnsiTheme="majorBidi" w:cstheme="majorBidi"/>
@@ -499,7 +522,7 @@
     </w:p>
     <w:p>
       <w:pPr>
-        <w:pStyle w:val="Sansinterligne"/>
+        <w:pStyle w:val="NoSpacing"/>
         <w:jc w:val="center"/>
         <w:rPr>
           <w:rFonts w:asciiTheme="majorBidi" w:hAnsiTheme="majorBidi" w:cstheme="majorBidi"/>
@@ -515,7 +538,7 @@
     </w:p>
     <w:p>
       <w:pPr>
-        <w:pStyle w:val="Sansinterligne"/>
+        <w:pStyle w:val="NoSpacing"/>
         <w:jc w:val="center"/>
         <w:rPr>
           <w:rFonts w:asciiTheme="majorBidi" w:hAnsiTheme="majorBidi" w:cstheme="majorBidi"/>
@@ -526,7 +549,7 @@
     </w:p>
     <w:p>
       <w:pPr>
-        <w:pStyle w:val="Sansinterligne"/>
+        <w:pStyle w:val="NoSpacing"/>
         <w:jc w:val="center"/>
         <w:rPr>
           <w:rFonts w:asciiTheme="majorBidi" w:hAnsiTheme="majorBidi" w:cstheme="majorBidi"/>
@@ -537,13 +560,13 @@
     </w:p>
     <w:p>
       <w:pPr>
-        <w:pStyle w:val="Titre1"/>
+        <w:pStyle w:val="Heading1"/>
         <w:spacing w:line="360" w:lineRule="auto"/>
       </w:pPr>
     </w:p>
     <w:p>
       <w:pPr>
-        <w:pStyle w:val="Titre1"/>
+        <w:pStyle w:val="Heading1"/>
         <w:spacing w:line="360" w:lineRule="auto"/>
       </w:pPr>
       <w:r>
@@ -696,7 +719,7 @@
     </w:p>
     <w:p>
       <w:pPr>
-        <w:pStyle w:val="Titre1"/>
+        <w:pStyle w:val="Heading1"/>
       </w:pPr>
       <w:r>
         <w:t>Problématique :</w:t>
@@ -937,7 +960,7 @@
     </w:p>
     <w:p>
       <w:pPr>
-        <w:pStyle w:val="Titre1"/>
+        <w:pStyle w:val="Heading1"/>
         <w:spacing w:line="360" w:lineRule="auto"/>
       </w:pPr>
       <w:r>
@@ -979,7 +1002,7 @@
     </w:p>
     <w:p>
       <w:pPr>
-        <w:pStyle w:val="Titre2"/>
+        <w:pStyle w:val="Heading2"/>
       </w:pPr>
       <w:r>
         <w:t xml:space="preserve">Notre application comportera deux volets : </w:t>
@@ -1003,7 +1026,7 @@
       </w:pPr>
       <w:r>
         <w:rPr>
-          <w:rStyle w:val="Titre3Car"/>
+          <w:rStyle w:val="Heading3Char"/>
         </w:rPr>
         <w:t>Un volet Administratif (gestionnaire/Administrateur) :</w:t>
       </w:r>
@@ -1103,7 +1126,7 @@
       </w:pPr>
       <w:r>
         <w:rPr>
-          <w:rStyle w:val="Titre3Car"/>
+          <w:rStyle w:val="Heading3Char"/>
         </w:rPr>
         <w:t>Un volet Client (Utilisateur)</w:t>
       </w:r>
@@ -1206,7 +1229,7 @@
     </w:p>
     <w:p>
       <w:pPr>
-        <w:pStyle w:val="Titre2"/>
+        <w:pStyle w:val="Heading2"/>
         <w:spacing w:line="360" w:lineRule="auto"/>
       </w:pPr>
       <w:r>
@@ -1227,7 +1250,7 @@
     </w:p>
     <w:p>
       <w:pPr>
-        <w:pStyle w:val="Paragraphedeliste"/>
+        <w:pStyle w:val="ListParagraph"/>
         <w:numPr>
           <w:ilvl w:val="0"/>
           <w:numId w:val="1"/>
@@ -1258,7 +1281,7 @@
     </w:p>
     <w:p>
       <w:pPr>
-        <w:pStyle w:val="Paragraphedeliste"/>
+        <w:pStyle w:val="ListParagraph"/>
         <w:numPr>
           <w:ilvl w:val="0"/>
           <w:numId w:val="1"/>
@@ -1289,7 +1312,7 @@
     </w:p>
     <w:p>
       <w:pPr>
-        <w:pStyle w:val="Paragraphedeliste"/>
+        <w:pStyle w:val="ListParagraph"/>
         <w:numPr>
           <w:ilvl w:val="0"/>
           <w:numId w:val="1"/>
@@ -1355,7 +1378,7 @@
     </w:p>
     <w:p>
       <w:pPr>
-        <w:pStyle w:val="Paragraphedeliste"/>
+        <w:pStyle w:val="ListParagraph"/>
         <w:numPr>
           <w:ilvl w:val="0"/>
           <w:numId w:val="1"/>
@@ -1393,7 +1416,7 @@
     </w:p>
     <w:p>
       <w:pPr>
-        <w:pStyle w:val="Paragraphedeliste"/>
+        <w:pStyle w:val="ListParagraph"/>
         <w:numPr>
           <w:ilvl w:val="0"/>
           <w:numId w:val="1"/>
@@ -1424,7 +1447,7 @@
     </w:p>
     <w:p>
       <w:pPr>
-        <w:pStyle w:val="Paragraphedeliste"/>
+        <w:pStyle w:val="ListParagraph"/>
         <w:numPr>
           <w:ilvl w:val="0"/>
           <w:numId w:val="1"/>
@@ -1462,7 +1485,7 @@
     </w:p>
     <w:p>
       <w:pPr>
-        <w:pStyle w:val="Paragraphedeliste"/>
+        <w:pStyle w:val="ListParagraph"/>
         <w:numPr>
           <w:ilvl w:val="0"/>
           <w:numId w:val="1"/>
@@ -1500,7 +1523,7 @@
     </w:p>
     <w:p>
       <w:pPr>
-        <w:pStyle w:val="Paragraphedeliste"/>
+        <w:pStyle w:val="ListParagraph"/>
         <w:numPr>
           <w:ilvl w:val="0"/>
           <w:numId w:val="1"/>
@@ -1524,7 +1547,7 @@
     </w:p>
     <w:p>
       <w:pPr>
-        <w:pStyle w:val="Paragraphedeliste"/>
+        <w:pStyle w:val="ListParagraph"/>
         <w:numPr>
           <w:ilvl w:val="0"/>
           <w:numId w:val="1"/>
@@ -1561,7 +1584,7 @@
     </w:p>
     <w:p>
       <w:pPr>
-        <w:pStyle w:val="Titre2"/>
+        <w:pStyle w:val="Heading2"/>
         <w:spacing w:line="360" w:lineRule="auto"/>
       </w:pPr>
       <w:r>
@@ -1582,7 +1605,7 @@
     </w:p>
     <w:p>
       <w:pPr>
-        <w:pStyle w:val="Paragraphedeliste"/>
+        <w:pStyle w:val="ListParagraph"/>
         <w:numPr>
           <w:ilvl w:val="0"/>
           <w:numId w:val="2"/>
@@ -1613,7 +1636,7 @@
     </w:p>
     <w:p>
       <w:pPr>
-        <w:pStyle w:val="Paragraphedeliste"/>
+        <w:pStyle w:val="ListParagraph"/>
         <w:numPr>
           <w:ilvl w:val="0"/>
           <w:numId w:val="2"/>
@@ -1637,7 +1660,7 @@
     </w:p>
     <w:p>
       <w:pPr>
-        <w:pStyle w:val="Paragraphedeliste"/>
+        <w:pStyle w:val="ListParagraph"/>
         <w:numPr>
           <w:ilvl w:val="0"/>
           <w:numId w:val="2"/>
@@ -1682,7 +1705,7 @@
     </w:p>
     <w:p>
       <w:pPr>
-        <w:pStyle w:val="Paragraphedeliste"/>
+        <w:pStyle w:val="ListParagraph"/>
         <w:numPr>
           <w:ilvl w:val="0"/>
           <w:numId w:val="2"/>
@@ -1714,7 +1737,7 @@
     </w:p>
     <w:p>
       <w:pPr>
-        <w:pStyle w:val="Paragraphedeliste"/>
+        <w:pStyle w:val="ListParagraph"/>
         <w:numPr>
           <w:ilvl w:val="0"/>
           <w:numId w:val="2"/>
@@ -1745,7 +1768,7 @@
     </w:p>
     <w:p>
       <w:pPr>
-        <w:pStyle w:val="Paragraphedeliste"/>
+        <w:pStyle w:val="ListParagraph"/>
         <w:numPr>
           <w:ilvl w:val="0"/>
           <w:numId w:val="2"/>
@@ -1776,7 +1799,7 @@
     </w:p>
     <w:p>
       <w:pPr>
-        <w:pStyle w:val="Paragraphedeliste"/>
+        <w:pStyle w:val="ListParagraph"/>
         <w:numPr>
           <w:ilvl w:val="0"/>
           <w:numId w:val="2"/>
@@ -1804,7 +1827,7 @@
     </w:p>
     <w:p>
       <w:pPr>
-        <w:pStyle w:val="Titre2"/>
+        <w:pStyle w:val="Heading2"/>
         <w:spacing w:line="360" w:lineRule="auto"/>
       </w:pPr>
       <w:r>
@@ -1816,7 +1839,7 @@
     </w:p>
     <w:p>
       <w:pPr>
-        <w:pStyle w:val="Paragraphedeliste"/>
+        <w:pStyle w:val="ListParagraph"/>
         <w:numPr>
           <w:ilvl w:val="0"/>
           <w:numId w:val="3"/>
@@ -1847,7 +1870,7 @@
     </w:p>
     <w:p>
       <w:pPr>
-        <w:pStyle w:val="Paragraphedeliste"/>
+        <w:pStyle w:val="ListParagraph"/>
         <w:numPr>
           <w:ilvl w:val="0"/>
           <w:numId w:val="3"/>
@@ -1878,7 +1901,7 @@
     </w:p>
     <w:p>
       <w:pPr>
-        <w:pStyle w:val="Paragraphedeliste"/>
+        <w:pStyle w:val="ListParagraph"/>
         <w:numPr>
           <w:ilvl w:val="0"/>
           <w:numId w:val="3"/>
@@ -1909,7 +1932,7 @@
     </w:p>
     <w:p>
       <w:pPr>
-        <w:pStyle w:val="Paragraphedeliste"/>
+        <w:pStyle w:val="ListParagraph"/>
         <w:numPr>
           <w:ilvl w:val="0"/>
           <w:numId w:val="3"/>
@@ -1952,7 +1975,7 @@
     </w:p>
     <w:p>
       <w:pPr>
-        <w:pStyle w:val="Titre2"/>
+        <w:pStyle w:val="Heading2"/>
       </w:pPr>
       <w:r>
         <w:t>Ce</w:t>
@@ -2034,7 +2057,7 @@
     </w:p>
     <w:p>
       <w:pPr>
-        <w:pStyle w:val="Paragraphedeliste"/>
+        <w:pStyle w:val="ListParagraph"/>
         <w:numPr>
           <w:ilvl w:val="0"/>
           <w:numId w:val="14"/>
@@ -2049,7 +2072,7 @@
     </w:p>
     <w:p>
       <w:pPr>
-        <w:pStyle w:val="Paragraphedeliste"/>
+        <w:pStyle w:val="ListParagraph"/>
         <w:numPr>
           <w:ilvl w:val="0"/>
           <w:numId w:val="14"/>
@@ -2061,7 +2084,7 @@
     </w:p>
     <w:p>
       <w:pPr>
-        <w:pStyle w:val="Paragraphedeliste"/>
+        <w:pStyle w:val="ListParagraph"/>
         <w:numPr>
           <w:ilvl w:val="0"/>
           <w:numId w:val="14"/>
@@ -2189,7 +2212,7 @@
     </w:p>
     <w:p>
       <w:pPr>
-        <w:pStyle w:val="Titre2"/>
+        <w:pStyle w:val="Heading2"/>
       </w:pPr>
       <w:r>
         <w:lastRenderedPageBreak/>
@@ -2198,7 +2221,7 @@
     </w:p>
     <w:p>
       <w:pPr>
-        <w:pStyle w:val="Titre3"/>
+        <w:pStyle w:val="Heading3"/>
         <w:tabs>
           <w:tab w:val="center" w:pos="4252"/>
         </w:tabs>
@@ -3035,7 +3058,7 @@
     </w:p>
     <w:p>
       <w:pPr>
-        <w:pStyle w:val="Titre3"/>
+        <w:pStyle w:val="Heading3"/>
       </w:pPr>
       <w:r>
         <w:t>Présentation De Power AMC :</w:t>
@@ -3066,12 +3089,21 @@
       <w:r>
         <w:t> (anciennement </w:t>
       </w:r>
+      <w:proofErr w:type="spellStart"/>
       <w:r>
         <w:rPr>
           <w:b/>
           <w:bCs/>
         </w:rPr>
-        <w:t>PowerAMC)</w:t>
+        <w:t>PowerAMC</w:t>
+      </w:r>
+      <w:proofErr w:type="spellEnd"/>
+      <w:r>
+        <w:rPr>
+          <w:b/>
+          <w:bCs/>
+        </w:rPr>
+        <w:t>)</w:t>
       </w:r>
       <w:r>
         <w:t> est un </w:t>
@@ -3079,7 +3111,7 @@
       <w:hyperlink r:id="rId7" w:tooltip="Logiciel" w:history="1">
         <w:r>
           <w:rPr>
-            <w:rStyle w:val="Lienhypertexte"/>
+            <w:rStyle w:val="Hyperlink"/>
             <w:rFonts w:ascii="Arial" w:hAnsi="Arial" w:cs="Arial"/>
             <w:color w:val="0B0080"/>
             <w:sz w:val="21"/>
@@ -3104,7 +3136,7 @@
       <w:hyperlink r:id="rId8" w:tooltip="Base de données" w:history="1">
         <w:r>
           <w:rPr>
-            <w:rStyle w:val="Lienhypertexte"/>
+            <w:rStyle w:val="Hyperlink"/>
             <w:rFonts w:ascii="Arial" w:hAnsi="Arial" w:cs="Arial"/>
             <w:color w:val="0B0080"/>
             <w:sz w:val="21"/>
@@ -3140,7 +3172,7 @@
       <w:hyperlink r:id="rId9" w:tooltip="Sybase" w:history="1">
         <w:r>
           <w:rPr>
-            <w:rStyle w:val="Lienhypertexte"/>
+            <w:rStyle w:val="Hyperlink"/>
             <w:rFonts w:ascii="Arial" w:hAnsi="Arial" w:cs="Arial"/>
             <w:color w:val="0B0080"/>
             <w:sz w:val="21"/>
@@ -3155,7 +3187,7 @@
       <w:hyperlink r:id="rId10" w:tooltip="SAP (entreprise)" w:history="1">
         <w:r>
           <w:rPr>
-            <w:rStyle w:val="Lienhypertexte"/>
+            <w:rStyle w:val="Hyperlink"/>
             <w:rFonts w:ascii="Arial" w:hAnsi="Arial" w:cs="Arial"/>
             <w:color w:val="0B0080"/>
             <w:sz w:val="21"/>
@@ -3167,7 +3199,7 @@
       <w:hyperlink r:id="rId11" w:anchor="cite_note-1" w:history="1">
         <w:r>
           <w:rPr>
-            <w:rStyle w:val="Lienhypertexte"/>
+            <w:rStyle w:val="Hyperlink"/>
             <w:rFonts w:ascii="Arial" w:hAnsi="Arial" w:cs="Arial"/>
             <w:color w:val="0B0080"/>
             <w:sz w:val="17"/>
@@ -3188,7 +3220,7 @@
       <w:hyperlink r:id="rId12" w:anchor="cite_note-2" w:history="1">
         <w:r>
           <w:rPr>
-            <w:rStyle w:val="Lienhypertexte"/>
+            <w:rStyle w:val="Hyperlink"/>
             <w:rFonts w:ascii="Arial" w:hAnsi="Arial" w:cs="Arial"/>
             <w:color w:val="0B0080"/>
             <w:sz w:val="17"/>
@@ -3212,7 +3244,7 @@
       <w:hyperlink r:id="rId13" w:anchor="cite_note-3" w:history="1">
         <w:r>
           <w:rPr>
-            <w:rStyle w:val="Lienhypertexte"/>
+            <w:rStyle w:val="Hyperlink"/>
             <w:rFonts w:ascii="Arial" w:hAnsi="Arial" w:cs="Arial"/>
             <w:color w:val="0B0080"/>
             <w:sz w:val="17"/>
@@ -3238,7 +3270,7 @@
       <w:hyperlink r:id="rId14" w:tooltip="Microsoft Windows" w:history="1">
         <w:r>
           <w:rPr>
-            <w:rStyle w:val="Lienhypertexte"/>
+            <w:rStyle w:val="Hyperlink"/>
             <w:rFonts w:ascii="Arial" w:hAnsi="Arial" w:cs="Arial"/>
             <w:color w:val="0B0080"/>
             <w:sz w:val="21"/>
@@ -3253,7 +3285,7 @@
       <w:hyperlink r:id="rId15" w:tooltip="Plugin" w:history="1">
         <w:r>
           <w:rPr>
-            <w:rStyle w:val="Lienhypertexte"/>
+            <w:rStyle w:val="Hyperlink"/>
             <w:rFonts w:ascii="Arial" w:hAnsi="Arial" w:cs="Arial"/>
             <w:color w:val="0B0080"/>
             <w:sz w:val="21"/>
@@ -3277,7 +3309,7 @@
       </w:r>
       <w:r>
         <w:rPr>
-          <w:rStyle w:val="Lienhypertexte"/>
+          <w:rStyle w:val="Hyperlink"/>
           <w:rFonts w:ascii="Arial" w:hAnsi="Arial" w:cs="Arial"/>
           <w:color w:val="0B0080"/>
           <w:sz w:val="21"/>
@@ -3303,7 +3335,7 @@
       <w:hyperlink r:id="rId16" w:tooltip="Business Process Model and Notation" w:history="1">
         <w:r>
           <w:rPr>
-            <w:rStyle w:val="Lienhypertexte"/>
+            <w:rStyle w:val="Hyperlink"/>
             <w:rFonts w:ascii="Arial" w:hAnsi="Arial" w:cs="Arial"/>
             <w:color w:val="0B0080"/>
             <w:sz w:val="21"/>
@@ -3320,7 +3352,23 @@
           <w:i/>
           <w:iCs/>
         </w:rPr>
-        <w:t>business process model</w:t>
+        <w:t xml:space="preserve">business </w:t>
+      </w:r>
+      <w:proofErr w:type="spellStart"/>
+      <w:r>
+        <w:rPr>
+          <w:i/>
+          <w:iCs/>
+        </w:rPr>
+        <w:t>process</w:t>
+      </w:r>
+      <w:proofErr w:type="spellEnd"/>
+      <w:r>
+        <w:rPr>
+          <w:i/>
+          <w:iCs/>
+        </w:rPr>
+        <w:t xml:space="preserve"> model</w:t>
       </w:r>
       <w:r>
         <w:t>), </w:t>
@@ -3337,7 +3385,7 @@
       </w:r>
       <w:r>
         <w:rPr>
-          <w:rStyle w:val="Lienhypertexte"/>
+          <w:rStyle w:val="Hyperlink"/>
           <w:rFonts w:ascii="Arial" w:hAnsi="Arial" w:cs="Arial"/>
           <w:color w:val="0B0080"/>
           <w:sz w:val="21"/>
@@ -3374,7 +3422,7 @@
       <w:hyperlink r:id="rId17" w:tooltip="Extensible Markup Language" w:history="1">
         <w:r>
           <w:rPr>
-            <w:rStyle w:val="Lienhypertexte"/>
+            <w:rStyle w:val="Hyperlink"/>
             <w:rFonts w:ascii="Arial" w:hAnsi="Arial" w:cs="Arial"/>
             <w:color w:val="0B0080"/>
             <w:sz w:val="21"/>
@@ -3397,7 +3445,7 @@
     </w:p>
     <w:p>
       <w:pPr>
-        <w:pStyle w:val="Titre3"/>
+        <w:pStyle w:val="Heading3"/>
       </w:pPr>
       <w:r>
         <w:t>Modélisation :</w:t>
@@ -3413,7 +3461,7 @@
       <w:hyperlink r:id="rId18" w:tooltip="Merise (informatique)" w:history="1">
         <w:r>
           <w:rPr>
-            <w:rStyle w:val="Lienhypertexte"/>
+            <w:rStyle w:val="Hyperlink"/>
             <w:rFonts w:ascii="Arial" w:hAnsi="Arial" w:cs="Arial"/>
             <w:color w:val="0B0080"/>
             <w:sz w:val="21"/>
@@ -3491,6 +3539,7 @@
           <w:rFonts w:cstheme="majorBidi"/>
           <w:noProof/>
           <w:szCs w:val="24"/>
+          <w:lang w:eastAsia="fr-FR"/>
         </w:rPr>
         <w:drawing>
           <wp:inline distT="0" distB="0" distL="0" distR="0">
@@ -3916,7 +3965,7 @@
     </w:p>
     <w:p>
       <w:pPr>
-        <w:pStyle w:val="Titre1"/>
+        <w:pStyle w:val="Heading1"/>
       </w:pPr>
       <w:r>
         <w:t>Conception :</w:t>
@@ -3938,7 +3987,7 @@
     <w:p/>
     <w:p>
       <w:pPr>
-        <w:pStyle w:val="Titre1"/>
+        <w:pStyle w:val="Heading1"/>
       </w:pPr>
       <w:r>
         <w:t>Conception client :</w:t>
@@ -3949,6 +3998,7 @@
       <w:r>
         <w:rPr>
           <w:noProof/>
+          <w:lang w:eastAsia="fr-FR"/>
         </w:rPr>
         <w:drawing>
           <wp:inline distT="0" distB="0" distL="0" distR="0">
@@ -4003,7 +4053,7 @@
     <w:p/>
     <w:p>
       <w:pPr>
-        <w:pStyle w:val="Titre3"/>
+        <w:pStyle w:val="Heading3"/>
       </w:pPr>
       <w:r>
         <w:t xml:space="preserve">Explication </w:t>
@@ -4023,7 +4073,7 @@
     </w:p>
     <w:p>
       <w:pPr>
-        <w:pStyle w:val="Paragraphedeliste"/>
+        <w:pStyle w:val="ListParagraph"/>
         <w:numPr>
           <w:ilvl w:val="0"/>
           <w:numId w:val="8"/>
@@ -4042,20 +4092,20 @@
         <w:t>Compte.</w:t>
       </w:r>
       <w:r>
-        <w:t xml:space="preserve"> </w:t>
+        <w:t xml:space="preserve"> (</w:t>
       </w:r>
       <w:proofErr w:type="gramStart"/>
       <w:r>
-        <w:t>(</w:t>
+        <w:t>via</w:t>
       </w:r>
       <w:proofErr w:type="gramEnd"/>
       <w:r>
-        <w:t>via le site web coté client)</w:t>
-      </w:r>
-    </w:p>
-    <w:p>
-      <w:pPr>
-        <w:pStyle w:val="Paragraphedeliste"/>
+        <w:t xml:space="preserve"> le site web coté client)</w:t>
+      </w:r>
+    </w:p>
+    <w:p>
+      <w:pPr>
+        <w:pStyle w:val="ListParagraph"/>
         <w:numPr>
           <w:ilvl w:val="0"/>
           <w:numId w:val="8"/>
@@ -4081,7 +4131,7 @@
     </w:p>
     <w:p>
       <w:pPr>
-        <w:pStyle w:val="Paragraphedeliste"/>
+        <w:pStyle w:val="ListParagraph"/>
         <w:numPr>
           <w:ilvl w:val="0"/>
           <w:numId w:val="8"/>
@@ -4093,12 +4143,12 @@
     </w:p>
     <w:p>
       <w:pPr>
-        <w:pStyle w:val="Paragraphedeliste"/>
-      </w:pPr>
-    </w:p>
-    <w:p>
-      <w:pPr>
-        <w:pStyle w:val="Paragraphedeliste"/>
+        <w:pStyle w:val="ListParagraph"/>
+      </w:pPr>
+    </w:p>
+    <w:p>
+      <w:pPr>
+        <w:pStyle w:val="ListParagraph"/>
         <w:numPr>
           <w:ilvl w:val="0"/>
           <w:numId w:val="8"/>
@@ -4110,7 +4160,7 @@
     </w:p>
     <w:p>
       <w:pPr>
-        <w:pStyle w:val="Paragraphedeliste"/>
+        <w:pStyle w:val="ListParagraph"/>
         <w:numPr>
           <w:ilvl w:val="0"/>
           <w:numId w:val="8"/>
@@ -4123,7 +4173,7 @@
     </w:p>
     <w:p>
       <w:pPr>
-        <w:pStyle w:val="Paragraphedeliste"/>
+        <w:pStyle w:val="ListParagraph"/>
       </w:pPr>
       <w:r>
         <w:t xml:space="preserve">   </w:t>
@@ -4131,7 +4181,7 @@
     </w:p>
     <w:p>
       <w:pPr>
-        <w:pStyle w:val="Titre1"/>
+        <w:pStyle w:val="Heading1"/>
       </w:pPr>
       <w:r>
         <w:t xml:space="preserve">Conception de </w:t>
@@ -4150,14 +4200,12 @@
       </w:r>
     </w:p>
     <w:p/>
-    <w:p>
-      <w:bookmarkStart w:id="0" w:name="_GoBack"/>
-      <w:bookmarkEnd w:id="0"/>
-    </w:p>
+    <w:p/>
     <w:p>
       <w:r>
         <w:rPr>
           <w:noProof/>
+          <w:lang w:eastAsia="fr-FR"/>
         </w:rPr>
         <w:drawing>
           <wp:inline distT="0" distB="0" distL="0" distR="0">
@@ -4211,12 +4259,12 @@
     </w:p>
     <w:p>
       <w:pPr>
-        <w:pStyle w:val="Titre2"/>
-      </w:pPr>
-    </w:p>
-    <w:p>
-      <w:pPr>
-        <w:pStyle w:val="Titre2"/>
+        <w:pStyle w:val="Heading2"/>
+      </w:pPr>
+    </w:p>
+    <w:p>
+      <w:pPr>
+        <w:pStyle w:val="Heading2"/>
       </w:pPr>
       <w:r>
         <w:t>Le rôle de l’administrateur est :</w:t>
@@ -4225,7 +4273,7 @@
     <w:p/>
     <w:p>
       <w:pPr>
-        <w:pStyle w:val="Paragraphedeliste"/>
+        <w:pStyle w:val="ListParagraph"/>
         <w:numPr>
           <w:ilvl w:val="0"/>
           <w:numId w:val="10"/>
@@ -4247,7 +4295,7 @@
     </w:p>
     <w:p>
       <w:pPr>
-        <w:pStyle w:val="Paragraphedeliste"/>
+        <w:pStyle w:val="ListParagraph"/>
         <w:numPr>
           <w:ilvl w:val="0"/>
           <w:numId w:val="10"/>
@@ -4259,7 +4307,7 @@
     </w:p>
     <w:p>
       <w:pPr>
-        <w:pStyle w:val="Paragraphedeliste"/>
+        <w:pStyle w:val="ListParagraph"/>
         <w:numPr>
           <w:ilvl w:val="0"/>
           <w:numId w:val="10"/>
@@ -4271,7 +4319,7 @@
     </w:p>
     <w:p>
       <w:pPr>
-        <w:pStyle w:val="Paragraphedeliste"/>
+        <w:pStyle w:val="ListParagraph"/>
         <w:numPr>
           <w:ilvl w:val="0"/>
           <w:numId w:val="10"/>
@@ -4283,14 +4331,22 @@
     </w:p>
     <w:p>
       <w:pPr>
-        <w:pStyle w:val="Paragraphedeliste"/>
+        <w:pStyle w:val="ListParagraph"/>
         <w:numPr>
           <w:ilvl w:val="0"/>
           <w:numId w:val="10"/>
         </w:numPr>
       </w:pPr>
       <w:r>
-        <w:t xml:space="preserve">Confirmer les Payments soit </w:t>
+        <w:t xml:space="preserve">Confirmer les </w:t>
+      </w:r>
+      <w:proofErr w:type="spellStart"/>
+      <w:r>
+        <w:t>Payments</w:t>
+      </w:r>
+      <w:proofErr w:type="spellEnd"/>
+      <w:r>
+        <w:t xml:space="preserve"> soit </w:t>
       </w:r>
       <w:proofErr w:type="spellStart"/>
       <w:proofErr w:type="gramStart"/>
@@ -4305,35 +4361,27 @@
     </w:p>
     <w:p>
       <w:pPr>
-        <w:pStyle w:val="Paragraphedeliste"/>
-      </w:pPr>
-    </w:p>
-    <w:p>
-      <w:pPr>
-        <w:pStyle w:val="Titre2"/>
+        <w:pStyle w:val="ListParagraph"/>
+      </w:pPr>
+    </w:p>
+    <w:p>
+      <w:pPr>
+        <w:pStyle w:val="Heading2"/>
       </w:pPr>
     </w:p>
     <w:p/>
     <w:p>
       <w:pPr>
-        <w:pStyle w:val="Titre2"/>
-      </w:pPr>
-      <w:r>
-        <w:t xml:space="preserve">Conception de la base de </w:t>
-      </w:r>
-      <w:proofErr w:type="gramStart"/>
-      <w:r>
-        <w:t>donnée</w:t>
-      </w:r>
-      <w:proofErr w:type="gramEnd"/>
-      <w:r>
-        <w:t> :</w:t>
+        <w:pStyle w:val="Heading2"/>
+      </w:pPr>
+      <w:r>
+        <w:t>Conception de la base de donnée :</w:t>
       </w:r>
     </w:p>
     <w:p/>
     <w:p>
       <w:pPr>
-        <w:pStyle w:val="Titre3"/>
+        <w:pStyle w:val="Heading3"/>
       </w:pPr>
       <w:r>
         <w:lastRenderedPageBreak/>
@@ -4343,43 +4391,36 @@
     <w:p/>
     <w:p>
       <w:r>
-        <w:t xml:space="preserve">Dans cette partie nous allons décrire notre base de </w:t>
+        <w:t xml:space="preserve">Dans cette partie nous allons décrire notre base de donnée et ls tables qui la constitue, ainsi qu’une description du rôle de </w:t>
       </w:r>
       <w:proofErr w:type="gramStart"/>
       <w:r>
-        <w:t>donnée</w:t>
+        <w:t>ces dernière</w:t>
       </w:r>
       <w:proofErr w:type="gramEnd"/>
       <w:r>
-        <w:t xml:space="preserve"> et ls tables qui la constitue, ainsi qu’une description du rôle de ces dernière.</w:t>
+        <w:t>.</w:t>
       </w:r>
     </w:p>
     <w:p/>
     <w:p>
       <w:pPr>
-        <w:pStyle w:val="Titre3"/>
-      </w:pPr>
-      <w:r>
-        <w:t xml:space="preserve">Diagramme de la base de </w:t>
-      </w:r>
-      <w:proofErr w:type="gramStart"/>
-      <w:r>
-        <w:t>donnée</w:t>
-      </w:r>
-      <w:proofErr w:type="gramEnd"/>
-      <w:r>
-        <w:t> :</w:t>
+        <w:pStyle w:val="Heading3"/>
+      </w:pPr>
+      <w:r>
+        <w:t>Diagramme de la base de donnée :</w:t>
       </w:r>
     </w:p>
     <w:p/>
     <w:p>
       <w:pPr>
-        <w:pStyle w:val="Titre3"/>
+        <w:pStyle w:val="Heading3"/>
         <w:ind w:hanging="993"/>
       </w:pPr>
       <w:r>
         <w:rPr>
           <w:noProof/>
+          <w:lang w:eastAsia="fr-FR"/>
         </w:rPr>
         <w:drawing>
           <wp:inline distT="0" distB="0" distL="0" distR="0">
@@ -4436,12 +4477,12 @@
     </w:p>
     <w:p>
       <w:pPr>
-        <w:pStyle w:val="Titre1"/>
-      </w:pPr>
-    </w:p>
-    <w:p>
-      <w:pPr>
-        <w:pStyle w:val="Titre3"/>
+        <w:pStyle w:val="Heading1"/>
+      </w:pPr>
+    </w:p>
+    <w:p>
+      <w:pPr>
+        <w:pStyle w:val="Heading3"/>
       </w:pPr>
       <w:r>
         <w:t xml:space="preserve">Explication de la base de </w:t>
@@ -4456,7 +4497,7 @@
     <w:p/>
     <w:p>
       <w:pPr>
-        <w:pStyle w:val="Paragraphedeliste"/>
+        <w:pStyle w:val="ListParagraph"/>
         <w:numPr>
           <w:ilvl w:val="0"/>
           <w:numId w:val="11"/>
@@ -4501,7 +4542,7 @@
     </w:p>
     <w:p>
       <w:pPr>
-        <w:pStyle w:val="Paragraphedeliste"/>
+        <w:pStyle w:val="ListParagraph"/>
         <w:numPr>
           <w:ilvl w:val="0"/>
           <w:numId w:val="11"/>
@@ -4518,7 +4559,6 @@
         <w:t xml:space="preserve">Pays : comme sont nom l’indique c’est la table qui contient la liste de </w:t>
       </w:r>
       <w:proofErr w:type="spellStart"/>
-      <w:proofErr w:type="gramStart"/>
       <w:r>
         <w:rPr>
           <w:rFonts w:cstheme="majorBidi"/>
@@ -4530,14 +4570,7 @@
         <w:rPr>
           <w:rFonts w:cstheme="majorBidi"/>
         </w:rPr>
-        <w:t xml:space="preserve"> les pays</w:t>
-      </w:r>
-      <w:proofErr w:type="gramEnd"/>
-      <w:r>
-        <w:rPr>
-          <w:rFonts w:cstheme="majorBidi"/>
-        </w:rPr>
-        <w:t xml:space="preserve"> que nous </w:t>
+        <w:t xml:space="preserve"> les pays que nous </w:t>
       </w:r>
       <w:proofErr w:type="spellStart"/>
       <w:r>
@@ -4556,7 +4589,7 @@
     </w:p>
     <w:p>
       <w:pPr>
-        <w:pStyle w:val="Paragraphedeliste"/>
+        <w:pStyle w:val="ListParagraph"/>
         <w:numPr>
           <w:ilvl w:val="0"/>
           <w:numId w:val="11"/>
@@ -4576,7 +4609,7 @@
     </w:p>
     <w:p>
       <w:pPr>
-        <w:pStyle w:val="Paragraphedeliste"/>
+        <w:pStyle w:val="ListParagraph"/>
         <w:numPr>
           <w:ilvl w:val="0"/>
           <w:numId w:val="11"/>
@@ -4609,7 +4642,7 @@
     </w:p>
     <w:p>
       <w:pPr>
-        <w:pStyle w:val="Paragraphedeliste"/>
+        <w:pStyle w:val="ListParagraph"/>
         <w:numPr>
           <w:ilvl w:val="0"/>
           <w:numId w:val="11"/>
@@ -4646,7 +4679,7 @@
     </w:p>
     <w:p>
       <w:pPr>
-        <w:pStyle w:val="Paragraphedeliste"/>
+        <w:pStyle w:val="ListParagraph"/>
         <w:numPr>
           <w:ilvl w:val="0"/>
           <w:numId w:val="11"/>
@@ -4677,7 +4710,7 @@
     </w:p>
     <w:p>
       <w:pPr>
-        <w:pStyle w:val="Paragraphedeliste"/>
+        <w:pStyle w:val="ListParagraph"/>
         <w:numPr>
           <w:ilvl w:val="0"/>
           <w:numId w:val="11"/>
@@ -4696,7 +4729,7 @@
     </w:p>
     <w:p>
       <w:pPr>
-        <w:pStyle w:val="Paragraphedeliste"/>
+        <w:pStyle w:val="ListParagraph"/>
         <w:numPr>
           <w:ilvl w:val="0"/>
           <w:numId w:val="11"/>
@@ -4729,7 +4762,7 @@
     </w:p>
     <w:p>
       <w:pPr>
-        <w:pStyle w:val="Paragraphedeliste"/>
+        <w:pStyle w:val="ListParagraph"/>
         <w:spacing w:line="360" w:lineRule="auto"/>
         <w:rPr>
           <w:rFonts w:cstheme="majorBidi"/>
@@ -4777,7 +4810,7 @@
 </file>
 
 <file path=word/numbering.xml><?xml version="1.0" encoding="utf-8"?>
-<w:numbering xmlns:wpc="http://schemas.microsoft.com/office/word/2010/wordprocessingCanvas" xmlns:cx="http://schemas.microsoft.com/office/drawing/2014/chartex" xmlns:cx1="http://schemas.microsoft.com/office/drawing/2015/9/8/chartex" xmlns:cx2="http://schemas.microsoft.com/office/drawing/2015/10/21/chartex" xmlns:cx3="http://schemas.microsoft.com/office/drawing/2016/5/9/chartex" xmlns:cx4="http://schemas.microsoft.com/office/drawing/2016/5/10/chartex" xmlns:cx5="http://schemas.microsoft.com/office/drawing/2016/5/11/chartex" xmlns:cx6="http://schemas.microsoft.com/office/drawing/2016/5/12/chartex" xmlns:cx7="http://schemas.microsoft.com/office/drawing/2016/5/13/chartex" xmlns:cx8="http://schemas.microsoft.com/office/drawing/2016/5/14/chartex" xmlns:mc="http://schemas.openxmlformats.org/markup-compatibility/2006" xmlns:aink="http://schemas.microsoft.com/office/drawing/2016/ink" xmlns:am3d="http://schemas.microsoft.com/office/drawing/2017/model3d" xmlns:o="urn:schemas-microsoft-com:office:office" xmlns:r="http://schemas.openxmlformats.org/officeDocument/2006/relationships" xmlns:m="http://schemas.openxmlformats.org/officeDocument/2006/math" xmlns:v="urn:schemas-microsoft-com:vml" xmlns:wp14="http://schemas.microsoft.com/office/word/2010/wordprocessingDrawing" xmlns:wp="http://schemas.openxmlformats.org/drawingml/2006/wordprocessingDrawing" xmlns:w10="urn:schemas-microsoft-com:office:word" xmlns:w="http://schemas.openxmlformats.org/wordprocessingml/2006/main" xmlns:w14="http://schemas.microsoft.com/office/word/2010/wordml" xmlns:w15="http://schemas.microsoft.com/office/word/2012/wordml" xmlns:w16cid="http://schemas.microsoft.com/office/word/2016/wordml/cid" xmlns:w16se="http://schemas.microsoft.com/office/word/2015/wordml/symex" xmlns:wpg="http://schemas.microsoft.com/office/word/2010/wordprocessingGroup" xmlns:wpi="http://schemas.microsoft.com/office/word/2010/wordprocessingInk" xmlns:wne="http://schemas.microsoft.com/office/word/2006/wordml" xmlns:wps="http://schemas.microsoft.com/office/word/2010/wordprocessingShape" mc:Ignorable="w14 w15 w16se w16cid wp14">
+<w:numbering xmlns:wpc="http://schemas.microsoft.com/office/word/2010/wordprocessingCanvas" xmlns:cx="http://schemas.microsoft.com/office/drawing/2014/chartex" xmlns:cx1="http://schemas.microsoft.com/office/drawing/2015/9/8/chartex" xmlns:mc="http://schemas.openxmlformats.org/markup-compatibility/2006" xmlns:o="urn:schemas-microsoft-com:office:office" xmlns:r="http://schemas.openxmlformats.org/officeDocument/2006/relationships" xmlns:m="http://schemas.openxmlformats.org/officeDocument/2006/math" xmlns:v="urn:schemas-microsoft-com:vml" xmlns:wp14="http://schemas.microsoft.com/office/word/2010/wordprocessingDrawing" xmlns:wp="http://schemas.openxmlformats.org/drawingml/2006/wordprocessingDrawing" xmlns:w10="urn:schemas-microsoft-com:office:word" xmlns:w="http://schemas.openxmlformats.org/wordprocessingml/2006/main" xmlns:w14="http://schemas.microsoft.com/office/word/2010/wordml" xmlns:w15="http://schemas.microsoft.com/office/word/2012/wordml" xmlns:w16se="http://schemas.microsoft.com/office/word/2015/wordml/symex" xmlns:wpg="http://schemas.microsoft.com/office/word/2010/wordprocessingGroup" xmlns:wpi="http://schemas.microsoft.com/office/word/2010/wordprocessingInk" xmlns:wne="http://schemas.microsoft.com/office/word/2006/wordml" xmlns:wps="http://schemas.microsoft.com/office/word/2010/wordprocessingShape" mc:Ignorable="w14 w15 w16se wp14">
   <w:abstractNum w:abstractNumId="0" w15:restartNumberingAfterBreak="0">
     <w:nsid w:val="07312017"/>
     <w:multiLevelType w:val="hybridMultilevel"/>
@@ -6487,7 +6520,7 @@
 </file>
 
 <file path=word/styles.xml><?xml version="1.0" encoding="utf-8"?>
-<w:styles xmlns:mc="http://schemas.openxmlformats.org/markup-compatibility/2006" xmlns:r="http://schemas.openxmlformats.org/officeDocument/2006/relationships" xmlns:w="http://schemas.openxmlformats.org/wordprocessingml/2006/main" xmlns:w14="http://schemas.microsoft.com/office/word/2010/wordml" xmlns:w15="http://schemas.microsoft.com/office/word/2012/wordml" xmlns:w16cid="http://schemas.microsoft.com/office/word/2016/wordml/cid" xmlns:w16se="http://schemas.microsoft.com/office/word/2015/wordml/symex" mc:Ignorable="w14 w15 w16se w16cid">
+<w:styles xmlns:mc="http://schemas.openxmlformats.org/markup-compatibility/2006" xmlns:r="http://schemas.openxmlformats.org/officeDocument/2006/relationships" xmlns:w="http://schemas.openxmlformats.org/wordprocessingml/2006/main" xmlns:w14="http://schemas.microsoft.com/office/word/2010/wordml" xmlns:w15="http://schemas.microsoft.com/office/word/2012/wordml" xmlns:w16se="http://schemas.microsoft.com/office/word/2015/wordml/symex" mc:Ignorable="w14 w15 w16se">
   <w:docDefaults>
     <w:rPrDefault>
       <w:rPr>
@@ -6503,7 +6536,7 @@
       </w:pPr>
     </w:pPrDefault>
   </w:docDefaults>
-  <w:latentStyles w:defLockedState="0" w:defUIPriority="99" w:defSemiHidden="0" w:defUnhideWhenUsed="0" w:defQFormat="0" w:count="376">
+  <w:latentStyles w:defLockedState="0" w:defUIPriority="99" w:defSemiHidden="0" w:defUnhideWhenUsed="0" w:defQFormat="0" w:count="371">
     <w:lsdException w:name="Normal" w:uiPriority="0" w:qFormat="1"/>
     <w:lsdException w:name="heading 1" w:uiPriority="9" w:qFormat="1"/>
     <w:lsdException w:name="heading 2" w:semiHidden="1" w:uiPriority="9" w:unhideWhenUsed="1" w:qFormat="1"/>
@@ -6875,11 +6908,6 @@
     <w:lsdException w:name="List Table 5 Dark Accent 6" w:uiPriority="50"/>
     <w:lsdException w:name="List Table 6 Colorful Accent 6" w:uiPriority="51"/>
     <w:lsdException w:name="List Table 7 Colorful Accent 6" w:uiPriority="52"/>
-    <w:lsdException w:name="Mention" w:semiHidden="1" w:unhideWhenUsed="1"/>
-    <w:lsdException w:name="Smart Hyperlink" w:semiHidden="1" w:unhideWhenUsed="1"/>
-    <w:lsdException w:name="Hashtag" w:semiHidden="1" w:unhideWhenUsed="1"/>
-    <w:lsdException w:name="Unresolved Mention" w:semiHidden="1" w:unhideWhenUsed="1"/>
-    <w:lsdException w:name="Smart Link" w:semiHidden="1" w:unhideWhenUsed="1"/>
   </w:latentStyles>
   <w:style w:type="paragraph" w:default="1" w:styleId="Normal">
     <w:name w:val="Normal"/>
@@ -6890,11 +6918,11 @@
       <w:sz w:val="24"/>
     </w:rPr>
   </w:style>
-  <w:style w:type="paragraph" w:styleId="Titre1">
+  <w:style w:type="paragraph" w:styleId="Heading1">
     <w:name w:val="heading 1"/>
     <w:basedOn w:val="Normal"/>
     <w:next w:val="Normal"/>
-    <w:link w:val="Titre1Car"/>
+    <w:link w:val="Heading1Char"/>
     <w:uiPriority w:val="9"/>
     <w:qFormat/>
     <w:rsid w:val="0016021E"/>
@@ -6911,11 +6939,11 @@
       <w:szCs w:val="32"/>
     </w:rPr>
   </w:style>
-  <w:style w:type="paragraph" w:styleId="Titre2">
+  <w:style w:type="paragraph" w:styleId="Heading2">
     <w:name w:val="heading 2"/>
     <w:basedOn w:val="Normal"/>
     <w:next w:val="Normal"/>
-    <w:link w:val="Titre2Car"/>
+    <w:link w:val="Heading2Char"/>
     <w:uiPriority w:val="9"/>
     <w:unhideWhenUsed/>
     <w:qFormat/>
@@ -6933,11 +6961,11 @@
       <w:szCs w:val="26"/>
     </w:rPr>
   </w:style>
-  <w:style w:type="paragraph" w:styleId="Titre3">
+  <w:style w:type="paragraph" w:styleId="Heading3">
     <w:name w:val="heading 3"/>
     <w:basedOn w:val="Normal"/>
     <w:next w:val="Normal"/>
-    <w:link w:val="Titre3Car"/>
+    <w:link w:val="Heading3Char"/>
     <w:uiPriority w:val="9"/>
     <w:unhideWhenUsed/>
     <w:qFormat/>
@@ -6954,13 +6982,13 @@
       <w:szCs w:val="24"/>
     </w:rPr>
   </w:style>
-  <w:style w:type="character" w:default="1" w:styleId="Policepardfaut">
+  <w:style w:type="character" w:default="1" w:styleId="DefaultParagraphFont">
     <w:name w:val="Default Paragraph Font"/>
     <w:uiPriority w:val="1"/>
     <w:semiHidden/>
     <w:unhideWhenUsed/>
   </w:style>
-  <w:style w:type="table" w:default="1" w:styleId="TableauNormal">
+  <w:style w:type="table" w:default="1" w:styleId="TableNormal">
     <w:name w:val="Normal Table"/>
     <w:uiPriority w:val="99"/>
     <w:semiHidden/>
@@ -6975,16 +7003,16 @@
       </w:tblCellMar>
     </w:tblPr>
   </w:style>
-  <w:style w:type="numbering" w:default="1" w:styleId="Aucuneliste">
+  <w:style w:type="numbering" w:default="1" w:styleId="NoList">
     <w:name w:val="No List"/>
     <w:uiPriority w:val="99"/>
     <w:semiHidden/>
     <w:unhideWhenUsed/>
   </w:style>
-  <w:style w:type="character" w:customStyle="1" w:styleId="Titre1Car">
-    <w:name w:val="Titre 1 Car"/>
-    <w:basedOn w:val="Policepardfaut"/>
-    <w:link w:val="Titre1"/>
+  <w:style w:type="character" w:customStyle="1" w:styleId="Heading1Char">
+    <w:name w:val="Heading 1 Char"/>
+    <w:basedOn w:val="DefaultParagraphFont"/>
+    <w:link w:val="Heading1"/>
     <w:uiPriority w:val="9"/>
     <w:rsid w:val="0016021E"/>
     <w:rPr>
@@ -6994,7 +7022,7 @@
       <w:szCs w:val="32"/>
     </w:rPr>
   </w:style>
-  <w:style w:type="paragraph" w:styleId="Paragraphedeliste">
+  <w:style w:type="paragraph" w:styleId="ListParagraph">
     <w:name w:val="List Paragraph"/>
     <w:basedOn w:val="Normal"/>
     <w:uiPriority w:val="34"/>
@@ -7005,10 +7033,10 @@
       <w:contextualSpacing/>
     </w:pPr>
   </w:style>
-  <w:style w:type="character" w:customStyle="1" w:styleId="Titre2Car">
-    <w:name w:val="Titre 2 Car"/>
-    <w:basedOn w:val="Policepardfaut"/>
-    <w:link w:val="Titre2"/>
+  <w:style w:type="character" w:customStyle="1" w:styleId="Heading2Char">
+    <w:name w:val="Heading 2 Char"/>
+    <w:basedOn w:val="DefaultParagraphFont"/>
+    <w:link w:val="Heading2"/>
     <w:uiPriority w:val="9"/>
     <w:rsid w:val="00E54408"/>
     <w:rPr>
@@ -7018,7 +7046,7 @@
       <w:szCs w:val="26"/>
     </w:rPr>
   </w:style>
-  <w:style w:type="paragraph" w:styleId="Sansinterligne">
+  <w:style w:type="paragraph" w:styleId="NoSpacing">
     <w:name w:val="No Spacing"/>
     <w:uiPriority w:val="1"/>
     <w:qFormat/>
@@ -7027,10 +7055,10 @@
       <w:spacing w:after="0" w:line="240" w:lineRule="auto"/>
     </w:pPr>
   </w:style>
-  <w:style w:type="character" w:customStyle="1" w:styleId="Titre3Car">
-    <w:name w:val="Titre 3 Car"/>
-    <w:basedOn w:val="Policepardfaut"/>
-    <w:link w:val="Titre3"/>
+  <w:style w:type="character" w:customStyle="1" w:styleId="Heading3Char">
+    <w:name w:val="Heading 3 Char"/>
+    <w:basedOn w:val="DefaultParagraphFont"/>
+    <w:link w:val="Heading3"/>
     <w:uiPriority w:val="9"/>
     <w:rsid w:val="00E54408"/>
     <w:rPr>
@@ -7040,10 +7068,10 @@
       <w:szCs w:val="24"/>
     </w:rPr>
   </w:style>
-  <w:style w:type="paragraph" w:styleId="Textedebulles">
+  <w:style w:type="paragraph" w:styleId="BalloonText">
     <w:name w:val="Balloon Text"/>
     <w:basedOn w:val="Normal"/>
-    <w:link w:val="TextedebullesCar"/>
+    <w:link w:val="BalloonTextChar"/>
     <w:uiPriority w:val="99"/>
     <w:semiHidden/>
     <w:unhideWhenUsed/>
@@ -7057,10 +7085,10 @@
       <w:szCs w:val="18"/>
     </w:rPr>
   </w:style>
-  <w:style w:type="character" w:customStyle="1" w:styleId="TextedebullesCar">
-    <w:name w:val="Texte de bulles Car"/>
-    <w:basedOn w:val="Policepardfaut"/>
-    <w:link w:val="Textedebulles"/>
+  <w:style w:type="character" w:customStyle="1" w:styleId="BalloonTextChar">
+    <w:name w:val="Balloon Text Char"/>
+    <w:basedOn w:val="DefaultParagraphFont"/>
+    <w:link w:val="BalloonText"/>
     <w:uiPriority w:val="99"/>
     <w:semiHidden/>
     <w:rsid w:val="00337F47"/>
@@ -7086,9 +7114,9 @@
       <w:lang w:eastAsia="fr-FR"/>
     </w:rPr>
   </w:style>
-  <w:style w:type="character" w:styleId="Lienhypertexte">
+  <w:style w:type="character" w:styleId="Hyperlink">
     <w:name w:val="Hyperlink"/>
-    <w:basedOn w:val="Policepardfaut"/>
+    <w:basedOn w:val="DefaultParagraphFont"/>
     <w:uiPriority w:val="99"/>
     <w:semiHidden/>
     <w:unhideWhenUsed/>
@@ -7098,9 +7126,9 @@
       <w:u w:val="single"/>
     </w:rPr>
   </w:style>
-  <w:style w:type="character" w:styleId="Lienhypertextesuivivisit">
+  <w:style w:type="character" w:styleId="FollowedHyperlink">
     <w:name w:val="FollowedHyperlink"/>
-    <w:basedOn w:val="Policepardfaut"/>
+    <w:basedOn w:val="DefaultParagraphFont"/>
     <w:uiPriority w:val="99"/>
     <w:semiHidden/>
     <w:unhideWhenUsed/>
@@ -7413,7 +7441,7 @@
 </file>
 
 <file path=customXml/itemProps1.xml><?xml version="1.0" encoding="utf-8"?>
-<ds:datastoreItem xmlns:ds="http://schemas.openxmlformats.org/officeDocument/2006/customXml" ds:itemID="{2FA78FCF-B578-4D8B-995A-14B0990BDE60}">
+<ds:datastoreItem xmlns:ds="http://schemas.openxmlformats.org/officeDocument/2006/customXml" ds:itemID="{8F195498-C08B-4435-88A2-6DCC3A91BC4F}">
   <ds:schemaRefs>
     <ds:schemaRef ds:uri="http://schemas.openxmlformats.org/officeDocument/2006/bibliography"/>
   </ds:schemaRefs>

</xml_diff>

<commit_message>
rapport demain nkemloh nchalah
</commit_message>
<xml_diff>
--- a/1-Rapport Et présentation/Agence de voyage.docx
+++ b/1-Rapport Et présentation/Agence de voyage.docx
@@ -1,10 +1,10 @@
 
 <file path=word/document.xml><?xml version="1.0" encoding="utf-8"?>
-<w:document xmlns:wpc="http://schemas.microsoft.com/office/word/2010/wordprocessingCanvas" xmlns:cx="http://schemas.microsoft.com/office/drawing/2014/chartex" xmlns:cx1="http://schemas.microsoft.com/office/drawing/2015/9/8/chartex" xmlns:mc="http://schemas.openxmlformats.org/markup-compatibility/2006" xmlns:o="urn:schemas-microsoft-com:office:office" xmlns:r="http://schemas.openxmlformats.org/officeDocument/2006/relationships" xmlns:m="http://schemas.openxmlformats.org/officeDocument/2006/math" xmlns:v="urn:schemas-microsoft-com:vml" xmlns:wp14="http://schemas.microsoft.com/office/word/2010/wordprocessingDrawing" xmlns:wp="http://schemas.openxmlformats.org/drawingml/2006/wordprocessingDrawing" xmlns:w10="urn:schemas-microsoft-com:office:word" xmlns:w="http://schemas.openxmlformats.org/wordprocessingml/2006/main" xmlns:w14="http://schemas.microsoft.com/office/word/2010/wordml" xmlns:w15="http://schemas.microsoft.com/office/word/2012/wordml" xmlns:w16se="http://schemas.microsoft.com/office/word/2015/wordml/symex" xmlns:wpg="http://schemas.microsoft.com/office/word/2010/wordprocessingGroup" xmlns:wpi="http://schemas.microsoft.com/office/word/2010/wordprocessingInk" xmlns:wne="http://schemas.microsoft.com/office/word/2006/wordml" xmlns:wps="http://schemas.microsoft.com/office/word/2010/wordprocessingShape" mc:Ignorable="w14 w15 w16se wp14">
+<w:document xmlns:wpc="http://schemas.microsoft.com/office/word/2010/wordprocessingCanvas" xmlns:cx="http://schemas.microsoft.com/office/drawing/2014/chartex" xmlns:cx1="http://schemas.microsoft.com/office/drawing/2015/9/8/chartex" xmlns:cx2="http://schemas.microsoft.com/office/drawing/2015/10/21/chartex" xmlns:cx3="http://schemas.microsoft.com/office/drawing/2016/5/9/chartex" xmlns:cx4="http://schemas.microsoft.com/office/drawing/2016/5/10/chartex" xmlns:cx5="http://schemas.microsoft.com/office/drawing/2016/5/11/chartex" xmlns:cx6="http://schemas.microsoft.com/office/drawing/2016/5/12/chartex" xmlns:cx7="http://schemas.microsoft.com/office/drawing/2016/5/13/chartex" xmlns:cx8="http://schemas.microsoft.com/office/drawing/2016/5/14/chartex" xmlns:mc="http://schemas.openxmlformats.org/markup-compatibility/2006" xmlns:aink="http://schemas.microsoft.com/office/drawing/2016/ink" xmlns:am3d="http://schemas.microsoft.com/office/drawing/2017/model3d" xmlns:o="urn:schemas-microsoft-com:office:office" xmlns:r="http://schemas.openxmlformats.org/officeDocument/2006/relationships" xmlns:m="http://schemas.openxmlformats.org/officeDocument/2006/math" xmlns:v="urn:schemas-microsoft-com:vml" xmlns:wp14="http://schemas.microsoft.com/office/word/2010/wordprocessingDrawing" xmlns:wp="http://schemas.openxmlformats.org/drawingml/2006/wordprocessingDrawing" xmlns:w10="urn:schemas-microsoft-com:office:word" xmlns:w="http://schemas.openxmlformats.org/wordprocessingml/2006/main" xmlns:w14="http://schemas.microsoft.com/office/word/2010/wordml" xmlns:w15="http://schemas.microsoft.com/office/word/2012/wordml" xmlns:w16cid="http://schemas.microsoft.com/office/word/2016/wordml/cid" xmlns:w16se="http://schemas.microsoft.com/office/word/2015/wordml/symex" xmlns:wpg="http://schemas.microsoft.com/office/word/2010/wordprocessingGroup" xmlns:wpi="http://schemas.microsoft.com/office/word/2010/wordprocessingInk" xmlns:wne="http://schemas.microsoft.com/office/word/2006/wordml" xmlns:wps="http://schemas.microsoft.com/office/word/2010/wordprocessingShape" mc:Ignorable="w14 w15 w16se w16cid wp14">
   <w:body>
     <w:p>
       <w:pPr>
-        <w:pStyle w:val="Heading1"/>
+        <w:pStyle w:val="Titre1"/>
         <w:jc w:val="center"/>
         <w:rPr>
           <w:b/>
@@ -107,7 +107,7 @@
     </w:p>
     <w:p>
       <w:pPr>
-        <w:pStyle w:val="NoSpacing"/>
+        <w:pStyle w:val="Sansinterligne"/>
         <w:jc w:val="center"/>
         <w:rPr>
           <w:rFonts w:asciiTheme="majorBidi" w:hAnsiTheme="majorBidi" w:cstheme="majorBidi"/>
@@ -136,7 +136,7 @@
     </w:p>
     <w:p>
       <w:pPr>
-        <w:pStyle w:val="NoSpacing"/>
+        <w:pStyle w:val="Sansinterligne"/>
         <w:jc w:val="center"/>
         <w:rPr>
           <w:rFonts w:asciiTheme="majorBidi" w:hAnsiTheme="majorBidi" w:cstheme="majorBidi"/>
@@ -186,9 +186,11 @@
           <w:sz w:val="32"/>
           <w:szCs w:val="32"/>
         </w:rPr>
-        <w:t xml:space="preserve"> test</w:t>
-      </w:r>
-      <w:r>
+        <w:t xml:space="preserve"> </w:t>
+      </w:r>
+    </w:p>
+    <w:p>
+      <w:pPr>
         <w:rPr>
           <w:rFonts w:cstheme="majorBidi"/>
           <w:b/>
@@ -196,10 +198,7 @@
           <w:sz w:val="32"/>
           <w:szCs w:val="32"/>
         </w:rPr>
-        <w:t xml:space="preserve"> github</w:t>
-      </w:r>
-      <w:bookmarkStart w:id="0" w:name="_GoBack"/>
-      <w:bookmarkEnd w:id="0"/>
+      </w:pPr>
     </w:p>
     <w:p>
       <w:pPr>
@@ -214,18 +213,7 @@
     </w:p>
     <w:p>
       <w:pPr>
-        <w:rPr>
-          <w:rFonts w:cstheme="majorBidi"/>
-          <w:b/>
-          <w:bCs/>
-          <w:sz w:val="32"/>
-          <w:szCs w:val="32"/>
-        </w:rPr>
-      </w:pPr>
-    </w:p>
-    <w:p>
-      <w:pPr>
-        <w:pStyle w:val="NoSpacing"/>
+        <w:pStyle w:val="Sansinterligne"/>
         <w:jc w:val="center"/>
         <w:rPr>
           <w:rFonts w:asciiTheme="majorBidi" w:hAnsiTheme="majorBidi" w:cstheme="majorBidi"/>
@@ -244,7 +232,7 @@
     </w:p>
     <w:p>
       <w:pPr>
-        <w:pStyle w:val="NoSpacing"/>
+        <w:pStyle w:val="Sansinterligne"/>
         <w:jc w:val="center"/>
         <w:rPr>
           <w:rFonts w:asciiTheme="majorBidi" w:hAnsiTheme="majorBidi" w:cstheme="majorBidi"/>
@@ -255,7 +243,7 @@
     </w:p>
     <w:p>
       <w:pPr>
-        <w:pStyle w:val="NoSpacing"/>
+        <w:pStyle w:val="Sansinterligne"/>
         <w:jc w:val="center"/>
         <w:rPr>
           <w:rFonts w:asciiTheme="majorBidi" w:hAnsiTheme="majorBidi" w:cstheme="majorBidi"/>
@@ -274,7 +262,7 @@
     </w:p>
     <w:p>
       <w:pPr>
-        <w:pStyle w:val="NoSpacing"/>
+        <w:pStyle w:val="Sansinterligne"/>
         <w:jc w:val="center"/>
         <w:rPr>
           <w:rFonts w:asciiTheme="majorBidi" w:hAnsiTheme="majorBidi" w:cstheme="majorBidi"/>
@@ -294,7 +282,7 @@
     </w:p>
     <w:p>
       <w:pPr>
-        <w:pStyle w:val="NoSpacing"/>
+        <w:pStyle w:val="Sansinterligne"/>
         <w:jc w:val="center"/>
         <w:rPr>
           <w:rFonts w:asciiTheme="majorBidi" w:hAnsiTheme="majorBidi" w:cstheme="majorBidi"/>
@@ -305,7 +293,7 @@
     </w:p>
     <w:p>
       <w:pPr>
-        <w:pStyle w:val="NoSpacing"/>
+        <w:pStyle w:val="Sansinterligne"/>
         <w:jc w:val="center"/>
         <w:rPr>
           <w:rFonts w:asciiTheme="majorBidi" w:hAnsiTheme="majorBidi" w:cstheme="majorBidi"/>
@@ -316,7 +304,7 @@
     </w:p>
     <w:p>
       <w:pPr>
-        <w:pStyle w:val="NoSpacing"/>
+        <w:pStyle w:val="Sansinterligne"/>
         <w:jc w:val="center"/>
         <w:rPr>
           <w:rFonts w:asciiTheme="majorBidi" w:hAnsiTheme="majorBidi" w:cstheme="majorBidi"/>
@@ -335,7 +323,7 @@
     </w:p>
     <w:p>
       <w:pPr>
-        <w:pStyle w:val="NoSpacing"/>
+        <w:pStyle w:val="Sansinterligne"/>
         <w:jc w:val="center"/>
         <w:rPr>
           <w:rFonts w:asciiTheme="majorBidi" w:hAnsiTheme="majorBidi" w:cstheme="majorBidi"/>
@@ -346,7 +334,7 @@
     </w:p>
     <w:p>
       <w:pPr>
-        <w:pStyle w:val="NoSpacing"/>
+        <w:pStyle w:val="Sansinterligne"/>
         <w:jc w:val="center"/>
         <w:rPr>
           <w:rFonts w:asciiTheme="majorBidi" w:hAnsiTheme="majorBidi" w:cstheme="majorBidi"/>
@@ -357,7 +345,7 @@
     </w:p>
     <w:p>
       <w:pPr>
-        <w:pStyle w:val="NoSpacing"/>
+        <w:pStyle w:val="Sansinterligne"/>
         <w:jc w:val="center"/>
         <w:rPr>
           <w:rFonts w:asciiTheme="majorBidi" w:hAnsiTheme="majorBidi" w:cstheme="majorBidi"/>
@@ -384,7 +372,7 @@
     </w:p>
     <w:p>
       <w:pPr>
-        <w:pStyle w:val="NoSpacing"/>
+        <w:pStyle w:val="Sansinterligne"/>
         <w:jc w:val="center"/>
         <w:rPr>
           <w:rFonts w:asciiTheme="majorBidi" w:hAnsiTheme="majorBidi" w:cstheme="majorBidi"/>
@@ -403,7 +391,7 @@
     </w:p>
     <w:p>
       <w:pPr>
-        <w:pStyle w:val="NoSpacing"/>
+        <w:pStyle w:val="Sansinterligne"/>
         <w:jc w:val="center"/>
         <w:rPr>
           <w:rFonts w:asciiTheme="majorBidi" w:hAnsiTheme="majorBidi" w:cstheme="majorBidi"/>
@@ -414,7 +402,7 @@
     </w:p>
     <w:p>
       <w:pPr>
-        <w:pStyle w:val="NoSpacing"/>
+        <w:pStyle w:val="Sansinterligne"/>
         <w:jc w:val="center"/>
         <w:rPr>
           <w:rFonts w:asciiTheme="majorBidi" w:hAnsiTheme="majorBidi" w:cstheme="majorBidi"/>
@@ -441,7 +429,7 @@
     </w:p>
     <w:p>
       <w:pPr>
-        <w:pStyle w:val="NoSpacing"/>
+        <w:pStyle w:val="Sansinterligne"/>
         <w:jc w:val="center"/>
         <w:rPr>
           <w:rFonts w:asciiTheme="majorBidi" w:hAnsiTheme="majorBidi" w:cstheme="majorBidi"/>
@@ -460,7 +448,7 @@
     </w:p>
     <w:p>
       <w:pPr>
-        <w:pStyle w:val="NoSpacing"/>
+        <w:pStyle w:val="Sansinterligne"/>
         <w:rPr>
           <w:rFonts w:asciiTheme="majorBidi" w:hAnsiTheme="majorBidi" w:cstheme="majorBidi"/>
           <w:sz w:val="28"/>
@@ -478,7 +466,7 @@
     </w:p>
     <w:p>
       <w:pPr>
-        <w:pStyle w:val="NoSpacing"/>
+        <w:pStyle w:val="Sansinterligne"/>
         <w:rPr>
           <w:rFonts w:asciiTheme="majorBidi" w:hAnsiTheme="majorBidi" w:cstheme="majorBidi"/>
           <w:sz w:val="28"/>
@@ -501,7 +489,7 @@
     </w:p>
     <w:p>
       <w:pPr>
-        <w:pStyle w:val="NoSpacing"/>
+        <w:pStyle w:val="Sansinterligne"/>
         <w:rPr>
           <w:rFonts w:asciiTheme="majorBidi" w:hAnsiTheme="majorBidi" w:cstheme="majorBidi"/>
           <w:sz w:val="28"/>
@@ -511,7 +499,7 @@
     </w:p>
     <w:p>
       <w:pPr>
-        <w:pStyle w:val="NoSpacing"/>
+        <w:pStyle w:val="Sansinterligne"/>
         <w:jc w:val="center"/>
         <w:rPr>
           <w:rFonts w:asciiTheme="majorBidi" w:hAnsiTheme="majorBidi" w:cstheme="majorBidi"/>
@@ -522,7 +510,7 @@
     </w:p>
     <w:p>
       <w:pPr>
-        <w:pStyle w:val="NoSpacing"/>
+        <w:pStyle w:val="Sansinterligne"/>
         <w:jc w:val="center"/>
         <w:rPr>
           <w:rFonts w:asciiTheme="majorBidi" w:hAnsiTheme="majorBidi" w:cstheme="majorBidi"/>
@@ -538,7 +526,7 @@
     </w:p>
     <w:p>
       <w:pPr>
-        <w:pStyle w:val="NoSpacing"/>
+        <w:pStyle w:val="Sansinterligne"/>
         <w:jc w:val="center"/>
         <w:rPr>
           <w:rFonts w:asciiTheme="majorBidi" w:hAnsiTheme="majorBidi" w:cstheme="majorBidi"/>
@@ -549,7 +537,7 @@
     </w:p>
     <w:p>
       <w:pPr>
-        <w:pStyle w:val="NoSpacing"/>
+        <w:pStyle w:val="Sansinterligne"/>
         <w:jc w:val="center"/>
         <w:rPr>
           <w:rFonts w:asciiTheme="majorBidi" w:hAnsiTheme="majorBidi" w:cstheme="majorBidi"/>
@@ -560,13 +548,13 @@
     </w:p>
     <w:p>
       <w:pPr>
-        <w:pStyle w:val="Heading1"/>
+        <w:pStyle w:val="Titre1"/>
         <w:spacing w:line="360" w:lineRule="auto"/>
       </w:pPr>
     </w:p>
     <w:p>
       <w:pPr>
-        <w:pStyle w:val="Heading1"/>
+        <w:pStyle w:val="Titre1"/>
         <w:spacing w:line="360" w:lineRule="auto"/>
       </w:pPr>
       <w:r>
@@ -600,7 +588,35 @@
           <w:rFonts w:cstheme="majorBidi"/>
           <w:szCs w:val="24"/>
         </w:rPr>
-        <w:t xml:space="preserve">Dans ce projet nous allons vous présentez le site web d’une agence de voyages de notre </w:t>
+        <w:t xml:space="preserve">Dans ce projet nous allons vous présentez le site web </w:t>
+      </w:r>
+      <w:r>
+        <w:rPr>
+          <w:rFonts w:cstheme="majorBidi"/>
+          <w:szCs w:val="24"/>
+        </w:rPr>
+        <w:t>pour des</w:t>
+      </w:r>
+      <w:r>
+        <w:rPr>
+          <w:rFonts w:cstheme="majorBidi"/>
+          <w:szCs w:val="24"/>
+        </w:rPr>
+        <w:t xml:space="preserve"> agen</w:t>
+      </w:r>
+      <w:r>
+        <w:rPr>
+          <w:rFonts w:cstheme="majorBidi"/>
+          <w:szCs w:val="24"/>
+        </w:rPr>
+        <w:t>ces</w:t>
+      </w:r>
+      <w:r>
+        <w:rPr>
+          <w:rFonts w:cstheme="majorBidi"/>
+          <w:szCs w:val="24"/>
+        </w:rPr>
+        <w:t xml:space="preserve"> de voyages de notre </w:t>
       </w:r>
       <w:r>
         <w:rPr>
@@ -614,7 +630,88 @@
           <w:rFonts w:cstheme="majorBidi"/>
           <w:szCs w:val="24"/>
         </w:rPr>
-        <w:t xml:space="preserve"> c’est une interface entre le client et l’agence. En même temp une publicité pour l’agence. Il permet aussi au client de lancer des recherches et de bien utiliser les médias mis à disposition. </w:t>
+        <w:t xml:space="preserve"> c’est une interface entre </w:t>
+      </w:r>
+      <w:proofErr w:type="gramStart"/>
+      <w:r>
+        <w:rPr>
+          <w:rFonts w:cstheme="majorBidi"/>
+          <w:szCs w:val="24"/>
+        </w:rPr>
+        <w:t>le</w:t>
+      </w:r>
+      <w:r>
+        <w:rPr>
+          <w:rFonts w:cstheme="majorBidi"/>
+          <w:szCs w:val="24"/>
+        </w:rPr>
+        <w:t>s</w:t>
+      </w:r>
+      <w:r>
+        <w:rPr>
+          <w:rFonts w:cstheme="majorBidi"/>
+          <w:szCs w:val="24"/>
+        </w:rPr>
+        <w:t xml:space="preserve"> client</w:t>
+      </w:r>
+      <w:proofErr w:type="gramEnd"/>
+      <w:r>
+        <w:rPr>
+          <w:rFonts w:cstheme="majorBidi"/>
+          <w:szCs w:val="24"/>
+        </w:rPr>
+        <w:t xml:space="preserve"> et l</w:t>
+      </w:r>
+      <w:r>
+        <w:rPr>
+          <w:rFonts w:cstheme="majorBidi"/>
+          <w:szCs w:val="24"/>
+        </w:rPr>
+        <w:t xml:space="preserve">es </w:t>
+      </w:r>
+      <w:r>
+        <w:rPr>
+          <w:rFonts w:cstheme="majorBidi"/>
+          <w:szCs w:val="24"/>
+        </w:rPr>
+        <w:t>agence</w:t>
+      </w:r>
+      <w:r>
+        <w:rPr>
+          <w:rFonts w:cstheme="majorBidi"/>
+          <w:szCs w:val="24"/>
+        </w:rPr>
+        <w:t>s</w:t>
+      </w:r>
+      <w:r>
+        <w:rPr>
+          <w:rFonts w:cstheme="majorBidi"/>
+          <w:szCs w:val="24"/>
+        </w:rPr>
+        <w:t xml:space="preserve">. En même temp une publicité pour </w:t>
+      </w:r>
+      <w:r>
+        <w:rPr>
+          <w:rFonts w:cstheme="majorBidi"/>
+          <w:szCs w:val="24"/>
+        </w:rPr>
+        <w:t xml:space="preserve">ces </w:t>
+      </w:r>
+      <w:proofErr w:type="spellStart"/>
+      <w:r>
+        <w:rPr>
+          <w:rFonts w:cstheme="majorBidi"/>
+          <w:szCs w:val="24"/>
+        </w:rPr>
+        <w:t>derniere</w:t>
+      </w:r>
+      <w:proofErr w:type="spellEnd"/>
+      <w:r>
+        <w:rPr>
+          <w:rFonts w:cstheme="majorBidi"/>
+          <w:szCs w:val="24"/>
+        </w:rPr>
+        <w:t xml:space="preserve">. Il permet aussi au client de lancer des recherches et de bien utiliser les médias mis à disposition. </w:t>
       </w:r>
       <w:r>
         <w:rPr>
@@ -642,28 +739,28 @@
           <w:rFonts w:cstheme="majorBidi"/>
           <w:szCs w:val="24"/>
         </w:rPr>
-        <w:t xml:space="preserve"> : Images, Flash, Vidéos, </w:t>
-      </w:r>
-      <w:r>
-        <w:rPr>
-          <w:rFonts w:cstheme="majorBidi"/>
-          <w:szCs w:val="24"/>
-        </w:rPr>
-        <w:t xml:space="preserve">et </w:t>
-      </w:r>
-      <w:r>
-        <w:rPr>
-          <w:rFonts w:cstheme="majorBidi"/>
-          <w:szCs w:val="24"/>
-        </w:rPr>
-        <w:t>so</w:t>
-      </w:r>
-      <w:r>
-        <w:rPr>
-          <w:rFonts w:cstheme="majorBidi"/>
-          <w:szCs w:val="24"/>
-        </w:rPr>
-        <w:t>n. Tous</w:t>
+        <w:t xml:space="preserve"> : Images, </w:t>
+      </w:r>
+      <w:r>
+        <w:rPr>
+          <w:rFonts w:cstheme="majorBidi"/>
+          <w:szCs w:val="24"/>
+        </w:rPr>
+        <w:t>Description</w:t>
+      </w:r>
+      <w:r>
+        <w:rPr>
+          <w:rFonts w:cstheme="majorBidi"/>
+          <w:szCs w:val="24"/>
+        </w:rPr>
+        <w:t>, Vidéos</w:t>
+      </w:r>
+      <w:r>
+        <w:rPr>
+          <w:rFonts w:cstheme="majorBidi"/>
+          <w:szCs w:val="24"/>
+        </w:rPr>
+        <w:t>. Tous</w:t>
       </w:r>
       <w:r>
         <w:rPr>
@@ -700,7 +797,7 @@
           <w:rFonts w:cstheme="majorBidi"/>
           <w:szCs w:val="24"/>
         </w:rPr>
-        <w:t>Les agences de voyages, par leur proximité avec le client, ont également le rôle de conseiller : elles avertissement et informent les consommateurs des formalités à accomplir avant tout voyage ou séjour à l'étranger, conseillent et établissent une offre personnalisée en fonction des attentes et désirs du client</w:t>
+        <w:t>Les agences de voyages, par leur proximité avec le client, ont également le rôle de conseiller : elles avertissent et informent les consommateurs des formalités à accomplir avant tout voyage ou séjour à l'étranger, conseillent et établissent une offre personnalisée en fonction des attentes et désirs du client</w:t>
       </w:r>
       <w:r>
         <w:rPr>
@@ -719,25 +816,21 @@
     </w:p>
     <w:p>
       <w:pPr>
-        <w:pStyle w:val="Heading1"/>
+        <w:pStyle w:val="Titre1"/>
       </w:pPr>
       <w:r>
         <w:t>Problématique :</w:t>
       </w:r>
     </w:p>
-    <w:p>
-      <w:pPr>
-        <w:rPr>
-          <w:rFonts w:cstheme="majorBidi"/>
-        </w:rPr>
-      </w:pPr>
-    </w:p>
-    <w:p>
-      <w:pPr>
-        <w:rPr>
-          <w:rFonts w:cstheme="majorBidi"/>
-        </w:rPr>
-      </w:pPr>
+    <w:p/>
+    <w:p/>
+    <w:p>
+      <w:pPr>
+        <w:pStyle w:val="Titre2"/>
+      </w:pPr>
+      <w:r>
+        <w:t xml:space="preserve"> Coté Client :</w:t>
+      </w:r>
     </w:p>
     <w:p>
       <w:pPr>
@@ -948,31 +1041,98 @@
           <w:rFonts w:cstheme="majorBidi"/>
           <w:szCs w:val="24"/>
         </w:rPr>
-        <w:t xml:space="preserve"> que la possibilité de trouver toute les places réserves existe.</w:t>
-      </w:r>
-      <w:r>
-        <w:rPr>
-          <w:rFonts w:cstheme="majorBidi"/>
-          <w:szCs w:val="24"/>
-        </w:rPr>
+        <w:t xml:space="preserve"> que la possibilité de</w:t>
+      </w:r>
+      <w:r>
+        <w:rPr>
+          <w:rFonts w:cstheme="majorBidi"/>
+          <w:szCs w:val="24"/>
+        </w:rPr>
+        <w:t xml:space="preserve"> ne pas</w:t>
+      </w:r>
+      <w:r>
+        <w:rPr>
+          <w:rFonts w:cstheme="majorBidi"/>
+          <w:szCs w:val="24"/>
+        </w:rPr>
+        <w:t xml:space="preserve"> trouver </w:t>
+      </w:r>
+      <w:proofErr w:type="gramStart"/>
+      <w:r>
+        <w:rPr>
+          <w:rFonts w:cstheme="majorBidi"/>
+          <w:szCs w:val="24"/>
+        </w:rPr>
+        <w:t>de</w:t>
+      </w:r>
+      <w:r>
+        <w:rPr>
+          <w:rFonts w:cstheme="majorBidi"/>
+          <w:szCs w:val="24"/>
+        </w:rPr>
+        <w:t xml:space="preserve">  place</w:t>
+      </w:r>
+      <w:proofErr w:type="gramEnd"/>
+      <w:r>
+        <w:rPr>
+          <w:rFonts w:cstheme="majorBidi"/>
+          <w:szCs w:val="24"/>
+        </w:rPr>
+        <w:t>.</w:t>
+      </w:r>
+    </w:p>
+    <w:p>
+      <w:pPr>
+        <w:pStyle w:val="Titre2"/>
+      </w:pPr>
+      <w:r>
+        <w:t>Coté Administrateur :</w:t>
+      </w:r>
+    </w:p>
+    <w:p>
+      <w:r>
         <w:br/>
       </w:r>
-    </w:p>
-    <w:p>
-      <w:pPr>
-        <w:pStyle w:val="Heading1"/>
+      <w:r>
+        <w:t>Dans notre temps</w:t>
+      </w:r>
+      <w:r>
+        <w:t xml:space="preserve"> présent</w:t>
+      </w:r>
+      <w:r>
+        <w:t xml:space="preserve"> les agences de voyage</w:t>
+      </w:r>
+      <w:r>
+        <w:t xml:space="preserve"> proposent leurs offres sur des platform tel : </w:t>
+      </w:r>
+      <w:proofErr w:type="gramStart"/>
+      <w:r>
+        <w:t>Ouedkniss, ….</w:t>
+      </w:r>
+      <w:proofErr w:type="gramEnd"/>
+      <w:r>
+        <w:t xml:space="preserve">, qui ne sont pas </w:t>
+      </w:r>
+      <w:proofErr w:type="spellStart"/>
+      <w:r>
+        <w:t>crée</w:t>
+      </w:r>
+      <w:proofErr w:type="spellEnd"/>
+      <w:r>
+        <w:t xml:space="preserve"> spécifiquement pour ce but.</w:t>
+      </w:r>
+    </w:p>
+    <w:p/>
+    <w:p/>
+    <w:p>
+      <w:pPr>
+        <w:pStyle w:val="Titre1"/>
         <w:spacing w:line="360" w:lineRule="auto"/>
       </w:pPr>
       <w:r>
+        <w:lastRenderedPageBreak/>
         <w:t>Nos objectifs :</w:t>
       </w:r>
-    </w:p>
-    <w:p>
-      <w:pPr>
-        <w:rPr>
-          <w:rFonts w:cstheme="majorBidi"/>
-        </w:rPr>
-      </w:pPr>
     </w:p>
     <w:p>
       <w:pPr>
@@ -991,6 +1151,7 @@
         <w:t>Ce que nous voulons réaliser est une application web qui va permettre de réduire le temps de traitement des demandes de voyage, aussi facilité l’effort des clients à choisir la meilleure destination pour leurs voyages et d’économiser un maximum sur ces derniers.</w:t>
       </w:r>
     </w:p>
+    <w:p/>
     <w:p>
       <w:pPr>
         <w:spacing w:line="360" w:lineRule="auto"/>
@@ -999,10 +1160,30 @@
           <w:szCs w:val="24"/>
         </w:rPr>
       </w:pPr>
-    </w:p>
-    <w:p>
-      <w:pPr>
-        <w:pStyle w:val="Heading2"/>
+      <w:r>
+        <w:t xml:space="preserve">Nous souhaitons réalisé une interface pour les agences voyages pour qu’elle puissent </w:t>
+      </w:r>
+      <w:proofErr w:type="gramStart"/>
+      <w:r>
+        <w:t>gérer  les</w:t>
+      </w:r>
+      <w:proofErr w:type="gramEnd"/>
+      <w:r>
+        <w:t xml:space="preserve"> voyages qu’elle offres via les annonces ainsi que ces clients ,leurs réservations.</w:t>
+      </w:r>
+    </w:p>
+    <w:p>
+      <w:pPr>
+        <w:spacing w:line="360" w:lineRule="auto"/>
+        <w:rPr>
+          <w:rFonts w:cstheme="majorBidi"/>
+          <w:szCs w:val="24"/>
+        </w:rPr>
+      </w:pPr>
+    </w:p>
+    <w:p>
+      <w:pPr>
+        <w:pStyle w:val="Titre2"/>
       </w:pPr>
       <w:r>
         <w:t xml:space="preserve">Notre application comportera deux volets : </w:t>
@@ -1026,9 +1207,21 @@
       </w:pPr>
       <w:r>
         <w:rPr>
-          <w:rStyle w:val="Heading3Char"/>
-        </w:rPr>
-        <w:t>Un volet Administratif (gestionnaire/Administrateur) :</w:t>
+          <w:rStyle w:val="Titre3Car"/>
+        </w:rPr>
+        <w:t>Un volet Administratif (Administrateur</w:t>
+      </w:r>
+      <w:r>
+        <w:rPr>
+          <w:rStyle w:val="Titre3Car"/>
+        </w:rPr>
+        <w:t>/Agence de voyage</w:t>
+      </w:r>
+      <w:r>
+        <w:rPr>
+          <w:rStyle w:val="Titre3Car"/>
+        </w:rPr>
+        <w:t>) :</w:t>
       </w:r>
       <w:r>
         <w:rPr>
@@ -1126,7 +1319,7 @@
       </w:pPr>
       <w:r>
         <w:rPr>
-          <w:rStyle w:val="Heading3Char"/>
+          <w:rStyle w:val="Titre3Car"/>
         </w:rPr>
         <w:t>Un volet Client (Utilisateur)</w:t>
       </w:r>
@@ -1146,13 +1339,31 @@
         <w:rPr>
           <w:rFonts w:cstheme="majorBidi"/>
         </w:rPr>
-        <w:t xml:space="preserve"> de voir toutes les offres de </w:t>
-      </w:r>
-      <w:r>
-        <w:rPr>
-          <w:rFonts w:cstheme="majorBidi"/>
-        </w:rPr>
-        <w:t>l’agence</w:t>
+        <w:t xml:space="preserve"> de voir toutes les offres de</w:t>
+      </w:r>
+      <w:r>
+        <w:rPr>
+          <w:rFonts w:cstheme="majorBidi"/>
+        </w:rPr>
+        <w:t>s</w:t>
+      </w:r>
+      <w:r>
+        <w:rPr>
+          <w:rFonts w:cstheme="majorBidi"/>
+        </w:rPr>
+        <w:t xml:space="preserve"> </w:t>
+      </w:r>
+      <w:r>
+        <w:rPr>
+          <w:rFonts w:cstheme="majorBidi"/>
+        </w:rPr>
+        <w:t>agence</w:t>
+      </w:r>
+      <w:r>
+        <w:rPr>
+          <w:rFonts w:cstheme="majorBidi"/>
+        </w:rPr>
+        <w:t>s</w:t>
       </w:r>
       <w:r>
         <w:rPr>
@@ -1229,7 +1440,7 @@
     </w:p>
     <w:p>
       <w:pPr>
-        <w:pStyle w:val="Heading2"/>
+        <w:pStyle w:val="Titre2"/>
         <w:spacing w:line="360" w:lineRule="auto"/>
       </w:pPr>
       <w:r>
@@ -1250,7 +1461,7 @@
     </w:p>
     <w:p>
       <w:pPr>
-        <w:pStyle w:val="ListParagraph"/>
+        <w:pStyle w:val="Paragraphedeliste"/>
         <w:numPr>
           <w:ilvl w:val="0"/>
           <w:numId w:val="1"/>
@@ -1281,7 +1492,7 @@
     </w:p>
     <w:p>
       <w:pPr>
-        <w:pStyle w:val="ListParagraph"/>
+        <w:pStyle w:val="Paragraphedeliste"/>
         <w:numPr>
           <w:ilvl w:val="0"/>
           <w:numId w:val="1"/>
@@ -1312,7 +1523,7 @@
     </w:p>
     <w:p>
       <w:pPr>
-        <w:pStyle w:val="ListParagraph"/>
+        <w:pStyle w:val="Paragraphedeliste"/>
         <w:numPr>
           <w:ilvl w:val="0"/>
           <w:numId w:val="1"/>
@@ -1378,7 +1589,7 @@
     </w:p>
     <w:p>
       <w:pPr>
-        <w:pStyle w:val="ListParagraph"/>
+        <w:pStyle w:val="Paragraphedeliste"/>
         <w:numPr>
           <w:ilvl w:val="0"/>
           <w:numId w:val="1"/>
@@ -1397,14 +1608,14 @@
           <w:rFonts w:cstheme="majorBidi"/>
           <w:szCs w:val="24"/>
         </w:rPr>
-        <w:t>Gestion des points de départ des voyages (</w:t>
-      </w:r>
-      <w:r>
-        <w:rPr>
-          <w:rFonts w:cstheme="majorBidi"/>
-          <w:szCs w:val="24"/>
-        </w:rPr>
-        <w:t>plusieurs points</w:t>
+        <w:t xml:space="preserve">Gestion des hôtels et de leur affectation à un voyage (un </w:t>
+      </w:r>
+      <w:r>
+        <w:rPr>
+          <w:rFonts w:cstheme="majorBidi"/>
+          <w:szCs w:val="24"/>
+        </w:rPr>
+        <w:t>hôtel</w:t>
       </w:r>
       <w:r>
         <w:rPr>
@@ -1416,7 +1627,7 @@
     </w:p>
     <w:p>
       <w:pPr>
-        <w:pStyle w:val="ListParagraph"/>
+        <w:pStyle w:val="Paragraphedeliste"/>
         <w:numPr>
           <w:ilvl w:val="0"/>
           <w:numId w:val="1"/>
@@ -1435,19 +1646,33 @@
           <w:rFonts w:cstheme="majorBidi"/>
           <w:szCs w:val="24"/>
         </w:rPr>
-        <w:t xml:space="preserve">Gestion des autocars et de leur affectation à une </w:t>
-      </w:r>
-      <w:r>
-        <w:rPr>
-          <w:rFonts w:cstheme="majorBidi"/>
-          <w:szCs w:val="24"/>
-        </w:rPr>
-        <w:t>programmation.</w:t>
-      </w:r>
-    </w:p>
-    <w:p>
-      <w:pPr>
-        <w:pStyle w:val="ListParagraph"/>
+        <w:t>Gestion du nombre de places et des emplacements d</w:t>
+      </w:r>
+      <w:r>
+        <w:rPr>
+          <w:rFonts w:cstheme="majorBidi"/>
+          <w:szCs w:val="24"/>
+        </w:rPr>
+        <w:t>ans l’</w:t>
+      </w:r>
+      <w:r>
+        <w:rPr>
+          <w:rFonts w:cstheme="majorBidi"/>
+          <w:szCs w:val="24"/>
+        </w:rPr>
+        <w:t>hôtel</w:t>
+      </w:r>
+      <w:r>
+        <w:rPr>
+          <w:rFonts w:cstheme="majorBidi"/>
+          <w:szCs w:val="24"/>
+        </w:rPr>
+        <w:t>.</w:t>
+      </w:r>
+    </w:p>
+    <w:p>
+      <w:pPr>
+        <w:pStyle w:val="Paragraphedeliste"/>
         <w:numPr>
           <w:ilvl w:val="0"/>
           <w:numId w:val="1"/>
@@ -1466,107 +1691,7 @@
           <w:rFonts w:cstheme="majorBidi"/>
           <w:szCs w:val="24"/>
         </w:rPr>
-        <w:t xml:space="preserve">Gestion des hôtels et de leur affectation à un voyage (un </w:t>
-      </w:r>
-      <w:r>
-        <w:rPr>
-          <w:rFonts w:cstheme="majorBidi"/>
-          <w:szCs w:val="24"/>
-        </w:rPr>
-        <w:t>hôtel</w:t>
-      </w:r>
-      <w:r>
-        <w:rPr>
-          <w:rFonts w:cstheme="majorBidi"/>
-          <w:szCs w:val="24"/>
-        </w:rPr>
-        <w:t xml:space="preserve"> par voyage)</w:t>
-      </w:r>
-    </w:p>
-    <w:p>
-      <w:pPr>
-        <w:pStyle w:val="ListParagraph"/>
-        <w:numPr>
-          <w:ilvl w:val="0"/>
-          <w:numId w:val="1"/>
-        </w:numPr>
-        <w:autoSpaceDE w:val="0"/>
-        <w:autoSpaceDN w:val="0"/>
-        <w:adjustRightInd w:val="0"/>
-        <w:spacing w:after="0" w:line="360" w:lineRule="auto"/>
-        <w:rPr>
-          <w:rFonts w:cstheme="majorBidi"/>
-          <w:szCs w:val="24"/>
-        </w:rPr>
-      </w:pPr>
-      <w:r>
-        <w:rPr>
-          <w:rFonts w:cstheme="majorBidi"/>
-          <w:szCs w:val="24"/>
-        </w:rPr>
-        <w:t xml:space="preserve">Gestion du nombre de places et des emplacements dans les autocars et des types </w:t>
-      </w:r>
-      <w:r>
-        <w:rPr>
-          <w:rFonts w:cstheme="majorBidi"/>
-          <w:szCs w:val="24"/>
-        </w:rPr>
-        <w:t>D’autocars</w:t>
-      </w:r>
-      <w:r>
-        <w:rPr>
-          <w:rFonts w:cstheme="majorBidi"/>
-          <w:szCs w:val="24"/>
-        </w:rPr>
-        <w:t>.</w:t>
-      </w:r>
-    </w:p>
-    <w:p>
-      <w:pPr>
-        <w:pStyle w:val="ListParagraph"/>
-        <w:numPr>
-          <w:ilvl w:val="0"/>
-          <w:numId w:val="1"/>
-        </w:numPr>
-        <w:autoSpaceDE w:val="0"/>
-        <w:autoSpaceDN w:val="0"/>
-        <w:adjustRightInd w:val="0"/>
-        <w:spacing w:after="0" w:line="360" w:lineRule="auto"/>
-        <w:rPr>
-          <w:rFonts w:cstheme="majorBidi"/>
-          <w:szCs w:val="24"/>
-        </w:rPr>
-      </w:pPr>
-      <w:r>
-        <w:rPr>
-          <w:rFonts w:cstheme="majorBidi"/>
-          <w:szCs w:val="24"/>
-        </w:rPr>
         <w:t>Gestion des prix en fonction de la période.</w:t>
-      </w:r>
-    </w:p>
-    <w:p>
-      <w:pPr>
-        <w:pStyle w:val="ListParagraph"/>
-        <w:numPr>
-          <w:ilvl w:val="0"/>
-          <w:numId w:val="1"/>
-        </w:numPr>
-        <w:autoSpaceDE w:val="0"/>
-        <w:autoSpaceDN w:val="0"/>
-        <w:adjustRightInd w:val="0"/>
-        <w:spacing w:after="0" w:line="360" w:lineRule="auto"/>
-        <w:rPr>
-          <w:rFonts w:cstheme="majorBidi"/>
-          <w:szCs w:val="24"/>
-        </w:rPr>
-      </w:pPr>
-      <w:r>
-        <w:rPr>
-          <w:rFonts w:cstheme="majorBidi"/>
-          <w:szCs w:val="24"/>
-        </w:rPr>
-        <w:t>Gestion des points de départ.</w:t>
       </w:r>
     </w:p>
     <w:p>
@@ -1584,7 +1709,7 @@
     </w:p>
     <w:p>
       <w:pPr>
-        <w:pStyle w:val="Heading2"/>
+        <w:pStyle w:val="Titre2"/>
         <w:spacing w:line="360" w:lineRule="auto"/>
       </w:pPr>
       <w:r>
@@ -1605,7 +1730,7 @@
     </w:p>
     <w:p>
       <w:pPr>
-        <w:pStyle w:val="ListParagraph"/>
+        <w:pStyle w:val="Paragraphedeliste"/>
         <w:numPr>
           <w:ilvl w:val="0"/>
           <w:numId w:val="2"/>
@@ -1636,7 +1761,7 @@
     </w:p>
     <w:p>
       <w:pPr>
-        <w:pStyle w:val="ListParagraph"/>
+        <w:pStyle w:val="Paragraphedeliste"/>
         <w:numPr>
           <w:ilvl w:val="0"/>
           <w:numId w:val="2"/>
@@ -1660,7 +1785,7 @@
     </w:p>
     <w:p>
       <w:pPr>
-        <w:pStyle w:val="ListParagraph"/>
+        <w:pStyle w:val="Paragraphedeliste"/>
         <w:numPr>
           <w:ilvl w:val="0"/>
           <w:numId w:val="2"/>
@@ -1705,7 +1830,7 @@
     </w:p>
     <w:p>
       <w:pPr>
-        <w:pStyle w:val="ListParagraph"/>
+        <w:pStyle w:val="Paragraphedeliste"/>
         <w:numPr>
           <w:ilvl w:val="0"/>
           <w:numId w:val="2"/>
@@ -1724,7 +1849,6 @@
           <w:rFonts w:cstheme="majorBidi"/>
           <w:szCs w:val="24"/>
         </w:rPr>
-        <w:lastRenderedPageBreak/>
         <w:t xml:space="preserve">Si la réservation est une réservation pour plusieurs un responsable devra être désigné, dans le cas d’une famille l’un des parents, et dans le cas d’une entreprise le patron. Pour un groupe d’amis on créera un lien de </w:t>
       </w:r>
       <w:r>
@@ -1737,7 +1861,7 @@
     </w:p>
     <w:p>
       <w:pPr>
-        <w:pStyle w:val="ListParagraph"/>
+        <w:pStyle w:val="Paragraphedeliste"/>
         <w:numPr>
           <w:ilvl w:val="0"/>
           <w:numId w:val="2"/>
@@ -1756,79 +1880,37 @@
           <w:rFonts w:cstheme="majorBidi"/>
           <w:szCs w:val="24"/>
         </w:rPr>
-        <w:t>Choisir son emplacement dans l’autocar</w:t>
-      </w:r>
-      <w:r>
-        <w:rPr>
-          <w:rFonts w:cstheme="majorBidi"/>
-          <w:szCs w:val="24"/>
-        </w:rPr>
-        <w:t>.</w:t>
-      </w:r>
-    </w:p>
-    <w:p>
-      <w:pPr>
-        <w:pStyle w:val="ListParagraph"/>
-        <w:numPr>
-          <w:ilvl w:val="0"/>
-          <w:numId w:val="2"/>
-        </w:numPr>
-        <w:autoSpaceDE w:val="0"/>
-        <w:autoSpaceDN w:val="0"/>
-        <w:adjustRightInd w:val="0"/>
-        <w:spacing w:after="0" w:line="360" w:lineRule="auto"/>
-        <w:rPr>
-          <w:rFonts w:cstheme="majorBidi"/>
-          <w:szCs w:val="24"/>
-        </w:rPr>
-      </w:pPr>
-      <w:r>
-        <w:rPr>
-          <w:rFonts w:cstheme="majorBidi"/>
-          <w:szCs w:val="24"/>
-        </w:rPr>
-        <w:t xml:space="preserve">Choisir un point de départ pour le </w:t>
-      </w:r>
-      <w:r>
-        <w:rPr>
-          <w:rFonts w:cstheme="majorBidi"/>
-          <w:szCs w:val="24"/>
-        </w:rPr>
-        <w:t>voyage.</w:t>
-      </w:r>
-    </w:p>
-    <w:p>
-      <w:pPr>
-        <w:pStyle w:val="ListParagraph"/>
-        <w:numPr>
-          <w:ilvl w:val="0"/>
-          <w:numId w:val="2"/>
-        </w:numPr>
+        <w:t xml:space="preserve">Permet au client de comparer le prix de la même destination de </w:t>
+      </w:r>
+      <w:proofErr w:type="gramStart"/>
+      <w:r>
+        <w:rPr>
+          <w:rFonts w:cstheme="majorBidi"/>
+          <w:szCs w:val="24"/>
+        </w:rPr>
+        <w:t>différente agences</w:t>
+      </w:r>
+      <w:proofErr w:type="gramEnd"/>
+      <w:r>
+        <w:rPr>
+          <w:rFonts w:cstheme="majorBidi"/>
+          <w:szCs w:val="24"/>
+        </w:rPr>
+        <w:t xml:space="preserve"> de voyages.</w:t>
+      </w:r>
+    </w:p>
+    <w:p>
+      <w:pPr>
         <w:spacing w:line="360" w:lineRule="auto"/>
         <w:rPr>
           <w:rFonts w:cstheme="majorBidi"/>
         </w:rPr>
       </w:pPr>
-      <w:r>
-        <w:rPr>
-          <w:rFonts w:cstheme="majorBidi"/>
-          <w:szCs w:val="24"/>
-        </w:rPr>
-        <w:t>Choisir des suppléments (Assurance annulation, chambre supplémentaire, …)</w:t>
-      </w:r>
-    </w:p>
-    <w:p>
-      <w:pPr>
+    </w:p>
+    <w:p>
+      <w:pPr>
+        <w:pStyle w:val="Titre2"/>
         <w:spacing w:line="360" w:lineRule="auto"/>
-        <w:rPr>
-          <w:rFonts w:cstheme="majorBidi"/>
-        </w:rPr>
-      </w:pPr>
-    </w:p>
-    <w:p>
-      <w:pPr>
-        <w:pStyle w:val="Heading2"/>
-        <w:spacing w:line="360" w:lineRule="auto"/>
       </w:pPr>
       <w:r>
         <w:t>Réservations</w:t>
@@ -1839,7 +1921,7 @@
     </w:p>
     <w:p>
       <w:pPr>
-        <w:pStyle w:val="ListParagraph"/>
+        <w:pStyle w:val="Paragraphedeliste"/>
         <w:numPr>
           <w:ilvl w:val="0"/>
           <w:numId w:val="3"/>
@@ -1870,7 +1952,7 @@
     </w:p>
     <w:p>
       <w:pPr>
-        <w:pStyle w:val="ListParagraph"/>
+        <w:pStyle w:val="Paragraphedeliste"/>
         <w:numPr>
           <w:ilvl w:val="0"/>
           <w:numId w:val="3"/>
@@ -1901,7 +1983,7 @@
     </w:p>
     <w:p>
       <w:pPr>
-        <w:pStyle w:val="ListParagraph"/>
+        <w:pStyle w:val="Paragraphedeliste"/>
         <w:numPr>
           <w:ilvl w:val="0"/>
           <w:numId w:val="3"/>
@@ -1932,7 +2014,7 @@
     </w:p>
     <w:p>
       <w:pPr>
-        <w:pStyle w:val="ListParagraph"/>
+        <w:pStyle w:val="Paragraphedeliste"/>
         <w:numPr>
           <w:ilvl w:val="0"/>
           <w:numId w:val="3"/>
@@ -1975,7 +2057,7 @@
     </w:p>
     <w:p>
       <w:pPr>
-        <w:pStyle w:val="Heading2"/>
+        <w:pStyle w:val="Titre2"/>
       </w:pPr>
       <w:r>
         <w:t>Ce</w:t>
@@ -2057,7 +2139,7 @@
     </w:p>
     <w:p>
       <w:pPr>
-        <w:pStyle w:val="ListParagraph"/>
+        <w:pStyle w:val="Paragraphedeliste"/>
         <w:numPr>
           <w:ilvl w:val="0"/>
           <w:numId w:val="14"/>
@@ -2072,7 +2154,7 @@
     </w:p>
     <w:p>
       <w:pPr>
-        <w:pStyle w:val="ListParagraph"/>
+        <w:pStyle w:val="Paragraphedeliste"/>
         <w:numPr>
           <w:ilvl w:val="0"/>
           <w:numId w:val="14"/>
@@ -2084,7 +2166,7 @@
     </w:p>
     <w:p>
       <w:pPr>
-        <w:pStyle w:val="ListParagraph"/>
+        <w:pStyle w:val="Paragraphedeliste"/>
         <w:numPr>
           <w:ilvl w:val="0"/>
           <w:numId w:val="14"/>
@@ -2093,13 +2175,32 @@
       <w:r>
         <w:t xml:space="preserve">La procédure de réservation peut se faire en ligne ou par agence, ou </w:t>
       </w:r>
-      <w:proofErr w:type="gramStart"/>
-      <w:r>
-        <w:t>les deux réservation</w:t>
-      </w:r>
-      <w:proofErr w:type="gramEnd"/>
-      <w:r>
-        <w:t xml:space="preserve"> en ligne et paiement aux magasin. </w:t>
+      <w:r>
+        <w:t>les deux réservations</w:t>
+      </w:r>
+      <w:r>
+        <w:t xml:space="preserve"> en ligne et paiement aux magasin.</w:t>
+      </w:r>
+    </w:p>
+    <w:p>
+      <w:pPr>
+        <w:pStyle w:val="Paragraphedeliste"/>
+        <w:numPr>
+          <w:ilvl w:val="0"/>
+          <w:numId w:val="14"/>
+        </w:numPr>
+      </w:pPr>
+      <w:r>
+        <w:t>Crée une plateforme commune entre les agences de voyages</w:t>
+      </w:r>
+      <w:r>
+        <w:t xml:space="preserve"> pour partager ces offres aux lieux d’utiliser d’autres plateforme (Ouedkniss) qui ne sont pas créé pour ce but.</w:t>
+      </w:r>
+      <w:r>
+        <w:t xml:space="preserve">  </w:t>
+      </w:r>
+      <w:r>
+        <w:t xml:space="preserve"> </w:t>
       </w:r>
     </w:p>
     <w:p>
@@ -2108,6 +2209,7 @@
         <w:autoSpaceDN w:val="0"/>
         <w:adjustRightInd w:val="0"/>
         <w:spacing w:after="0" w:line="360" w:lineRule="auto"/>
+        <w:ind w:left="360"/>
         <w:rPr>
           <w:rFonts w:cstheme="majorBidi"/>
           <w:szCs w:val="24"/>
@@ -2128,6 +2230,720 @@
     </w:p>
     <w:p>
       <w:pPr>
+        <w:pStyle w:val="Titre2"/>
+      </w:pPr>
+      <w:r>
+        <w:lastRenderedPageBreak/>
+        <w:t>Les outils et langages utilisé dans notre projet :</w:t>
+      </w:r>
+    </w:p>
+    <w:p>
+      <w:pPr>
+        <w:pStyle w:val="Titre3"/>
+        <w:tabs>
+          <w:tab w:val="center" w:pos="4252"/>
+        </w:tabs>
+      </w:pPr>
+      <w:r>
+        <w:t>Les l</w:t>
+      </w:r>
+      <w:r>
+        <w:t>angages de programmations</w:t>
+      </w:r>
+      <w:r>
+        <w:t xml:space="preserve"> : </w:t>
+      </w:r>
+      <w:r>
+        <w:tab/>
+      </w:r>
+    </w:p>
+    <w:p/>
+    <w:p>
+      <w:pPr>
+        <w:autoSpaceDE w:val="0"/>
+        <w:autoSpaceDN w:val="0"/>
+        <w:adjustRightInd w:val="0"/>
+        <w:spacing w:after="0" w:line="240" w:lineRule="auto"/>
+        <w:rPr>
+          <w:rFonts w:ascii="Frutiger-Bold" w:hAnsi="Frutiger-Bold" w:cs="Frutiger-Bold"/>
+          <w:b/>
+          <w:bCs/>
+          <w:szCs w:val="24"/>
+        </w:rPr>
+      </w:pPr>
+      <w:r>
+        <w:rPr>
+          <w:rFonts w:ascii="Frutiger-Bold" w:hAnsi="Frutiger-Bold" w:cs="Frutiger-Bold"/>
+          <w:b/>
+          <w:bCs/>
+          <w:szCs w:val="24"/>
+        </w:rPr>
+        <w:t>Présentation de PHP :</w:t>
+      </w:r>
+    </w:p>
+    <w:p>
+      <w:r>
+        <w:t>PHP est un langage de script côté serveur qui a été conçu spécifiquement pour le Web.</w:t>
+      </w:r>
+    </w:p>
+    <w:p>
+      <w:r>
+        <w:t>Le code PHP est inclus dans une page HTML et sera exécuté à chaque fois qu’un visiteur affichera la page. Le code PHP est interprété au niveau du serveur web et génère du</w:t>
+      </w:r>
+    </w:p>
+    <w:p>
+      <w:proofErr w:type="gramStart"/>
+      <w:r>
+        <w:t>code</w:t>
+      </w:r>
+      <w:proofErr w:type="gramEnd"/>
+      <w:r>
+        <w:t xml:space="preserve"> HTML ou toute autre donnée affichable dans le navigateur de l’utilisateur.</w:t>
+      </w:r>
+    </w:p>
+    <w:p>
+      <w:r>
+        <w:t xml:space="preserve">PHP a été conçu en 1994 par </w:t>
+      </w:r>
+      <w:proofErr w:type="spellStart"/>
+      <w:r>
+        <w:t>Rasmus</w:t>
+      </w:r>
+      <w:proofErr w:type="spellEnd"/>
+      <w:r>
+        <w:t xml:space="preserve"> </w:t>
+      </w:r>
+      <w:proofErr w:type="spellStart"/>
+      <w:r>
+        <w:t>Lerdorf</w:t>
+      </w:r>
+      <w:proofErr w:type="spellEnd"/>
+      <w:r>
+        <w:t>. Il a ensuite été adopté par d’autres</w:t>
+      </w:r>
+    </w:p>
+    <w:p>
+      <w:proofErr w:type="gramStart"/>
+      <w:r>
+        <w:t>personnes</w:t>
+      </w:r>
+      <w:proofErr w:type="gramEnd"/>
+      <w:r>
+        <w:t xml:space="preserve"> talentueuses et réécrit quatre fois avant de devenir le produit abouti que nous</w:t>
+      </w:r>
+    </w:p>
+    <w:p>
+      <w:proofErr w:type="gramStart"/>
+      <w:r>
+        <w:t>connaissons</w:t>
+      </w:r>
+      <w:proofErr w:type="gramEnd"/>
+      <w:r>
+        <w:t xml:space="preserve"> aujourd’hui. En novembre 2007, il était installé sur plus de 21 millions de</w:t>
+      </w:r>
+    </w:p>
+    <w:p>
+      <w:proofErr w:type="gramStart"/>
+      <w:r>
+        <w:t>domaines</w:t>
+      </w:r>
+      <w:proofErr w:type="gramEnd"/>
+      <w:r>
+        <w:t xml:space="preserve"> et sa croissance est rapide. Vous trouverez des statistiques plus récentes sur le</w:t>
+      </w:r>
+    </w:p>
+    <w:p>
+      <w:proofErr w:type="gramStart"/>
+      <w:r>
+        <w:t>site</w:t>
+      </w:r>
+      <w:proofErr w:type="gramEnd"/>
+      <w:r>
+        <w:t xml:space="preserve"> </w:t>
+      </w:r>
+      <w:r>
+        <w:rPr>
+          <w:rFonts w:ascii="Times New Roman" w:hAnsi="Times New Roman" w:cs="Times New Roman"/>
+          <w:b/>
+          <w:bCs/>
+        </w:rPr>
+        <w:t>http://www.php.net/usage.php</w:t>
+      </w:r>
+      <w:r>
+        <w:t>.</w:t>
+      </w:r>
+    </w:p>
+    <w:p>
+      <w:r>
+        <w:t>PHP est un projet open-source, ce qui signifie que vous pouvez vous procurer son code,</w:t>
+      </w:r>
+    </w:p>
+    <w:p>
+      <w:proofErr w:type="gramStart"/>
+      <w:r>
+        <w:t>l’utiliser</w:t>
+      </w:r>
+      <w:proofErr w:type="gramEnd"/>
+      <w:r>
+        <w:t>, le modifier et le redistribuer gratuitement.</w:t>
+      </w:r>
+    </w:p>
+    <w:p>
+      <w:r>
+        <w:t xml:space="preserve">PHP signifiait à l’origine </w:t>
+      </w:r>
+      <w:proofErr w:type="spellStart"/>
+      <w:r>
+        <w:rPr>
+          <w:rFonts w:ascii="Times-Italic" w:hAnsi="Times-Italic" w:cs="Times-Italic"/>
+          <w:i/>
+          <w:iCs/>
+        </w:rPr>
+        <w:t>Personal</w:t>
+      </w:r>
+      <w:proofErr w:type="spellEnd"/>
+      <w:r>
+        <w:rPr>
+          <w:rFonts w:ascii="Times-Italic" w:hAnsi="Times-Italic" w:cs="Times-Italic"/>
+          <w:i/>
+          <w:iCs/>
+        </w:rPr>
+        <w:t xml:space="preserve"> Home Page</w:t>
+      </w:r>
+      <w:r>
+        <w:t>, mais ce nom a été changé en un acronyme</w:t>
+      </w:r>
+    </w:p>
+    <w:p>
+      <w:pPr>
+        <w:autoSpaceDE w:val="0"/>
+        <w:autoSpaceDN w:val="0"/>
+        <w:adjustRightInd w:val="0"/>
+        <w:spacing w:after="0" w:line="240" w:lineRule="auto"/>
+        <w:rPr>
+          <w:rFonts w:ascii="Times-Italic" w:hAnsi="Times-Italic" w:cs="Times-Italic"/>
+          <w:i/>
+          <w:iCs/>
+          <w:sz w:val="22"/>
+        </w:rPr>
+      </w:pPr>
+      <w:proofErr w:type="gramStart"/>
+      <w:r>
+        <w:t>récursif</w:t>
+      </w:r>
+      <w:proofErr w:type="gramEnd"/>
+      <w:r>
+        <w:t xml:space="preserve"> comme </w:t>
+      </w:r>
+      <w:r>
+        <w:rPr>
+          <w:rFonts w:ascii="Times-Roman" w:hAnsi="Times-Roman" w:cs="Times-Roman"/>
+          <w:sz w:val="22"/>
+        </w:rPr>
+        <w:t>GNU (</w:t>
+      </w:r>
+      <w:proofErr w:type="spellStart"/>
+      <w:r>
+        <w:rPr>
+          <w:rFonts w:ascii="Times-Italic" w:hAnsi="Times-Italic" w:cs="Times-Italic"/>
+          <w:i/>
+          <w:iCs/>
+          <w:sz w:val="22"/>
+        </w:rPr>
+        <w:t>Gnu’s</w:t>
+      </w:r>
+      <w:proofErr w:type="spellEnd"/>
+      <w:r>
+        <w:rPr>
+          <w:rFonts w:ascii="Times-Italic" w:hAnsi="Times-Italic" w:cs="Times-Italic"/>
+          <w:i/>
+          <w:iCs/>
+          <w:sz w:val="22"/>
+        </w:rPr>
+        <w:t xml:space="preserve"> Not Unix</w:t>
+      </w:r>
+      <w:r>
+        <w:rPr>
+          <w:rFonts w:ascii="Times-Roman" w:hAnsi="Times-Roman" w:cs="Times-Roman"/>
+          <w:sz w:val="22"/>
+        </w:rPr>
+        <w:t xml:space="preserve">) : il signifie maintenant </w:t>
+      </w:r>
+      <w:r>
+        <w:rPr>
+          <w:rFonts w:ascii="Times-Italic" w:hAnsi="Times-Italic" w:cs="Times-Italic"/>
+          <w:i/>
+          <w:iCs/>
+          <w:sz w:val="22"/>
+        </w:rPr>
+        <w:t xml:space="preserve">PHP </w:t>
+      </w:r>
+      <w:proofErr w:type="spellStart"/>
+      <w:r>
+        <w:rPr>
+          <w:rFonts w:ascii="Times-Italic" w:hAnsi="Times-Italic" w:cs="Times-Italic"/>
+          <w:i/>
+          <w:iCs/>
+          <w:sz w:val="22"/>
+        </w:rPr>
+        <w:t>Hypertext</w:t>
+      </w:r>
+      <w:proofErr w:type="spellEnd"/>
+    </w:p>
+    <w:p>
+      <w:pPr>
+        <w:rPr>
+          <w:rFonts w:ascii="Times-Roman" w:hAnsi="Times-Roman" w:cs="Times-Roman"/>
+          <w:sz w:val="22"/>
+        </w:rPr>
+      </w:pPr>
+      <w:proofErr w:type="spellStart"/>
+      <w:r>
+        <w:rPr>
+          <w:rFonts w:ascii="Times-Italic" w:hAnsi="Times-Italic" w:cs="Times-Italic"/>
+          <w:i/>
+          <w:iCs/>
+          <w:sz w:val="22"/>
+        </w:rPr>
+        <w:t>Preprocessor</w:t>
+      </w:r>
+      <w:proofErr w:type="spellEnd"/>
+      <w:r>
+        <w:rPr>
+          <w:rFonts w:ascii="Times-Roman" w:hAnsi="Times-Roman" w:cs="Times-Roman"/>
+          <w:sz w:val="22"/>
+        </w:rPr>
+        <w:t>.</w:t>
+      </w:r>
+    </w:p>
+    <w:p>
+      <w:pPr>
+        <w:autoSpaceDE w:val="0"/>
+        <w:autoSpaceDN w:val="0"/>
+        <w:adjustRightInd w:val="0"/>
+        <w:spacing w:after="0" w:line="240" w:lineRule="auto"/>
+        <w:rPr>
+          <w:rFonts w:ascii="Frutiger-Bold" w:hAnsi="Frutiger-Bold" w:cs="Frutiger-Bold"/>
+          <w:b/>
+          <w:bCs/>
+          <w:szCs w:val="24"/>
+        </w:rPr>
+      </w:pPr>
+      <w:r>
+        <w:rPr>
+          <w:rFonts w:ascii="Frutiger-Bold" w:hAnsi="Frutiger-Bold" w:cs="Frutiger-Bold"/>
+          <w:b/>
+          <w:bCs/>
+          <w:szCs w:val="24"/>
+        </w:rPr>
+        <w:t>Présentation de MySQL</w:t>
+      </w:r>
+    </w:p>
+    <w:p>
+      <w:r>
+        <w:t>MySQL est un système de gestion de bases de données relationnelles (SGBDR) robuste</w:t>
+      </w:r>
+    </w:p>
+    <w:p>
+      <w:proofErr w:type="gramStart"/>
+      <w:r>
+        <w:t>et</w:t>
+      </w:r>
+      <w:proofErr w:type="gramEnd"/>
+      <w:r>
+        <w:t xml:space="preserve"> rapide. Une base de données permet de manipuler les informations de manière efficace,</w:t>
+      </w:r>
+    </w:p>
+    <w:p>
+      <w:proofErr w:type="gramStart"/>
+      <w:r>
+        <w:t>de</w:t>
+      </w:r>
+      <w:proofErr w:type="gramEnd"/>
+      <w:r>
+        <w:t xml:space="preserve"> les enregistrer, de les trier, de les lire et d’y effectuer des recherches. Le serveur</w:t>
+      </w:r>
+    </w:p>
+    <w:p>
+      <w:r>
+        <w:t>MySQL contrôle l’accès aux données pour s’assurer que plusieurs utilisateurs peuvent</w:t>
+      </w:r>
+    </w:p>
+    <w:p>
+      <w:proofErr w:type="gramStart"/>
+      <w:r>
+        <w:t>se</w:t>
+      </w:r>
+      <w:proofErr w:type="gramEnd"/>
+      <w:r>
+        <w:t xml:space="preserve"> servir simultanément d’une même base de données pour y accéder rapidement et</w:t>
+      </w:r>
+    </w:p>
+    <w:p>
+      <w:proofErr w:type="gramStart"/>
+      <w:r>
+        <w:t>pour</w:t>
+      </w:r>
+      <w:proofErr w:type="gramEnd"/>
+      <w:r>
+        <w:t xml:space="preserve"> garantir que seuls les utilisateurs autorisés peuvent accéder aux données. MySQL</w:t>
+      </w:r>
+    </w:p>
+    <w:p>
+      <w:pPr>
+        <w:rPr>
+          <w:rFonts w:ascii="Times-Italic" w:hAnsi="Times-Italic" w:cs="Times-Italic"/>
+          <w:i/>
+          <w:iCs/>
+        </w:rPr>
+      </w:pPr>
+      <w:proofErr w:type="gramStart"/>
+      <w:r>
+        <w:t>est</w:t>
+      </w:r>
+      <w:proofErr w:type="gramEnd"/>
+      <w:r>
+        <w:t xml:space="preserve"> donc un serveur multi-utilisateur et multithread. Il utilise SQL (</w:t>
+      </w:r>
+      <w:proofErr w:type="spellStart"/>
+      <w:r>
+        <w:rPr>
+          <w:rFonts w:ascii="Times-Italic" w:hAnsi="Times-Italic" w:cs="Times-Italic"/>
+          <w:i/>
+          <w:iCs/>
+        </w:rPr>
+        <w:t>Structured</w:t>
+      </w:r>
+      <w:proofErr w:type="spellEnd"/>
+      <w:r>
+        <w:rPr>
+          <w:rFonts w:ascii="Times-Italic" w:hAnsi="Times-Italic" w:cs="Times-Italic"/>
+          <w:i/>
+          <w:iCs/>
+        </w:rPr>
+        <w:t xml:space="preserve"> </w:t>
+      </w:r>
+      <w:proofErr w:type="spellStart"/>
+      <w:r>
+        <w:rPr>
+          <w:rFonts w:ascii="Times-Italic" w:hAnsi="Times-Italic" w:cs="Times-Italic"/>
+          <w:i/>
+          <w:iCs/>
+        </w:rPr>
+        <w:t>Query</w:t>
+      </w:r>
+      <w:proofErr w:type="spellEnd"/>
+    </w:p>
+    <w:p>
+      <w:proofErr w:type="spellStart"/>
+      <w:r>
+        <w:rPr>
+          <w:rFonts w:ascii="Times-Italic" w:hAnsi="Times-Italic" w:cs="Times-Italic"/>
+          <w:i/>
+          <w:iCs/>
+        </w:rPr>
+        <w:t>Language</w:t>
+      </w:r>
+      <w:proofErr w:type="spellEnd"/>
+      <w:r>
+        <w:t>), le langage standard des requêtes de bases de données. MySQL est disponible</w:t>
+      </w:r>
+    </w:p>
+    <w:p>
+      <w:proofErr w:type="gramStart"/>
+      <w:r>
+        <w:t>depuis</w:t>
+      </w:r>
+      <w:proofErr w:type="gramEnd"/>
+      <w:r>
+        <w:t xml:space="preserve"> 1996, mais son développement remonte à 1979. Il s’agit de la base de</w:t>
+      </w:r>
+    </w:p>
+    <w:p>
+      <w:pPr>
+        <w:rPr>
+          <w:rFonts w:ascii="Times-Italic" w:hAnsi="Times-Italic" w:cs="Times-Italic"/>
+          <w:i/>
+          <w:iCs/>
+        </w:rPr>
+      </w:pPr>
+      <w:proofErr w:type="gramStart"/>
+      <w:r>
+        <w:t>données</w:t>
+      </w:r>
+      <w:proofErr w:type="gramEnd"/>
+      <w:r>
+        <w:t xml:space="preserve"> open-source la plus employée au monde et elle a reçu le </w:t>
+      </w:r>
+      <w:r>
+        <w:rPr>
+          <w:rFonts w:ascii="Times-Italic" w:hAnsi="Times-Italic" w:cs="Times-Italic"/>
+          <w:i/>
+          <w:iCs/>
+        </w:rPr>
+        <w:t>Linux Journal</w:t>
+      </w:r>
+    </w:p>
+    <w:p>
+      <w:proofErr w:type="spellStart"/>
+      <w:r>
+        <w:rPr>
+          <w:rFonts w:ascii="Times-Italic" w:hAnsi="Times-Italic" w:cs="Times-Italic"/>
+          <w:i/>
+          <w:iCs/>
+        </w:rPr>
+        <w:t>Readers</w:t>
+      </w:r>
+      <w:proofErr w:type="spellEnd"/>
+      <w:r>
+        <w:rPr>
+          <w:rFonts w:ascii="Times-Italic" w:hAnsi="Times-Italic" w:cs="Times-Italic"/>
+          <w:i/>
+          <w:iCs/>
+        </w:rPr>
+        <w:t xml:space="preserve">’ </w:t>
+      </w:r>
+      <w:proofErr w:type="spellStart"/>
+      <w:r>
+        <w:rPr>
+          <w:rFonts w:ascii="Times-Italic" w:hAnsi="Times-Italic" w:cs="Times-Italic"/>
+          <w:i/>
+          <w:iCs/>
+        </w:rPr>
+        <w:t>Choice</w:t>
+      </w:r>
+      <w:proofErr w:type="spellEnd"/>
+      <w:r>
+        <w:rPr>
+          <w:rFonts w:ascii="Times-Italic" w:hAnsi="Times-Italic" w:cs="Times-Italic"/>
+          <w:i/>
+          <w:iCs/>
+        </w:rPr>
+        <w:t xml:space="preserve"> </w:t>
+      </w:r>
+      <w:proofErr w:type="spellStart"/>
+      <w:r>
+        <w:rPr>
+          <w:rFonts w:ascii="Times-Italic" w:hAnsi="Times-Italic" w:cs="Times-Italic"/>
+          <w:i/>
+          <w:iCs/>
+        </w:rPr>
+        <w:t>Award</w:t>
+      </w:r>
+      <w:proofErr w:type="spellEnd"/>
+      <w:r>
+        <w:rPr>
+          <w:rFonts w:ascii="Times-Italic" w:hAnsi="Times-Italic" w:cs="Times-Italic"/>
+          <w:i/>
+          <w:iCs/>
+        </w:rPr>
+        <w:t xml:space="preserve"> </w:t>
+      </w:r>
+      <w:r>
+        <w:t>à plusieurs reprises.</w:t>
+      </w:r>
+    </w:p>
+    <w:p>
+      <w:pPr>
+        <w:autoSpaceDE w:val="0"/>
+        <w:autoSpaceDN w:val="0"/>
+        <w:adjustRightInd w:val="0"/>
+        <w:spacing w:after="0" w:line="240" w:lineRule="auto"/>
+        <w:rPr>
+          <w:rFonts w:ascii="Frutiger-Bold" w:hAnsi="Frutiger-Bold" w:cs="Frutiger-Bold"/>
+          <w:b/>
+          <w:bCs/>
+          <w:szCs w:val="24"/>
+        </w:rPr>
+      </w:pPr>
+      <w:r>
+        <w:rPr>
+          <w:rFonts w:ascii="Frutiger-Bold" w:hAnsi="Frutiger-Bold" w:cs="Frutiger-Bold"/>
+          <w:b/>
+          <w:bCs/>
+          <w:szCs w:val="24"/>
+        </w:rPr>
+        <w:lastRenderedPageBreak/>
+        <w:t>Pourquoi utiliser PHP et MySQL ?</w:t>
+      </w:r>
+    </w:p>
+    <w:p>
+      <w:r>
+        <w:t>Lors de l’implémentation d’un site web, on a le choix entre de nombreux produits.</w:t>
+      </w:r>
+    </w:p>
+    <w:p>
+      <w:proofErr w:type="gramStart"/>
+      <w:r>
+        <w:t>on</w:t>
+      </w:r>
+      <w:proofErr w:type="gramEnd"/>
+      <w:r>
+        <w:t xml:space="preserve"> devrai notamment choisir :</w:t>
+      </w:r>
+    </w:p>
+    <w:p>
+      <w:r>
+        <w:rPr>
+          <w:rFonts w:ascii="MesPuces" w:hAnsi="MesPuces" w:cs="MesPuces"/>
+          <w:sz w:val="16"/>
+          <w:szCs w:val="16"/>
+        </w:rPr>
+        <w:t xml:space="preserve">- </w:t>
+      </w:r>
+      <w:r>
+        <w:t>la plate-forme matérielle du serveur web ;</w:t>
+      </w:r>
+    </w:p>
+    <w:p>
+      <w:r>
+        <w:rPr>
+          <w:rFonts w:ascii="MesPuces" w:hAnsi="MesPuces" w:cs="MesPuces"/>
+          <w:sz w:val="16"/>
+          <w:szCs w:val="16"/>
+        </w:rPr>
+        <w:t xml:space="preserve">- </w:t>
+      </w:r>
+      <w:r>
+        <w:t>un système d’exploitation ;</w:t>
+      </w:r>
+    </w:p>
+    <w:p>
+      <w:r>
+        <w:rPr>
+          <w:rFonts w:ascii="MesPuces" w:hAnsi="MesPuces" w:cs="MesPuces"/>
+          <w:sz w:val="16"/>
+          <w:szCs w:val="16"/>
+        </w:rPr>
+        <w:t xml:space="preserve">- </w:t>
+      </w:r>
+      <w:r>
+        <w:t>un logiciel de serveur web ;</w:t>
+      </w:r>
+    </w:p>
+    <w:p>
+      <w:r>
+        <w:rPr>
+          <w:rFonts w:ascii="MesPuces" w:hAnsi="MesPuces" w:cs="MesPuces"/>
+          <w:sz w:val="16"/>
+          <w:szCs w:val="16"/>
+        </w:rPr>
+        <w:t xml:space="preserve">- </w:t>
+      </w:r>
+      <w:r>
+        <w:t>un système de gestion de base de données ;</w:t>
+      </w:r>
+    </w:p>
+    <w:p>
+      <w:r>
+        <w:rPr>
+          <w:rFonts w:ascii="MesPuces" w:hAnsi="MesPuces" w:cs="MesPuces"/>
+          <w:sz w:val="16"/>
+          <w:szCs w:val="16"/>
+        </w:rPr>
+        <w:t xml:space="preserve">- </w:t>
+      </w:r>
+      <w:r>
+        <w:t>un langage de programmation ou de script.</w:t>
+      </w:r>
+    </w:p>
+    <w:p>
+      <w:r>
+        <w:t>Certains de ces choix dépendent directement des autres. Tous les systèmes d’exploitation ne fonctionnent pas sur toutes les plates-formes ; par exemple, tous les serveurs web ne reconnaissent pas tous les langages de programmation, etc.</w:t>
+      </w:r>
+    </w:p>
+    <w:p>
+      <w:proofErr w:type="gramStart"/>
+      <w:r>
+        <w:t>dans</w:t>
+      </w:r>
+      <w:proofErr w:type="gramEnd"/>
+      <w:r>
+        <w:t xml:space="preserve"> ce projet, nous ne nous intéresserons pas particulièrement au matériel, à notre</w:t>
+      </w:r>
+    </w:p>
+    <w:p>
+      <w:proofErr w:type="gramStart"/>
+      <w:r>
+        <w:t>système</w:t>
+      </w:r>
+      <w:proofErr w:type="gramEnd"/>
+      <w:r>
+        <w:t xml:space="preserve"> d’exploitation ou à notre logiciel de serveur web. Nous n’en avons pas besoin</w:t>
+      </w:r>
+    </w:p>
+    <w:p>
+      <w:proofErr w:type="gramStart"/>
+      <w:r>
+        <w:t>car</w:t>
+      </w:r>
+      <w:proofErr w:type="gramEnd"/>
+      <w:r>
+        <w:t xml:space="preserve"> l’une des caractéristiques intéressantes de PHP et de MySQL tient à ce qu’ils fonctionnent</w:t>
+      </w:r>
+    </w:p>
+    <w:p>
+      <w:proofErr w:type="gramStart"/>
+      <w:r>
+        <w:t>avec</w:t>
+      </w:r>
+      <w:proofErr w:type="gramEnd"/>
+      <w:r>
+        <w:t xml:space="preserve"> tous les systèmes d’exploitation les plus connus et avec la plupart des</w:t>
+      </w:r>
+    </w:p>
+    <w:p>
+      <w:proofErr w:type="gramStart"/>
+      <w:r>
+        <w:t>autres</w:t>
+      </w:r>
+      <w:proofErr w:type="gramEnd"/>
+      <w:r>
+        <w:t>.</w:t>
+      </w:r>
+    </w:p>
+    <w:p>
+      <w:r>
+        <w:t>Un script PHP peut, dans la plupart des cas, être écrit de façon à être portable entre les</w:t>
+      </w:r>
+    </w:p>
+    <w:p>
+      <w:proofErr w:type="gramStart"/>
+      <w:r>
+        <w:t>systèmes</w:t>
+      </w:r>
+      <w:proofErr w:type="gramEnd"/>
+      <w:r>
+        <w:t xml:space="preserve"> d’exploitation et les serveurs web. Certaines fonctions sont directement liées</w:t>
+      </w:r>
+    </w:p>
+    <w:p>
+      <w:proofErr w:type="gramStart"/>
+      <w:r>
+        <w:t>aux</w:t>
+      </w:r>
+      <w:proofErr w:type="gramEnd"/>
+      <w:r>
+        <w:t xml:space="preserve"> spécificités d’un système de fichiers particulier, mais elles sont clairement identifiées</w:t>
+      </w:r>
+    </w:p>
+    <w:p>
+      <w:r>
+        <w:t>Quels que soient notre plate-forme, système d’exploitation ou serveur web,</w:t>
+      </w:r>
+    </w:p>
+    <w:p>
+      <w:proofErr w:type="gramStart"/>
+      <w:r>
+        <w:t>nous</w:t>
+      </w:r>
+      <w:proofErr w:type="gramEnd"/>
+      <w:r>
+        <w:t xml:space="preserve"> pensons que PHP et MySQL sont des options très intéressantes.</w:t>
+      </w:r>
+    </w:p>
+    <w:p>
+      <w:pPr>
         <w:autoSpaceDE w:val="0"/>
         <w:autoSpaceDN w:val="0"/>
         <w:adjustRightInd w:val="0"/>
@@ -2212,720 +3028,6 @@
     </w:p>
     <w:p>
       <w:pPr>
-        <w:pStyle w:val="Heading2"/>
-      </w:pPr>
-      <w:r>
-        <w:lastRenderedPageBreak/>
-        <w:t>Les outils et langages utilisé dans notre projet :</w:t>
-      </w:r>
-    </w:p>
-    <w:p>
-      <w:pPr>
-        <w:pStyle w:val="Heading3"/>
-        <w:tabs>
-          <w:tab w:val="center" w:pos="4252"/>
-        </w:tabs>
-      </w:pPr>
-      <w:r>
-        <w:t>Les l</w:t>
-      </w:r>
-      <w:r>
-        <w:t>angages de programmations</w:t>
-      </w:r>
-      <w:r>
-        <w:t xml:space="preserve"> : </w:t>
-      </w:r>
-      <w:r>
-        <w:tab/>
-      </w:r>
-    </w:p>
-    <w:p/>
-    <w:p>
-      <w:pPr>
-        <w:autoSpaceDE w:val="0"/>
-        <w:autoSpaceDN w:val="0"/>
-        <w:adjustRightInd w:val="0"/>
-        <w:spacing w:after="0" w:line="240" w:lineRule="auto"/>
-        <w:rPr>
-          <w:rFonts w:ascii="Frutiger-Bold" w:hAnsi="Frutiger-Bold" w:cs="Frutiger-Bold"/>
-          <w:b/>
-          <w:bCs/>
-          <w:szCs w:val="24"/>
-        </w:rPr>
-      </w:pPr>
-      <w:r>
-        <w:rPr>
-          <w:rFonts w:ascii="Frutiger-Bold" w:hAnsi="Frutiger-Bold" w:cs="Frutiger-Bold"/>
-          <w:b/>
-          <w:bCs/>
-          <w:szCs w:val="24"/>
-        </w:rPr>
-        <w:t>Présentation de PHP :</w:t>
-      </w:r>
-    </w:p>
-    <w:p>
-      <w:r>
-        <w:t>PHP est un langage de script côté serveur qui a été conçu spécifiquement pour le Web.</w:t>
-      </w:r>
-    </w:p>
-    <w:p>
-      <w:r>
-        <w:t>Le code PHP est inclus dans une page HTML et sera exécuté à chaque fois qu’un visiteur affichera la page. Le code PHP est interprété au niveau du serveur web et génère du</w:t>
-      </w:r>
-    </w:p>
-    <w:p>
-      <w:proofErr w:type="gramStart"/>
-      <w:r>
-        <w:t>code</w:t>
-      </w:r>
-      <w:proofErr w:type="gramEnd"/>
-      <w:r>
-        <w:t xml:space="preserve"> HTML ou toute autre donnée affichable dans le navigateur de l’utilisateur.</w:t>
-      </w:r>
-    </w:p>
-    <w:p>
-      <w:r>
-        <w:t xml:space="preserve">PHP a été conçu en 1994 par </w:t>
-      </w:r>
-      <w:proofErr w:type="spellStart"/>
-      <w:r>
-        <w:t>Rasmus</w:t>
-      </w:r>
-      <w:proofErr w:type="spellEnd"/>
-      <w:r>
-        <w:t xml:space="preserve"> </w:t>
-      </w:r>
-      <w:proofErr w:type="spellStart"/>
-      <w:r>
-        <w:t>Lerdorf</w:t>
-      </w:r>
-      <w:proofErr w:type="spellEnd"/>
-      <w:r>
-        <w:t>. Il a ensuite été adopté par d’autres</w:t>
-      </w:r>
-    </w:p>
-    <w:p>
-      <w:proofErr w:type="gramStart"/>
-      <w:r>
-        <w:t>personnes</w:t>
-      </w:r>
-      <w:proofErr w:type="gramEnd"/>
-      <w:r>
-        <w:t xml:space="preserve"> talentueuses et réécrit quatre fois avant de devenir le produit abouti que nous</w:t>
-      </w:r>
-    </w:p>
-    <w:p>
-      <w:proofErr w:type="gramStart"/>
-      <w:r>
-        <w:t>connaissons</w:t>
-      </w:r>
-      <w:proofErr w:type="gramEnd"/>
-      <w:r>
-        <w:t xml:space="preserve"> aujourd’hui. En novembre 2007, il était installé sur plus de 21 millions de</w:t>
-      </w:r>
-    </w:p>
-    <w:p>
-      <w:proofErr w:type="gramStart"/>
-      <w:r>
-        <w:t>domaines</w:t>
-      </w:r>
-      <w:proofErr w:type="gramEnd"/>
-      <w:r>
-        <w:t xml:space="preserve"> et sa croissance est rapide. Vous trouverez des statistiques plus récentes sur le</w:t>
-      </w:r>
-    </w:p>
-    <w:p>
-      <w:proofErr w:type="gramStart"/>
-      <w:r>
-        <w:t>site</w:t>
-      </w:r>
-      <w:proofErr w:type="gramEnd"/>
-      <w:r>
-        <w:t xml:space="preserve"> </w:t>
-      </w:r>
-      <w:r>
-        <w:rPr>
-          <w:rFonts w:ascii="Times New Roman" w:hAnsi="Times New Roman" w:cs="Times New Roman"/>
-          <w:b/>
-          <w:bCs/>
-        </w:rPr>
-        <w:t>http://www.php.net/usage.php</w:t>
-      </w:r>
-      <w:r>
-        <w:t>.</w:t>
-      </w:r>
-    </w:p>
-    <w:p>
-      <w:r>
-        <w:t>PHP est un projet open-source, ce qui signifie que vous pouvez vous procurer son code,</w:t>
-      </w:r>
-    </w:p>
-    <w:p>
-      <w:proofErr w:type="gramStart"/>
-      <w:r>
-        <w:t>l’utiliser</w:t>
-      </w:r>
-      <w:proofErr w:type="gramEnd"/>
-      <w:r>
-        <w:t>, le modifier et le redistribuer gratuitement.</w:t>
-      </w:r>
-    </w:p>
-    <w:p>
-      <w:r>
-        <w:t xml:space="preserve">PHP signifiait à l’origine </w:t>
-      </w:r>
-      <w:proofErr w:type="spellStart"/>
-      <w:r>
-        <w:rPr>
-          <w:rFonts w:ascii="Times-Italic" w:hAnsi="Times-Italic" w:cs="Times-Italic"/>
-          <w:i/>
-          <w:iCs/>
-        </w:rPr>
-        <w:t>Personal</w:t>
-      </w:r>
-      <w:proofErr w:type="spellEnd"/>
-      <w:r>
-        <w:rPr>
-          <w:rFonts w:ascii="Times-Italic" w:hAnsi="Times-Italic" w:cs="Times-Italic"/>
-          <w:i/>
-          <w:iCs/>
-        </w:rPr>
-        <w:t xml:space="preserve"> Home Page</w:t>
-      </w:r>
-      <w:r>
-        <w:t>, mais ce nom a été changé en un acronyme</w:t>
-      </w:r>
-    </w:p>
-    <w:p>
-      <w:pPr>
-        <w:autoSpaceDE w:val="0"/>
-        <w:autoSpaceDN w:val="0"/>
-        <w:adjustRightInd w:val="0"/>
-        <w:spacing w:after="0" w:line="240" w:lineRule="auto"/>
-        <w:rPr>
-          <w:rFonts w:ascii="Times-Italic" w:hAnsi="Times-Italic" w:cs="Times-Italic"/>
-          <w:i/>
-          <w:iCs/>
-          <w:sz w:val="22"/>
-        </w:rPr>
-      </w:pPr>
-      <w:proofErr w:type="gramStart"/>
-      <w:r>
-        <w:t>récursif</w:t>
-      </w:r>
-      <w:proofErr w:type="gramEnd"/>
-      <w:r>
-        <w:t xml:space="preserve"> comme </w:t>
-      </w:r>
-      <w:r>
-        <w:rPr>
-          <w:rFonts w:ascii="Times-Roman" w:hAnsi="Times-Roman" w:cs="Times-Roman"/>
-          <w:sz w:val="22"/>
-        </w:rPr>
-        <w:t>GNU (</w:t>
-      </w:r>
-      <w:proofErr w:type="spellStart"/>
-      <w:r>
-        <w:rPr>
-          <w:rFonts w:ascii="Times-Italic" w:hAnsi="Times-Italic" w:cs="Times-Italic"/>
-          <w:i/>
-          <w:iCs/>
-          <w:sz w:val="22"/>
-        </w:rPr>
-        <w:t>Gnu’s</w:t>
-      </w:r>
-      <w:proofErr w:type="spellEnd"/>
-      <w:r>
-        <w:rPr>
-          <w:rFonts w:ascii="Times-Italic" w:hAnsi="Times-Italic" w:cs="Times-Italic"/>
-          <w:i/>
-          <w:iCs/>
-          <w:sz w:val="22"/>
-        </w:rPr>
-        <w:t xml:space="preserve"> Not Unix</w:t>
-      </w:r>
-      <w:r>
-        <w:rPr>
-          <w:rFonts w:ascii="Times-Roman" w:hAnsi="Times-Roman" w:cs="Times-Roman"/>
-          <w:sz w:val="22"/>
-        </w:rPr>
-        <w:t xml:space="preserve">) : il signifie maintenant </w:t>
-      </w:r>
-      <w:r>
-        <w:rPr>
-          <w:rFonts w:ascii="Times-Italic" w:hAnsi="Times-Italic" w:cs="Times-Italic"/>
-          <w:i/>
-          <w:iCs/>
-          <w:sz w:val="22"/>
-        </w:rPr>
-        <w:t xml:space="preserve">PHP </w:t>
-      </w:r>
-      <w:proofErr w:type="spellStart"/>
-      <w:r>
-        <w:rPr>
-          <w:rFonts w:ascii="Times-Italic" w:hAnsi="Times-Italic" w:cs="Times-Italic"/>
-          <w:i/>
-          <w:iCs/>
-          <w:sz w:val="22"/>
-        </w:rPr>
-        <w:t>Hypertext</w:t>
-      </w:r>
-      <w:proofErr w:type="spellEnd"/>
-    </w:p>
-    <w:p>
-      <w:pPr>
-        <w:rPr>
-          <w:rFonts w:ascii="Times-Roman" w:hAnsi="Times-Roman" w:cs="Times-Roman"/>
-          <w:sz w:val="22"/>
-        </w:rPr>
-      </w:pPr>
-      <w:proofErr w:type="spellStart"/>
-      <w:r>
-        <w:rPr>
-          <w:rFonts w:ascii="Times-Italic" w:hAnsi="Times-Italic" w:cs="Times-Italic"/>
-          <w:i/>
-          <w:iCs/>
-          <w:sz w:val="22"/>
-        </w:rPr>
-        <w:t>Preprocessor</w:t>
-      </w:r>
-      <w:proofErr w:type="spellEnd"/>
-      <w:r>
-        <w:rPr>
-          <w:rFonts w:ascii="Times-Roman" w:hAnsi="Times-Roman" w:cs="Times-Roman"/>
-          <w:sz w:val="22"/>
-        </w:rPr>
-        <w:t>.</w:t>
-      </w:r>
-    </w:p>
-    <w:p>
-      <w:pPr>
-        <w:autoSpaceDE w:val="0"/>
-        <w:autoSpaceDN w:val="0"/>
-        <w:adjustRightInd w:val="0"/>
-        <w:spacing w:after="0" w:line="240" w:lineRule="auto"/>
-        <w:rPr>
-          <w:rFonts w:ascii="Frutiger-Bold" w:hAnsi="Frutiger-Bold" w:cs="Frutiger-Bold"/>
-          <w:b/>
-          <w:bCs/>
-          <w:szCs w:val="24"/>
-        </w:rPr>
-      </w:pPr>
-      <w:r>
-        <w:rPr>
-          <w:rFonts w:ascii="Frutiger-Bold" w:hAnsi="Frutiger-Bold" w:cs="Frutiger-Bold"/>
-          <w:b/>
-          <w:bCs/>
-          <w:szCs w:val="24"/>
-        </w:rPr>
-        <w:t>Présentation de MySQL</w:t>
-      </w:r>
-    </w:p>
-    <w:p>
-      <w:r>
-        <w:t>MySQL est un système de gestion de bases de données relationnelles (SGBDR) robuste</w:t>
-      </w:r>
-    </w:p>
-    <w:p>
-      <w:proofErr w:type="gramStart"/>
-      <w:r>
-        <w:t>et</w:t>
-      </w:r>
-      <w:proofErr w:type="gramEnd"/>
-      <w:r>
-        <w:t xml:space="preserve"> rapide. Une base de données permet de manipuler les informations de manière efficace,</w:t>
-      </w:r>
-    </w:p>
-    <w:p>
-      <w:proofErr w:type="gramStart"/>
-      <w:r>
-        <w:t>de</w:t>
-      </w:r>
-      <w:proofErr w:type="gramEnd"/>
-      <w:r>
-        <w:t xml:space="preserve"> les enregistrer, de les trier, de les lire et d’y effectuer des recherches. Le serveur</w:t>
-      </w:r>
-    </w:p>
-    <w:p>
-      <w:r>
-        <w:t>MySQL contrôle l’accès aux données pour s’assurer que plusieurs utilisateurs peuvent</w:t>
-      </w:r>
-    </w:p>
-    <w:p>
-      <w:proofErr w:type="gramStart"/>
-      <w:r>
-        <w:t>se</w:t>
-      </w:r>
-      <w:proofErr w:type="gramEnd"/>
-      <w:r>
-        <w:t xml:space="preserve"> servir simultanément d’une même base de données pour y accéder rapidement et</w:t>
-      </w:r>
-    </w:p>
-    <w:p>
-      <w:proofErr w:type="gramStart"/>
-      <w:r>
-        <w:t>pour</w:t>
-      </w:r>
-      <w:proofErr w:type="gramEnd"/>
-      <w:r>
-        <w:t xml:space="preserve"> garantir que seuls les utilisateurs autorisés peuvent accéder aux données. MySQL</w:t>
-      </w:r>
-    </w:p>
-    <w:p>
-      <w:pPr>
-        <w:rPr>
-          <w:rFonts w:ascii="Times-Italic" w:hAnsi="Times-Italic" w:cs="Times-Italic"/>
-          <w:i/>
-          <w:iCs/>
-        </w:rPr>
-      </w:pPr>
-      <w:proofErr w:type="gramStart"/>
-      <w:r>
-        <w:t>est</w:t>
-      </w:r>
-      <w:proofErr w:type="gramEnd"/>
-      <w:r>
-        <w:t xml:space="preserve"> donc un serveur multi-utilisateur et multithread. Il utilise SQL (</w:t>
-      </w:r>
-      <w:proofErr w:type="spellStart"/>
-      <w:r>
-        <w:rPr>
-          <w:rFonts w:ascii="Times-Italic" w:hAnsi="Times-Italic" w:cs="Times-Italic"/>
-          <w:i/>
-          <w:iCs/>
-        </w:rPr>
-        <w:t>Structured</w:t>
-      </w:r>
-      <w:proofErr w:type="spellEnd"/>
-      <w:r>
-        <w:rPr>
-          <w:rFonts w:ascii="Times-Italic" w:hAnsi="Times-Italic" w:cs="Times-Italic"/>
-          <w:i/>
-          <w:iCs/>
-        </w:rPr>
-        <w:t xml:space="preserve"> </w:t>
-      </w:r>
-      <w:proofErr w:type="spellStart"/>
-      <w:r>
-        <w:rPr>
-          <w:rFonts w:ascii="Times-Italic" w:hAnsi="Times-Italic" w:cs="Times-Italic"/>
-          <w:i/>
-          <w:iCs/>
-        </w:rPr>
-        <w:t>Query</w:t>
-      </w:r>
-      <w:proofErr w:type="spellEnd"/>
-    </w:p>
-    <w:p>
-      <w:proofErr w:type="spellStart"/>
-      <w:r>
-        <w:rPr>
-          <w:rFonts w:ascii="Times-Italic" w:hAnsi="Times-Italic" w:cs="Times-Italic"/>
-          <w:i/>
-          <w:iCs/>
-        </w:rPr>
-        <w:t>Language</w:t>
-      </w:r>
-      <w:proofErr w:type="spellEnd"/>
-      <w:r>
-        <w:t>), le langage standard des requêtes de bases de données. MySQL est disponible</w:t>
-      </w:r>
-    </w:p>
-    <w:p>
-      <w:proofErr w:type="gramStart"/>
-      <w:r>
-        <w:t>depuis</w:t>
-      </w:r>
-      <w:proofErr w:type="gramEnd"/>
-      <w:r>
-        <w:t xml:space="preserve"> 1996, mais son développement remonte à 1979. Il s’agit de la base de</w:t>
-      </w:r>
-    </w:p>
-    <w:p>
-      <w:pPr>
-        <w:rPr>
-          <w:rFonts w:ascii="Times-Italic" w:hAnsi="Times-Italic" w:cs="Times-Italic"/>
-          <w:i/>
-          <w:iCs/>
-        </w:rPr>
-      </w:pPr>
-      <w:proofErr w:type="gramStart"/>
-      <w:r>
-        <w:t>données</w:t>
-      </w:r>
-      <w:proofErr w:type="gramEnd"/>
-      <w:r>
-        <w:t xml:space="preserve"> open-source la plus employée au monde et elle a reçu le </w:t>
-      </w:r>
-      <w:r>
-        <w:rPr>
-          <w:rFonts w:ascii="Times-Italic" w:hAnsi="Times-Italic" w:cs="Times-Italic"/>
-          <w:i/>
-          <w:iCs/>
-        </w:rPr>
-        <w:t>Linux Journal</w:t>
-      </w:r>
-    </w:p>
-    <w:p>
-      <w:proofErr w:type="spellStart"/>
-      <w:r>
-        <w:rPr>
-          <w:rFonts w:ascii="Times-Italic" w:hAnsi="Times-Italic" w:cs="Times-Italic"/>
-          <w:i/>
-          <w:iCs/>
-        </w:rPr>
-        <w:t>Readers</w:t>
-      </w:r>
-      <w:proofErr w:type="spellEnd"/>
-      <w:r>
-        <w:rPr>
-          <w:rFonts w:ascii="Times-Italic" w:hAnsi="Times-Italic" w:cs="Times-Italic"/>
-          <w:i/>
-          <w:iCs/>
-        </w:rPr>
-        <w:t xml:space="preserve">’ </w:t>
-      </w:r>
-      <w:proofErr w:type="spellStart"/>
-      <w:r>
-        <w:rPr>
-          <w:rFonts w:ascii="Times-Italic" w:hAnsi="Times-Italic" w:cs="Times-Italic"/>
-          <w:i/>
-          <w:iCs/>
-        </w:rPr>
-        <w:t>Choice</w:t>
-      </w:r>
-      <w:proofErr w:type="spellEnd"/>
-      <w:r>
-        <w:rPr>
-          <w:rFonts w:ascii="Times-Italic" w:hAnsi="Times-Italic" w:cs="Times-Italic"/>
-          <w:i/>
-          <w:iCs/>
-        </w:rPr>
-        <w:t xml:space="preserve"> </w:t>
-      </w:r>
-      <w:proofErr w:type="spellStart"/>
-      <w:r>
-        <w:rPr>
-          <w:rFonts w:ascii="Times-Italic" w:hAnsi="Times-Italic" w:cs="Times-Italic"/>
-          <w:i/>
-          <w:iCs/>
-        </w:rPr>
-        <w:t>Award</w:t>
-      </w:r>
-      <w:proofErr w:type="spellEnd"/>
-      <w:r>
-        <w:rPr>
-          <w:rFonts w:ascii="Times-Italic" w:hAnsi="Times-Italic" w:cs="Times-Italic"/>
-          <w:i/>
-          <w:iCs/>
-        </w:rPr>
-        <w:t xml:space="preserve"> </w:t>
-      </w:r>
-      <w:r>
-        <w:t>à plusieurs reprises.</w:t>
-      </w:r>
-    </w:p>
-    <w:p>
-      <w:pPr>
-        <w:autoSpaceDE w:val="0"/>
-        <w:autoSpaceDN w:val="0"/>
-        <w:adjustRightInd w:val="0"/>
-        <w:spacing w:after="0" w:line="240" w:lineRule="auto"/>
-        <w:rPr>
-          <w:rFonts w:ascii="Frutiger-Bold" w:hAnsi="Frutiger-Bold" w:cs="Frutiger-Bold"/>
-          <w:b/>
-          <w:bCs/>
-          <w:szCs w:val="24"/>
-        </w:rPr>
-      </w:pPr>
-      <w:r>
-        <w:rPr>
-          <w:rFonts w:ascii="Frutiger-Bold" w:hAnsi="Frutiger-Bold" w:cs="Frutiger-Bold"/>
-          <w:b/>
-          <w:bCs/>
-          <w:szCs w:val="24"/>
-        </w:rPr>
-        <w:lastRenderedPageBreak/>
-        <w:t>Pourquoi utiliser PHP et MySQL ?</w:t>
-      </w:r>
-    </w:p>
-    <w:p>
-      <w:r>
-        <w:t>Lors de l’implémentation d’un site web, on a le choix entre de nombreux produits.</w:t>
-      </w:r>
-    </w:p>
-    <w:p>
-      <w:proofErr w:type="gramStart"/>
-      <w:r>
-        <w:t>on</w:t>
-      </w:r>
-      <w:proofErr w:type="gramEnd"/>
-      <w:r>
-        <w:t xml:space="preserve"> devrai notamment choisir :</w:t>
-      </w:r>
-    </w:p>
-    <w:p>
-      <w:r>
-        <w:rPr>
-          <w:rFonts w:ascii="MesPuces" w:hAnsi="MesPuces" w:cs="MesPuces"/>
-          <w:sz w:val="16"/>
-          <w:szCs w:val="16"/>
-        </w:rPr>
-        <w:t xml:space="preserve">- </w:t>
-      </w:r>
-      <w:r>
-        <w:t>la plate-forme matérielle du serveur web ;</w:t>
-      </w:r>
-    </w:p>
-    <w:p>
-      <w:r>
-        <w:rPr>
-          <w:rFonts w:ascii="MesPuces" w:hAnsi="MesPuces" w:cs="MesPuces"/>
-          <w:sz w:val="16"/>
-          <w:szCs w:val="16"/>
-        </w:rPr>
-        <w:t xml:space="preserve">- </w:t>
-      </w:r>
-      <w:r>
-        <w:t>un système d’exploitation ;</w:t>
-      </w:r>
-    </w:p>
-    <w:p>
-      <w:r>
-        <w:rPr>
-          <w:rFonts w:ascii="MesPuces" w:hAnsi="MesPuces" w:cs="MesPuces"/>
-          <w:sz w:val="16"/>
-          <w:szCs w:val="16"/>
-        </w:rPr>
-        <w:t xml:space="preserve">- </w:t>
-      </w:r>
-      <w:r>
-        <w:t>un logiciel de serveur web ;</w:t>
-      </w:r>
-    </w:p>
-    <w:p>
-      <w:r>
-        <w:rPr>
-          <w:rFonts w:ascii="MesPuces" w:hAnsi="MesPuces" w:cs="MesPuces"/>
-          <w:sz w:val="16"/>
-          <w:szCs w:val="16"/>
-        </w:rPr>
-        <w:t xml:space="preserve">- </w:t>
-      </w:r>
-      <w:r>
-        <w:t>un système de gestion de base de données ;</w:t>
-      </w:r>
-    </w:p>
-    <w:p>
-      <w:r>
-        <w:rPr>
-          <w:rFonts w:ascii="MesPuces" w:hAnsi="MesPuces" w:cs="MesPuces"/>
-          <w:sz w:val="16"/>
-          <w:szCs w:val="16"/>
-        </w:rPr>
-        <w:t xml:space="preserve">- </w:t>
-      </w:r>
-      <w:r>
-        <w:t>un langage de programmation ou de script.</w:t>
-      </w:r>
-    </w:p>
-    <w:p>
-      <w:r>
-        <w:t>Certains de ces choix dépendent directement des autres. Tous les systèmes d’exploitation ne fonctionnent pas sur toutes les plates-formes ; par exemple, tous les serveurs web ne reconnaissent pas tous les langages de programmation, etc.</w:t>
-      </w:r>
-    </w:p>
-    <w:p>
-      <w:proofErr w:type="gramStart"/>
-      <w:r>
-        <w:t>dans</w:t>
-      </w:r>
-      <w:proofErr w:type="gramEnd"/>
-      <w:r>
-        <w:t xml:space="preserve"> ce projet, nous ne nous intéresserons pas particulièrement au matériel, à notre</w:t>
-      </w:r>
-    </w:p>
-    <w:p>
-      <w:proofErr w:type="gramStart"/>
-      <w:r>
-        <w:t>système</w:t>
-      </w:r>
-      <w:proofErr w:type="gramEnd"/>
-      <w:r>
-        <w:t xml:space="preserve"> d’exploitation ou à notre logiciel de serveur web. Nous n’en avons pas besoin</w:t>
-      </w:r>
-    </w:p>
-    <w:p>
-      <w:proofErr w:type="gramStart"/>
-      <w:r>
-        <w:t>car</w:t>
-      </w:r>
-      <w:proofErr w:type="gramEnd"/>
-      <w:r>
-        <w:t xml:space="preserve"> l’une des caractéristiques intéressantes de PHP et de MySQL tient à ce qu’ils fonctionnent</w:t>
-      </w:r>
-    </w:p>
-    <w:p>
-      <w:proofErr w:type="gramStart"/>
-      <w:r>
-        <w:t>avec</w:t>
-      </w:r>
-      <w:proofErr w:type="gramEnd"/>
-      <w:r>
-        <w:t xml:space="preserve"> tous les systèmes d’exploitation les plus connus et avec la plupart des</w:t>
-      </w:r>
-    </w:p>
-    <w:p>
-      <w:proofErr w:type="gramStart"/>
-      <w:r>
-        <w:t>autres</w:t>
-      </w:r>
-      <w:proofErr w:type="gramEnd"/>
-      <w:r>
-        <w:t>.</w:t>
-      </w:r>
-    </w:p>
-    <w:p>
-      <w:r>
-        <w:t>Un script PHP peut, dans la plupart des cas, être écrit de façon à être portable entre les</w:t>
-      </w:r>
-    </w:p>
-    <w:p>
-      <w:proofErr w:type="gramStart"/>
-      <w:r>
-        <w:t>systèmes</w:t>
-      </w:r>
-      <w:proofErr w:type="gramEnd"/>
-      <w:r>
-        <w:t xml:space="preserve"> d’exploitation et les serveurs web. Certaines fonctions sont directement liées</w:t>
-      </w:r>
-    </w:p>
-    <w:p>
-      <w:proofErr w:type="gramStart"/>
-      <w:r>
-        <w:t>aux</w:t>
-      </w:r>
-      <w:proofErr w:type="gramEnd"/>
-      <w:r>
-        <w:t xml:space="preserve"> spécificités d’un système de fichiers particulier, mais elles sont clairement identifiées</w:t>
-      </w:r>
-    </w:p>
-    <w:p>
-      <w:r>
-        <w:t>Quels que soient notre plate-forme, système d’exploitation ou serveur web,</w:t>
-      </w:r>
-    </w:p>
-    <w:p>
-      <w:proofErr w:type="gramStart"/>
-      <w:r>
-        <w:t>nous</w:t>
-      </w:r>
-      <w:proofErr w:type="gramEnd"/>
-      <w:r>
-        <w:t xml:space="preserve"> pensons que PHP et MySQL sont des options très intéressantes.</w:t>
-      </w:r>
-    </w:p>
-    <w:p>
-      <w:pPr>
         <w:autoSpaceDE w:val="0"/>
         <w:autoSpaceDN w:val="0"/>
         <w:adjustRightInd w:val="0"/>
@@ -2974,6 +3076,14 @@
     </w:p>
     <w:p>
       <w:pPr>
+        <w:pStyle w:val="Titre3"/>
+      </w:pPr>
+      <w:r>
+        <w:t>Présentation De Power AMC :</w:t>
+      </w:r>
+    </w:p>
+    <w:p>
+      <w:pPr>
         <w:autoSpaceDE w:val="0"/>
         <w:autoSpaceDN w:val="0"/>
         <w:adjustRightInd w:val="0"/>
@@ -2985,99 +3095,6 @@
       </w:pPr>
     </w:p>
     <w:p>
-      <w:pPr>
-        <w:autoSpaceDE w:val="0"/>
-        <w:autoSpaceDN w:val="0"/>
-        <w:adjustRightInd w:val="0"/>
-        <w:spacing w:after="0" w:line="360" w:lineRule="auto"/>
-        <w:rPr>
-          <w:rFonts w:cstheme="majorBidi"/>
-          <w:szCs w:val="24"/>
-        </w:rPr>
-      </w:pPr>
-    </w:p>
-    <w:p>
-      <w:pPr>
-        <w:autoSpaceDE w:val="0"/>
-        <w:autoSpaceDN w:val="0"/>
-        <w:adjustRightInd w:val="0"/>
-        <w:spacing w:after="0" w:line="360" w:lineRule="auto"/>
-        <w:rPr>
-          <w:rFonts w:cstheme="majorBidi"/>
-          <w:szCs w:val="24"/>
-        </w:rPr>
-      </w:pPr>
-    </w:p>
-    <w:p>
-      <w:pPr>
-        <w:autoSpaceDE w:val="0"/>
-        <w:autoSpaceDN w:val="0"/>
-        <w:adjustRightInd w:val="0"/>
-        <w:spacing w:after="0" w:line="360" w:lineRule="auto"/>
-        <w:rPr>
-          <w:rFonts w:cstheme="majorBidi"/>
-          <w:szCs w:val="24"/>
-        </w:rPr>
-      </w:pPr>
-    </w:p>
-    <w:p>
-      <w:pPr>
-        <w:autoSpaceDE w:val="0"/>
-        <w:autoSpaceDN w:val="0"/>
-        <w:adjustRightInd w:val="0"/>
-        <w:spacing w:after="0" w:line="360" w:lineRule="auto"/>
-        <w:rPr>
-          <w:rFonts w:cstheme="majorBidi"/>
-          <w:szCs w:val="24"/>
-        </w:rPr>
-      </w:pPr>
-    </w:p>
-    <w:p>
-      <w:pPr>
-        <w:autoSpaceDE w:val="0"/>
-        <w:autoSpaceDN w:val="0"/>
-        <w:adjustRightInd w:val="0"/>
-        <w:spacing w:after="0" w:line="360" w:lineRule="auto"/>
-        <w:rPr>
-          <w:rFonts w:cstheme="majorBidi"/>
-          <w:szCs w:val="24"/>
-        </w:rPr>
-      </w:pPr>
-    </w:p>
-    <w:p>
-      <w:pPr>
-        <w:autoSpaceDE w:val="0"/>
-        <w:autoSpaceDN w:val="0"/>
-        <w:adjustRightInd w:val="0"/>
-        <w:spacing w:after="0" w:line="360" w:lineRule="auto"/>
-        <w:rPr>
-          <w:rFonts w:cstheme="majorBidi"/>
-          <w:szCs w:val="24"/>
-        </w:rPr>
-      </w:pPr>
-    </w:p>
-    <w:p>
-      <w:pPr>
-        <w:pStyle w:val="Heading3"/>
-      </w:pPr>
-      <w:r>
-        <w:t>Présentation De Power AMC :</w:t>
-      </w:r>
-    </w:p>
-    <w:p>
-      <w:pPr>
-        <w:autoSpaceDE w:val="0"/>
-        <w:autoSpaceDN w:val="0"/>
-        <w:adjustRightInd w:val="0"/>
-        <w:spacing w:after="0" w:line="360" w:lineRule="auto"/>
-        <w:rPr>
-          <w:rFonts w:cstheme="majorBidi"/>
-          <w:szCs w:val="24"/>
-        </w:rPr>
-      </w:pPr>
-    </w:p>
-    <w:p>
-      <w:proofErr w:type="spellStart"/>
       <w:r>
         <w:rPr>
           <w:b/>
@@ -3085,25 +3102,15 @@
         </w:rPr>
         <w:t>PowerDesigner</w:t>
       </w:r>
-      <w:proofErr w:type="spellEnd"/>
       <w:r>
         <w:t> (anciennement </w:t>
       </w:r>
-      <w:proofErr w:type="spellStart"/>
       <w:r>
         <w:rPr>
           <w:b/>
           <w:bCs/>
         </w:rPr>
-        <w:t>PowerAMC</w:t>
-      </w:r>
-      <w:proofErr w:type="spellEnd"/>
-      <w:r>
-        <w:rPr>
-          <w:b/>
-          <w:bCs/>
-        </w:rPr>
-        <w:t>)</w:t>
+        <w:t>PowerAMC)</w:t>
       </w:r>
       <w:r>
         <w:t> est un </w:t>
@@ -3111,7 +3118,7 @@
       <w:hyperlink r:id="rId7" w:tooltip="Logiciel" w:history="1">
         <w:r>
           <w:rPr>
-            <w:rStyle w:val="Hyperlink"/>
+            <w:rStyle w:val="Lienhypertexte"/>
             <w:rFonts w:ascii="Arial" w:hAnsi="Arial" w:cs="Arial"/>
             <w:color w:val="0B0080"/>
             <w:sz w:val="21"/>
@@ -3136,7 +3143,7 @@
       <w:hyperlink r:id="rId8" w:tooltip="Base de données" w:history="1">
         <w:r>
           <w:rPr>
-            <w:rStyle w:val="Hyperlink"/>
+            <w:rStyle w:val="Lienhypertexte"/>
             <w:rFonts w:ascii="Arial" w:hAnsi="Arial" w:cs="Arial"/>
             <w:color w:val="0B0080"/>
             <w:sz w:val="21"/>
@@ -3151,28 +3158,18 @@
     </w:p>
     <w:p>
       <w:r>
-        <w:t>Il a été créé par SDP sous le nom AMC*</w:t>
-      </w:r>
-      <w:proofErr w:type="spellStart"/>
-      <w:r>
-        <w:t>Designor</w:t>
-      </w:r>
-      <w:proofErr w:type="spellEnd"/>
-      <w:r>
-        <w:t xml:space="preserve">, racheté par </w:t>
-      </w:r>
-      <w:proofErr w:type="spellStart"/>
-      <w:r>
-        <w:t>Powersoft</w:t>
-      </w:r>
-      <w:proofErr w:type="spellEnd"/>
+        <w:t xml:space="preserve">Il a été créé par SDP sous le nom AMC*Designor, racheté par </w:t>
+      </w:r>
+      <w:r>
+        <w:t>Power soft</w:t>
+      </w:r>
       <w:r>
         <w:t xml:space="preserve"> qui lui-même a été racheté par </w:t>
       </w:r>
       <w:hyperlink r:id="rId9" w:tooltip="Sybase" w:history="1">
         <w:r>
           <w:rPr>
-            <w:rStyle w:val="Hyperlink"/>
+            <w:rStyle w:val="Lienhypertexte"/>
             <w:rFonts w:ascii="Arial" w:hAnsi="Arial" w:cs="Arial"/>
             <w:color w:val="0B0080"/>
             <w:sz w:val="21"/>
@@ -3187,7 +3184,7 @@
       <w:hyperlink r:id="rId10" w:tooltip="SAP (entreprise)" w:history="1">
         <w:r>
           <w:rPr>
-            <w:rStyle w:val="Hyperlink"/>
+            <w:rStyle w:val="Lienhypertexte"/>
             <w:rFonts w:ascii="Arial" w:hAnsi="Arial" w:cs="Arial"/>
             <w:color w:val="0B0080"/>
             <w:sz w:val="21"/>
@@ -3199,7 +3196,7 @@
       <w:hyperlink r:id="rId11" w:anchor="cite_note-1" w:history="1">
         <w:r>
           <w:rPr>
-            <w:rStyle w:val="Hyperlink"/>
+            <w:rStyle w:val="Lienhypertexte"/>
             <w:rFonts w:ascii="Arial" w:hAnsi="Arial" w:cs="Arial"/>
             <w:color w:val="0B0080"/>
             <w:sz w:val="17"/>
@@ -3220,7 +3217,7 @@
       <w:hyperlink r:id="rId12" w:anchor="cite_note-2" w:history="1">
         <w:r>
           <w:rPr>
-            <w:rStyle w:val="Hyperlink"/>
+            <w:rStyle w:val="Lienhypertexte"/>
             <w:rFonts w:ascii="Arial" w:hAnsi="Arial" w:cs="Arial"/>
             <w:color w:val="0B0080"/>
             <w:sz w:val="17"/>
@@ -3231,20 +3228,12 @@
         </w:r>
       </w:hyperlink>
       <w:r>
-        <w:t xml:space="preserve">, jusqu'à la fusion avec la version internationale sous le nom </w:t>
-      </w:r>
-      <w:proofErr w:type="spellStart"/>
-      <w:r>
-        <w:t>PowerDesigner</w:t>
-      </w:r>
-      <w:proofErr w:type="spellEnd"/>
-      <w:r>
-        <w:t xml:space="preserve"> depuis la version 16.6</w:t>
+        <w:t>, jusqu'à la fusion avec la version internationale sous le nom PowerDesigner depuis la version 16.6</w:t>
       </w:r>
       <w:hyperlink r:id="rId13" w:anchor="cite_note-3" w:history="1">
         <w:r>
           <w:rPr>
-            <w:rStyle w:val="Hyperlink"/>
+            <w:rStyle w:val="Lienhypertexte"/>
             <w:rFonts w:ascii="Arial" w:hAnsi="Arial" w:cs="Arial"/>
             <w:color w:val="0B0080"/>
             <w:sz w:val="17"/>
@@ -3259,18 +3248,13 @@
       </w:r>
     </w:p>
     <w:p>
-      <w:proofErr w:type="spellStart"/>
-      <w:r>
-        <w:t>PowerDesigner</w:t>
-      </w:r>
-      <w:proofErr w:type="spellEnd"/>
-      <w:r>
-        <w:t xml:space="preserve"> est disponible sous forme d'application native </w:t>
+      <w:r>
+        <w:t>PowerDesigner est disponible sous forme d'application native </w:t>
       </w:r>
       <w:hyperlink r:id="rId14" w:tooltip="Microsoft Windows" w:history="1">
         <w:r>
           <w:rPr>
-            <w:rStyle w:val="Hyperlink"/>
+            <w:rStyle w:val="Lienhypertexte"/>
             <w:rFonts w:ascii="Arial" w:hAnsi="Arial" w:cs="Arial"/>
             <w:color w:val="0B0080"/>
             <w:sz w:val="21"/>
@@ -3285,7 +3269,7 @@
       <w:hyperlink r:id="rId15" w:tooltip="Plugin" w:history="1">
         <w:r>
           <w:rPr>
-            <w:rStyle w:val="Hyperlink"/>
+            <w:rStyle w:val="Lienhypertexte"/>
             <w:rFonts w:ascii="Arial" w:hAnsi="Arial" w:cs="Arial"/>
             <w:color w:val="0B0080"/>
             <w:sz w:val="21"/>
@@ -3297,45 +3281,25 @@
       <w:r>
         <w:t> </w:t>
       </w:r>
-      <w:proofErr w:type="spellStart"/>
-      <w:r>
-        <w:fldChar w:fldCharType="begin"/>
-      </w:r>
-      <w:r>
-        <w:instrText xml:space="preserve"> HYPERLINK "https://fr.wikipedia.org/wiki/Eclipse_(projet)" \o "Eclipse (projet)" </w:instrText>
-      </w:r>
-      <w:r>
-        <w:fldChar w:fldCharType="separate"/>
-      </w:r>
-      <w:r>
-        <w:rPr>
-          <w:rStyle w:val="Hyperlink"/>
-          <w:rFonts w:ascii="Arial" w:hAnsi="Arial" w:cs="Arial"/>
-          <w:color w:val="0B0080"/>
-          <w:sz w:val="21"/>
-          <w:szCs w:val="21"/>
-        </w:rPr>
-        <w:t>eclipse</w:t>
-      </w:r>
-      <w:proofErr w:type="spellEnd"/>
-      <w:r>
-        <w:fldChar w:fldCharType="end"/>
-      </w:r>
-      <w:r>
-        <w:t xml:space="preserve">. Par défaut, </w:t>
-      </w:r>
-      <w:proofErr w:type="spellStart"/>
-      <w:r>
-        <w:t>PowerDesigner</w:t>
-      </w:r>
-      <w:proofErr w:type="spellEnd"/>
-      <w:r>
-        <w:t xml:space="preserve"> stocke ses modèles sous forme de fichiers, dont l’extension dépend du type de modèle: </w:t>
-      </w:r>
-      <w:hyperlink r:id="rId16" w:tooltip="Business Process Model and Notation" w:history="1">
+      <w:hyperlink r:id="rId16" w:tooltip="Eclipse (projet)" w:history="1">
         <w:r>
           <w:rPr>
-            <w:rStyle w:val="Hyperlink"/>
+            <w:rStyle w:val="Lienhypertexte"/>
+            <w:rFonts w:ascii="Arial" w:hAnsi="Arial" w:cs="Arial"/>
+            <w:color w:val="0B0080"/>
+            <w:sz w:val="21"/>
+            <w:szCs w:val="21"/>
+          </w:rPr>
+          <w:t>Eclipse</w:t>
+        </w:r>
+      </w:hyperlink>
+      <w:r>
+        <w:t>. Par défaut, PowerDesigner stocke ses modèles sous forme de fichiers, dont l’extension dépend du type de modèle: </w:t>
+      </w:r>
+      <w:hyperlink r:id="rId17" w:tooltip="Business Process Model and Notation" w:history="1">
+        <w:r>
+          <w:rPr>
+            <w:rStyle w:val="Lienhypertexte"/>
             <w:rFonts w:ascii="Arial" w:hAnsi="Arial" w:cs="Arial"/>
             <w:color w:val="0B0080"/>
             <w:sz w:val="21"/>
@@ -3352,77 +3316,40 @@
           <w:i/>
           <w:iCs/>
         </w:rPr>
-        <w:t xml:space="preserve">business </w:t>
-      </w:r>
-      <w:proofErr w:type="spellStart"/>
+        <w:t>business process model</w:t>
+      </w:r>
+      <w:r>
+        <w:t>), </w:t>
+      </w:r>
+      <w:hyperlink r:id="rId18" w:tooltip="Modèle conceptuel de données" w:history="1">
+        <w:r>
+          <w:rPr>
+            <w:rStyle w:val="Lienhypertexte"/>
+            <w:rFonts w:ascii="Arial" w:hAnsi="Arial" w:cs="Arial"/>
+            <w:color w:val="0B0080"/>
+            <w:sz w:val="21"/>
+            <w:szCs w:val="21"/>
+          </w:rPr>
+          <w:t>cdm</w:t>
+        </w:r>
+      </w:hyperlink>
+      <w:r>
+        <w:t> (pour </w:t>
+      </w:r>
       <w:r>
         <w:rPr>
           <w:i/>
           <w:iCs/>
         </w:rPr>
-        <w:t>process</w:t>
-      </w:r>
-      <w:proofErr w:type="spellEnd"/>
-      <w:r>
-        <w:rPr>
-          <w:i/>
-          <w:iCs/>
-        </w:rPr>
-        <w:t xml:space="preserve"> model</w:t>
-      </w:r>
-      <w:r>
-        <w:t>), </w:t>
-      </w:r>
-      <w:proofErr w:type="spellStart"/>
-      <w:r>
-        <w:fldChar w:fldCharType="begin"/>
-      </w:r>
-      <w:r>
-        <w:instrText xml:space="preserve"> HYPERLINK "https://fr.wikipedia.org/wiki/Mod%C3%A8le_conceptuel_de_donn%C3%A9es" \o "Modèle conceptuel de données" </w:instrText>
-      </w:r>
-      <w:r>
-        <w:fldChar w:fldCharType="separate"/>
-      </w:r>
-      <w:r>
-        <w:rPr>
-          <w:rStyle w:val="Hyperlink"/>
-          <w:rFonts w:ascii="Arial" w:hAnsi="Arial" w:cs="Arial"/>
-          <w:color w:val="0B0080"/>
-          <w:sz w:val="21"/>
-          <w:szCs w:val="21"/>
-        </w:rPr>
-        <w:t>cdm</w:t>
-      </w:r>
-      <w:proofErr w:type="spellEnd"/>
-      <w:r>
-        <w:fldChar w:fldCharType="end"/>
-      </w:r>
-      <w:r>
-        <w:t> (pour </w:t>
-      </w:r>
-      <w:proofErr w:type="spellStart"/>
-      <w:r>
-        <w:rPr>
-          <w:i/>
-          <w:iCs/>
-        </w:rPr>
-        <w:t>conceptual</w:t>
-      </w:r>
-      <w:proofErr w:type="spellEnd"/>
-      <w:r>
-        <w:rPr>
-          <w:i/>
-          <w:iCs/>
-        </w:rPr>
-        <w:t xml:space="preserve"> data model</w:t>
+        <w:t>conceptual data model</w:t>
       </w:r>
       <w:r>
         <w:t>)... La structure interne du fichier peut être du </w:t>
       </w:r>
-      <w:hyperlink r:id="rId17" w:tooltip="Extensible Markup Language" w:history="1">
+      <w:hyperlink r:id="rId19" w:tooltip="Extensible Markup Language" w:history="1">
         <w:r>
           <w:rPr>
-            <w:rStyle w:val="Hyperlink"/>
+            <w:rStyle w:val="Lienhypertexte"/>
             <w:rFonts w:ascii="Arial" w:hAnsi="Arial" w:cs="Arial"/>
             <w:color w:val="0B0080"/>
             <w:sz w:val="21"/>
@@ -3432,20 +3359,12 @@
         </w:r>
       </w:hyperlink>
       <w:r>
-        <w:t xml:space="preserve"> ou du binaire compressé. </w:t>
-      </w:r>
-      <w:proofErr w:type="spellStart"/>
-      <w:r>
-        <w:t>PowerDesigner</w:t>
-      </w:r>
-      <w:proofErr w:type="spellEnd"/>
-      <w:r>
-        <w:t xml:space="preserve"> peut aussi stocker ses modèles dans un Référentiel.</w:t>
-      </w:r>
-    </w:p>
-    <w:p>
-      <w:pPr>
-        <w:pStyle w:val="Heading3"/>
+        <w:t> ou du binaire compressé. PowerDesigner peut aussi stocker ses modèles dans un Référentiel.</w:t>
+      </w:r>
+    </w:p>
+    <w:p>
+      <w:pPr>
+        <w:pStyle w:val="Titre3"/>
       </w:pPr>
       <w:r>
         <w:t>Modélisation :</w:t>
@@ -3458,10 +3377,10 @@
         </w:rPr>
         <w:t>PowerAMC permet de réaliser tous les types de modèles informatiques. Power AMC permet de travailler avec la méthode </w:t>
       </w:r>
-      <w:hyperlink r:id="rId18" w:tooltip="Merise (informatique)" w:history="1">
+      <w:hyperlink r:id="rId20" w:tooltip="Merise (informatique)" w:history="1">
         <w:r>
           <w:rPr>
-            <w:rStyle w:val="Hyperlink"/>
+            <w:rStyle w:val="Lienhypertexte"/>
             <w:rFonts w:ascii="Arial" w:hAnsi="Arial" w:cs="Arial"/>
             <w:color w:val="0B0080"/>
             <w:sz w:val="21"/>
@@ -3559,7 +3478,7 @@
                     </pic:cNvPicPr>
                   </pic:nvPicPr>
                   <pic:blipFill>
-                    <a:blip r:embed="rId19">
+                    <a:blip r:embed="rId21">
                       <a:extLst>
                         <a:ext uri="{28A0092B-C50C-407E-A947-70E740481C1C}">
                           <a14:useLocalDpi xmlns:a14="http://schemas.microsoft.com/office/drawing/2010/main" val="0"/>
@@ -3629,343 +3548,7 @@
     </w:p>
     <w:p>
       <w:pPr>
-        <w:autoSpaceDE w:val="0"/>
-        <w:autoSpaceDN w:val="0"/>
-        <w:adjustRightInd w:val="0"/>
-        <w:spacing w:after="0" w:line="360" w:lineRule="auto"/>
-        <w:rPr>
-          <w:rFonts w:cstheme="majorBidi"/>
-          <w:szCs w:val="24"/>
-        </w:rPr>
-      </w:pPr>
-    </w:p>
-    <w:p>
-      <w:pPr>
-        <w:autoSpaceDE w:val="0"/>
-        <w:autoSpaceDN w:val="0"/>
-        <w:adjustRightInd w:val="0"/>
-        <w:spacing w:after="0" w:line="360" w:lineRule="auto"/>
-        <w:rPr>
-          <w:rFonts w:cstheme="majorBidi"/>
-          <w:szCs w:val="24"/>
-        </w:rPr>
-      </w:pPr>
-    </w:p>
-    <w:p>
-      <w:pPr>
-        <w:autoSpaceDE w:val="0"/>
-        <w:autoSpaceDN w:val="0"/>
-        <w:adjustRightInd w:val="0"/>
-        <w:spacing w:after="0" w:line="360" w:lineRule="auto"/>
-        <w:rPr>
-          <w:rFonts w:cstheme="majorBidi"/>
-          <w:szCs w:val="24"/>
-        </w:rPr>
-      </w:pPr>
-    </w:p>
-    <w:p>
-      <w:pPr>
-        <w:autoSpaceDE w:val="0"/>
-        <w:autoSpaceDN w:val="0"/>
-        <w:adjustRightInd w:val="0"/>
-        <w:spacing w:after="0" w:line="360" w:lineRule="auto"/>
-        <w:rPr>
-          <w:rFonts w:cstheme="majorBidi"/>
-          <w:szCs w:val="24"/>
-        </w:rPr>
-      </w:pPr>
-    </w:p>
-    <w:p>
-      <w:pPr>
-        <w:autoSpaceDE w:val="0"/>
-        <w:autoSpaceDN w:val="0"/>
-        <w:adjustRightInd w:val="0"/>
-        <w:spacing w:after="0" w:line="360" w:lineRule="auto"/>
-        <w:rPr>
-          <w:rFonts w:cstheme="majorBidi"/>
-          <w:szCs w:val="24"/>
-        </w:rPr>
-      </w:pPr>
-    </w:p>
-    <w:p>
-      <w:pPr>
-        <w:autoSpaceDE w:val="0"/>
-        <w:autoSpaceDN w:val="0"/>
-        <w:adjustRightInd w:val="0"/>
-        <w:spacing w:after="0" w:line="360" w:lineRule="auto"/>
-        <w:rPr>
-          <w:rFonts w:cstheme="majorBidi"/>
-          <w:szCs w:val="24"/>
-        </w:rPr>
-      </w:pPr>
-    </w:p>
-    <w:p>
-      <w:pPr>
-        <w:autoSpaceDE w:val="0"/>
-        <w:autoSpaceDN w:val="0"/>
-        <w:adjustRightInd w:val="0"/>
-        <w:spacing w:after="0" w:line="360" w:lineRule="auto"/>
-        <w:rPr>
-          <w:rFonts w:cstheme="majorBidi"/>
-          <w:szCs w:val="24"/>
-        </w:rPr>
-      </w:pPr>
-    </w:p>
-    <w:p>
-      <w:pPr>
-        <w:autoSpaceDE w:val="0"/>
-        <w:autoSpaceDN w:val="0"/>
-        <w:adjustRightInd w:val="0"/>
-        <w:spacing w:after="0" w:line="360" w:lineRule="auto"/>
-        <w:rPr>
-          <w:rFonts w:cstheme="majorBidi"/>
-          <w:szCs w:val="24"/>
-        </w:rPr>
-      </w:pPr>
-    </w:p>
-    <w:p>
-      <w:pPr>
-        <w:autoSpaceDE w:val="0"/>
-        <w:autoSpaceDN w:val="0"/>
-        <w:adjustRightInd w:val="0"/>
-        <w:spacing w:after="0" w:line="360" w:lineRule="auto"/>
-        <w:rPr>
-          <w:rFonts w:cstheme="majorBidi"/>
-          <w:szCs w:val="24"/>
-        </w:rPr>
-      </w:pPr>
-    </w:p>
-    <w:p>
-      <w:pPr>
-        <w:autoSpaceDE w:val="0"/>
-        <w:autoSpaceDN w:val="0"/>
-        <w:adjustRightInd w:val="0"/>
-        <w:spacing w:after="0" w:line="360" w:lineRule="auto"/>
-        <w:rPr>
-          <w:rFonts w:cstheme="majorBidi"/>
-          <w:szCs w:val="24"/>
-        </w:rPr>
-      </w:pPr>
-    </w:p>
-    <w:p>
-      <w:pPr>
-        <w:autoSpaceDE w:val="0"/>
-        <w:autoSpaceDN w:val="0"/>
-        <w:adjustRightInd w:val="0"/>
-        <w:spacing w:after="0" w:line="360" w:lineRule="auto"/>
-        <w:rPr>
-          <w:rFonts w:cstheme="majorBidi"/>
-          <w:szCs w:val="24"/>
-        </w:rPr>
-      </w:pPr>
-    </w:p>
-    <w:p>
-      <w:pPr>
-        <w:autoSpaceDE w:val="0"/>
-        <w:autoSpaceDN w:val="0"/>
-        <w:adjustRightInd w:val="0"/>
-        <w:spacing w:after="0" w:line="360" w:lineRule="auto"/>
-        <w:rPr>
-          <w:rFonts w:cstheme="majorBidi"/>
-          <w:szCs w:val="24"/>
-        </w:rPr>
-      </w:pPr>
-    </w:p>
-    <w:p>
-      <w:pPr>
-        <w:autoSpaceDE w:val="0"/>
-        <w:autoSpaceDN w:val="0"/>
-        <w:adjustRightInd w:val="0"/>
-        <w:spacing w:after="0" w:line="360" w:lineRule="auto"/>
-        <w:rPr>
-          <w:rFonts w:cstheme="majorBidi"/>
-          <w:szCs w:val="24"/>
-        </w:rPr>
-      </w:pPr>
-    </w:p>
-    <w:p>
-      <w:pPr>
-        <w:autoSpaceDE w:val="0"/>
-        <w:autoSpaceDN w:val="0"/>
-        <w:adjustRightInd w:val="0"/>
-        <w:spacing w:after="0" w:line="360" w:lineRule="auto"/>
-        <w:rPr>
-          <w:rFonts w:cstheme="majorBidi"/>
-          <w:szCs w:val="24"/>
-        </w:rPr>
-      </w:pPr>
-    </w:p>
-    <w:p>
-      <w:pPr>
-        <w:autoSpaceDE w:val="0"/>
-        <w:autoSpaceDN w:val="0"/>
-        <w:adjustRightInd w:val="0"/>
-        <w:spacing w:after="0" w:line="360" w:lineRule="auto"/>
-        <w:rPr>
-          <w:rFonts w:cstheme="majorBidi"/>
-          <w:szCs w:val="24"/>
-        </w:rPr>
-      </w:pPr>
-    </w:p>
-    <w:p>
-      <w:pPr>
-        <w:autoSpaceDE w:val="0"/>
-        <w:autoSpaceDN w:val="0"/>
-        <w:adjustRightInd w:val="0"/>
-        <w:spacing w:after="0" w:line="360" w:lineRule="auto"/>
-        <w:rPr>
-          <w:rFonts w:cstheme="majorBidi"/>
-          <w:szCs w:val="24"/>
-        </w:rPr>
-      </w:pPr>
-    </w:p>
-    <w:p>
-      <w:pPr>
-        <w:autoSpaceDE w:val="0"/>
-        <w:autoSpaceDN w:val="0"/>
-        <w:adjustRightInd w:val="0"/>
-        <w:spacing w:after="0" w:line="360" w:lineRule="auto"/>
-        <w:rPr>
-          <w:rFonts w:cstheme="majorBidi"/>
-          <w:szCs w:val="24"/>
-        </w:rPr>
-      </w:pPr>
-    </w:p>
-    <w:p>
-      <w:pPr>
-        <w:autoSpaceDE w:val="0"/>
-        <w:autoSpaceDN w:val="0"/>
-        <w:adjustRightInd w:val="0"/>
-        <w:spacing w:after="0" w:line="360" w:lineRule="auto"/>
-        <w:rPr>
-          <w:rFonts w:cstheme="majorBidi"/>
-          <w:szCs w:val="24"/>
-        </w:rPr>
-      </w:pPr>
-    </w:p>
-    <w:p>
-      <w:pPr>
-        <w:autoSpaceDE w:val="0"/>
-        <w:autoSpaceDN w:val="0"/>
-        <w:adjustRightInd w:val="0"/>
-        <w:spacing w:after="0" w:line="360" w:lineRule="auto"/>
-        <w:rPr>
-          <w:rFonts w:cstheme="majorBidi"/>
-          <w:szCs w:val="24"/>
-        </w:rPr>
-      </w:pPr>
-    </w:p>
-    <w:p>
-      <w:pPr>
-        <w:autoSpaceDE w:val="0"/>
-        <w:autoSpaceDN w:val="0"/>
-        <w:adjustRightInd w:val="0"/>
-        <w:spacing w:after="0" w:line="360" w:lineRule="auto"/>
-        <w:rPr>
-          <w:rFonts w:cstheme="majorBidi"/>
-          <w:szCs w:val="24"/>
-        </w:rPr>
-      </w:pPr>
-    </w:p>
-    <w:p>
-      <w:pPr>
-        <w:autoSpaceDE w:val="0"/>
-        <w:autoSpaceDN w:val="0"/>
-        <w:adjustRightInd w:val="0"/>
-        <w:spacing w:after="0" w:line="360" w:lineRule="auto"/>
-        <w:rPr>
-          <w:rFonts w:cstheme="majorBidi"/>
-          <w:szCs w:val="24"/>
-        </w:rPr>
-      </w:pPr>
-    </w:p>
-    <w:p>
-      <w:pPr>
-        <w:autoSpaceDE w:val="0"/>
-        <w:autoSpaceDN w:val="0"/>
-        <w:adjustRightInd w:val="0"/>
-        <w:spacing w:after="0" w:line="360" w:lineRule="auto"/>
-        <w:rPr>
-          <w:rFonts w:cstheme="majorBidi"/>
-          <w:szCs w:val="24"/>
-        </w:rPr>
-      </w:pPr>
-    </w:p>
-    <w:p>
-      <w:pPr>
-        <w:autoSpaceDE w:val="0"/>
-        <w:autoSpaceDN w:val="0"/>
-        <w:adjustRightInd w:val="0"/>
-        <w:spacing w:after="0" w:line="360" w:lineRule="auto"/>
-        <w:rPr>
-          <w:rFonts w:cstheme="majorBidi"/>
-          <w:szCs w:val="24"/>
-        </w:rPr>
-      </w:pPr>
-    </w:p>
-    <w:p>
-      <w:pPr>
-        <w:autoSpaceDE w:val="0"/>
-        <w:autoSpaceDN w:val="0"/>
-        <w:adjustRightInd w:val="0"/>
-        <w:spacing w:after="0" w:line="360" w:lineRule="auto"/>
-        <w:rPr>
-          <w:rFonts w:cstheme="majorBidi"/>
-          <w:szCs w:val="24"/>
-        </w:rPr>
-      </w:pPr>
-    </w:p>
-    <w:p>
-      <w:pPr>
-        <w:autoSpaceDE w:val="0"/>
-        <w:autoSpaceDN w:val="0"/>
-        <w:adjustRightInd w:val="0"/>
-        <w:spacing w:after="0" w:line="360" w:lineRule="auto"/>
-        <w:rPr>
-          <w:rFonts w:cstheme="majorBidi"/>
-          <w:szCs w:val="24"/>
-        </w:rPr>
-      </w:pPr>
-    </w:p>
-    <w:p>
-      <w:pPr>
-        <w:autoSpaceDE w:val="0"/>
-        <w:autoSpaceDN w:val="0"/>
-        <w:adjustRightInd w:val="0"/>
-        <w:spacing w:after="0" w:line="360" w:lineRule="auto"/>
-        <w:rPr>
-          <w:rFonts w:cstheme="majorBidi"/>
-          <w:szCs w:val="24"/>
-        </w:rPr>
-      </w:pPr>
-    </w:p>
-    <w:p>
-      <w:pPr>
-        <w:autoSpaceDE w:val="0"/>
-        <w:autoSpaceDN w:val="0"/>
-        <w:adjustRightInd w:val="0"/>
-        <w:spacing w:after="0" w:line="360" w:lineRule="auto"/>
-        <w:rPr>
-          <w:rFonts w:cstheme="majorBidi"/>
-          <w:szCs w:val="24"/>
-        </w:rPr>
-      </w:pPr>
-    </w:p>
-    <w:p>
-      <w:pPr>
-        <w:autoSpaceDE w:val="0"/>
-        <w:autoSpaceDN w:val="0"/>
-        <w:adjustRightInd w:val="0"/>
-        <w:spacing w:after="0" w:line="360" w:lineRule="auto"/>
-        <w:rPr>
-          <w:rFonts w:cstheme="majorBidi"/>
-          <w:szCs w:val="24"/>
-        </w:rPr>
-      </w:pPr>
-    </w:p>
-    <w:p>
-      <w:pPr>
-        <w:pStyle w:val="Heading1"/>
+        <w:pStyle w:val="Titre1"/>
       </w:pPr>
       <w:r>
         <w:t>Conception :</w:t>
@@ -3974,7 +3557,6 @@
     <w:p/>
     <w:p>
       <w:r>
-        <w:lastRenderedPageBreak/>
         <w:t>Dans cette section nous allons</w:t>
       </w:r>
       <w:r>
@@ -3987,7 +3569,7 @@
     <w:p/>
     <w:p>
       <w:pPr>
-        <w:pStyle w:val="Heading1"/>
+        <w:pStyle w:val="Titre1"/>
       </w:pPr>
       <w:r>
         <w:t>Conception client :</w:t>
@@ -4018,7 +3600,7 @@
                     </pic:cNvPicPr>
                   </pic:nvPicPr>
                   <pic:blipFill>
-                    <a:blip r:embed="rId20">
+                    <a:blip r:embed="rId22">
                       <a:extLst>
                         <a:ext uri="{28A0092B-C50C-407E-A947-70E740481C1C}">
                           <a14:useLocalDpi xmlns:a14="http://schemas.microsoft.com/office/drawing/2010/main" val="0"/>
@@ -4051,11 +3633,13 @@
       </w:r>
     </w:p>
     <w:p/>
-    <w:p>
-      <w:pPr>
-        <w:pStyle w:val="Heading3"/>
-      </w:pPr>
-      <w:r>
+    <w:p/>
+    <w:p>
+      <w:pPr>
+        <w:pStyle w:val="Titre3"/>
+      </w:pPr>
+      <w:r>
+        <w:lastRenderedPageBreak/>
         <w:t xml:space="preserve">Explication </w:t>
       </w:r>
       <w:r>
@@ -4073,7 +3657,7 @@
     </w:p>
     <w:p>
       <w:pPr>
-        <w:pStyle w:val="ListParagraph"/>
+        <w:pStyle w:val="Paragraphedeliste"/>
         <w:numPr>
           <w:ilvl w:val="0"/>
           <w:numId w:val="8"/>
@@ -4105,7 +3689,7 @@
     </w:p>
     <w:p>
       <w:pPr>
-        <w:pStyle w:val="ListParagraph"/>
+        <w:pStyle w:val="Paragraphedeliste"/>
         <w:numPr>
           <w:ilvl w:val="0"/>
           <w:numId w:val="8"/>
@@ -4131,7 +3715,7 @@
     </w:p>
     <w:p>
       <w:pPr>
-        <w:pStyle w:val="ListParagraph"/>
+        <w:pStyle w:val="Paragraphedeliste"/>
         <w:numPr>
           <w:ilvl w:val="0"/>
           <w:numId w:val="8"/>
@@ -4143,12 +3727,12 @@
     </w:p>
     <w:p>
       <w:pPr>
-        <w:pStyle w:val="ListParagraph"/>
-      </w:pPr>
-    </w:p>
-    <w:p>
-      <w:pPr>
-        <w:pStyle w:val="ListParagraph"/>
+        <w:pStyle w:val="Paragraphedeliste"/>
+      </w:pPr>
+    </w:p>
+    <w:p>
+      <w:pPr>
+        <w:pStyle w:val="Paragraphedeliste"/>
         <w:numPr>
           <w:ilvl w:val="0"/>
           <w:numId w:val="8"/>
@@ -4160,20 +3744,19 @@
     </w:p>
     <w:p>
       <w:pPr>
-        <w:pStyle w:val="ListParagraph"/>
+        <w:pStyle w:val="Paragraphedeliste"/>
         <w:numPr>
           <w:ilvl w:val="0"/>
           <w:numId w:val="8"/>
         </w:numPr>
       </w:pPr>
       <w:r>
-        <w:lastRenderedPageBreak/>
         <w:t>Crée des liens d’invitation pour leurs collègues ou amis.</w:t>
       </w:r>
     </w:p>
     <w:p>
       <w:pPr>
-        <w:pStyle w:val="ListParagraph"/>
+        <w:pStyle w:val="Paragraphedeliste"/>
       </w:pPr>
       <w:r>
         <w:t xml:space="preserve">   </w:t>
@@ -4181,7 +3764,7 @@
     </w:p>
     <w:p>
       <w:pPr>
-        <w:pStyle w:val="Heading1"/>
+        <w:pStyle w:val="Titre1"/>
       </w:pPr>
       <w:r>
         <w:t xml:space="preserve">Conception de </w:t>
@@ -4225,7 +3808,7 @@
                     </pic:cNvPicPr>
                   </pic:nvPicPr>
                   <pic:blipFill>
-                    <a:blip r:embed="rId21">
+                    <a:blip r:embed="rId23">
                       <a:extLst>
                         <a:ext uri="{28A0092B-C50C-407E-A947-70E740481C1C}">
                           <a14:useLocalDpi xmlns:a14="http://schemas.microsoft.com/office/drawing/2010/main" val="0"/>
@@ -4259,12 +3842,12 @@
     </w:p>
     <w:p>
       <w:pPr>
-        <w:pStyle w:val="Heading2"/>
-      </w:pPr>
-    </w:p>
-    <w:p>
-      <w:pPr>
-        <w:pStyle w:val="Heading2"/>
+        <w:pStyle w:val="Titre2"/>
+      </w:pPr>
+    </w:p>
+    <w:p>
+      <w:pPr>
+        <w:pStyle w:val="Titre2"/>
       </w:pPr>
       <w:r>
         <w:t>Le rôle de l’administrateur est :</w:t>
@@ -4273,7 +3856,7 @@
     <w:p/>
     <w:p>
       <w:pPr>
-        <w:pStyle w:val="ListParagraph"/>
+        <w:pStyle w:val="Paragraphedeliste"/>
         <w:numPr>
           <w:ilvl w:val="0"/>
           <w:numId w:val="10"/>
@@ -4295,7 +3878,7 @@
     </w:p>
     <w:p>
       <w:pPr>
-        <w:pStyle w:val="ListParagraph"/>
+        <w:pStyle w:val="Paragraphedeliste"/>
         <w:numPr>
           <w:ilvl w:val="0"/>
           <w:numId w:val="10"/>
@@ -4307,7 +3890,7 @@
     </w:p>
     <w:p>
       <w:pPr>
-        <w:pStyle w:val="ListParagraph"/>
+        <w:pStyle w:val="Paragraphedeliste"/>
         <w:numPr>
           <w:ilvl w:val="0"/>
           <w:numId w:val="10"/>
@@ -4319,34 +3902,27 @@
     </w:p>
     <w:p>
       <w:pPr>
-        <w:pStyle w:val="ListParagraph"/>
+        <w:pStyle w:val="Paragraphedeliste"/>
         <w:numPr>
           <w:ilvl w:val="0"/>
           <w:numId w:val="10"/>
         </w:numPr>
       </w:pPr>
       <w:r>
+        <w:lastRenderedPageBreak/>
         <w:t xml:space="preserve">Consulter les réservations afin d’organiser les voyages et confirmer ces dernières. </w:t>
       </w:r>
     </w:p>
     <w:p>
       <w:pPr>
-        <w:pStyle w:val="ListParagraph"/>
+        <w:pStyle w:val="Paragraphedeliste"/>
         <w:numPr>
           <w:ilvl w:val="0"/>
           <w:numId w:val="10"/>
         </w:numPr>
       </w:pPr>
       <w:r>
-        <w:t xml:space="preserve">Confirmer les </w:t>
-      </w:r>
-      <w:proofErr w:type="spellStart"/>
-      <w:r>
-        <w:t>Payments</w:t>
-      </w:r>
-      <w:proofErr w:type="spellEnd"/>
-      <w:r>
-        <w:t xml:space="preserve"> soit </w:t>
+        <w:t xml:space="preserve">Confirmer les Payments soit </w:t>
       </w:r>
       <w:proofErr w:type="spellStart"/>
       <w:proofErr w:type="gramStart"/>
@@ -4361,18 +3937,18 @@
     </w:p>
     <w:p>
       <w:pPr>
-        <w:pStyle w:val="ListParagraph"/>
-      </w:pPr>
-    </w:p>
-    <w:p>
-      <w:pPr>
-        <w:pStyle w:val="Heading2"/>
+        <w:pStyle w:val="Paragraphedeliste"/>
+      </w:pPr>
+    </w:p>
+    <w:p>
+      <w:pPr>
+        <w:pStyle w:val="Titre2"/>
       </w:pPr>
     </w:p>
     <w:p/>
     <w:p>
       <w:pPr>
-        <w:pStyle w:val="Heading2"/>
+        <w:pStyle w:val="Titre2"/>
       </w:pPr>
       <w:r>
         <w:t>Conception de la base de donnée :</w:t>
@@ -4381,31 +3957,30 @@
     <w:p/>
     <w:p>
       <w:pPr>
-        <w:pStyle w:val="Heading3"/>
-      </w:pPr>
-      <w:r>
-        <w:lastRenderedPageBreak/>
+        <w:pStyle w:val="Titre3"/>
+      </w:pPr>
+      <w:r>
         <w:t>Description des tables :</w:t>
       </w:r>
     </w:p>
     <w:p/>
     <w:p>
       <w:r>
-        <w:t xml:space="preserve">Dans cette partie nous allons décrire notre base de donnée et ls tables qui la constitue, ainsi qu’une description du rôle de </w:t>
+        <w:t xml:space="preserve">Dans cette partie nous allons décrire notre base de </w:t>
       </w:r>
       <w:proofErr w:type="gramStart"/>
       <w:r>
-        <w:t>ces dernière</w:t>
+        <w:t>donnée</w:t>
       </w:r>
       <w:proofErr w:type="gramEnd"/>
       <w:r>
-        <w:t>.</w:t>
+        <w:t xml:space="preserve"> et ls tables qui la constitue, ainsi qu’une description du rôle de ces dernière.</w:t>
       </w:r>
     </w:p>
     <w:p/>
     <w:p>
       <w:pPr>
-        <w:pStyle w:val="Heading3"/>
+        <w:pStyle w:val="Titre3"/>
       </w:pPr>
       <w:r>
         <w:t>Diagramme de la base de donnée :</w:t>
@@ -4414,7 +3989,7 @@
     <w:p/>
     <w:p>
       <w:pPr>
-        <w:pStyle w:val="Heading3"/>
+        <w:pStyle w:val="Titre3"/>
         <w:ind w:hanging="993"/>
       </w:pPr>
       <w:r>
@@ -4422,6 +3997,7 @@
           <w:noProof/>
           <w:lang w:eastAsia="fr-FR"/>
         </w:rPr>
+        <w:lastRenderedPageBreak/>
         <w:drawing>
           <wp:inline distT="0" distB="0" distL="0" distR="0">
             <wp:extent cx="6660087" cy="4612640"/>
@@ -4440,7 +4016,7 @@
                     </pic:cNvPicPr>
                   </pic:nvPicPr>
                   <pic:blipFill>
-                    <a:blip r:embed="rId22">
+                    <a:blip r:embed="rId24">
                       <a:extLst>
                         <a:ext uri="{28A0092B-C50C-407E-A947-70E740481C1C}">
                           <a14:useLocalDpi xmlns:a14="http://schemas.microsoft.com/office/drawing/2010/main" val="0"/>
@@ -4477,12 +4053,12 @@
     </w:p>
     <w:p>
       <w:pPr>
-        <w:pStyle w:val="Heading1"/>
-      </w:pPr>
-    </w:p>
-    <w:p>
-      <w:pPr>
-        <w:pStyle w:val="Heading3"/>
+        <w:pStyle w:val="Titre1"/>
+      </w:pPr>
+    </w:p>
+    <w:p>
+      <w:pPr>
+        <w:pStyle w:val="Titre3"/>
       </w:pPr>
       <w:r>
         <w:t xml:space="preserve">Explication de la base de </w:t>
@@ -4497,7 +4073,7 @@
     <w:p/>
     <w:p>
       <w:pPr>
-        <w:pStyle w:val="ListParagraph"/>
+        <w:pStyle w:val="Paragraphedeliste"/>
         <w:numPr>
           <w:ilvl w:val="0"/>
           <w:numId w:val="11"/>
@@ -4525,14 +4101,12 @@
         </w:rPr>
         <w:t xml:space="preserve">les guides pourront s’enregistrer sur le site web via un </w:t>
       </w:r>
-      <w:proofErr w:type="gramStart"/>
-      <w:r>
-        <w:rPr>
-          <w:rFonts w:cstheme="majorBidi"/>
-        </w:rPr>
-        <w:t>formulaire(</w:t>
-      </w:r>
-      <w:proofErr w:type="gramEnd"/>
+      <w:r>
+        <w:rPr>
+          <w:rFonts w:cstheme="majorBidi"/>
+        </w:rPr>
+        <w:t>formulaire (</w:t>
+      </w:r>
       <w:r>
         <w:rPr>
           <w:rFonts w:cstheme="majorBidi"/>
@@ -4542,7 +4116,7 @@
     </w:p>
     <w:p>
       <w:pPr>
-        <w:pStyle w:val="ListParagraph"/>
+        <w:pStyle w:val="Paragraphedeliste"/>
         <w:numPr>
           <w:ilvl w:val="0"/>
           <w:numId w:val="11"/>
@@ -4558,28 +4132,24 @@
         </w:rPr>
         <w:t xml:space="preserve">Pays : comme sont nom l’indique c’est la table qui contient la liste de </w:t>
       </w:r>
-      <w:proofErr w:type="spellStart"/>
-      <w:r>
-        <w:rPr>
-          <w:rFonts w:cstheme="majorBidi"/>
-        </w:rPr>
-        <w:t>tout</w:t>
-      </w:r>
-      <w:proofErr w:type="spellEnd"/>
+      <w:r>
+        <w:rPr>
+          <w:rFonts w:cstheme="majorBidi"/>
+        </w:rPr>
+        <w:t>tous</w:t>
+      </w:r>
       <w:r>
         <w:rPr>
           <w:rFonts w:cstheme="majorBidi"/>
         </w:rPr>
         <w:t xml:space="preserve"> les pays que nous </w:t>
       </w:r>
-      <w:proofErr w:type="spellStart"/>
-      <w:r>
-        <w:rPr>
-          <w:rFonts w:cstheme="majorBidi"/>
-        </w:rPr>
-        <w:t>utiliseront</w:t>
-      </w:r>
-      <w:proofErr w:type="spellEnd"/>
+      <w:r>
+        <w:rPr>
+          <w:rFonts w:cstheme="majorBidi"/>
+        </w:rPr>
+        <w:t>utiliserons</w:t>
+      </w:r>
       <w:r>
         <w:rPr>
           <w:rFonts w:cstheme="majorBidi"/>
@@ -4589,7 +4159,7 @@
     </w:p>
     <w:p>
       <w:pPr>
-        <w:pStyle w:val="ListParagraph"/>
+        <w:pStyle w:val="Paragraphedeliste"/>
         <w:numPr>
           <w:ilvl w:val="0"/>
           <w:numId w:val="11"/>
@@ -4603,13 +4173,12 @@
         <w:rPr>
           <w:rFonts w:cstheme="majorBidi"/>
         </w:rPr>
-        <w:lastRenderedPageBreak/>
         <w:t>Ville : partie d’un certain pays on peut avoir autant de ville dans notre destination que ce pays en possède.</w:t>
       </w:r>
     </w:p>
     <w:p>
       <w:pPr>
-        <w:pStyle w:val="ListParagraph"/>
+        <w:pStyle w:val="Paragraphedeliste"/>
         <w:numPr>
           <w:ilvl w:val="0"/>
           <w:numId w:val="11"/>
@@ -4625,14 +4194,12 @@
         </w:rPr>
         <w:t xml:space="preserve">Endroit : sera une liste d’endroits ou place touristique connu dans une </w:t>
       </w:r>
-      <w:proofErr w:type="spellStart"/>
-      <w:r>
-        <w:rPr>
-          <w:rFonts w:cstheme="majorBidi"/>
-        </w:rPr>
-        <w:t>region</w:t>
-      </w:r>
-      <w:proofErr w:type="spellEnd"/>
+      <w:r>
+        <w:rPr>
+          <w:rFonts w:cstheme="majorBidi"/>
+        </w:rPr>
+        <w:t>région</w:t>
+      </w:r>
       <w:r>
         <w:rPr>
           <w:rFonts w:cstheme="majorBidi"/>
@@ -4642,7 +4209,7 @@
     </w:p>
     <w:p>
       <w:pPr>
-        <w:pStyle w:val="ListParagraph"/>
+        <w:pStyle w:val="Paragraphedeliste"/>
         <w:numPr>
           <w:ilvl w:val="0"/>
           <w:numId w:val="11"/>
@@ -4679,7 +4246,7 @@
     </w:p>
     <w:p>
       <w:pPr>
-        <w:pStyle w:val="ListParagraph"/>
+        <w:pStyle w:val="Paragraphedeliste"/>
         <w:numPr>
           <w:ilvl w:val="0"/>
           <w:numId w:val="11"/>
@@ -4707,10 +4274,12 @@
         </w:rPr>
         <w:t xml:space="preserve"> </w:t>
       </w:r>
-    </w:p>
-    <w:p>
-      <w:pPr>
-        <w:pStyle w:val="ListParagraph"/>
+      <w:bookmarkStart w:id="0" w:name="_GoBack"/>
+      <w:bookmarkEnd w:id="0"/>
+    </w:p>
+    <w:p>
+      <w:pPr>
+        <w:pStyle w:val="Paragraphedeliste"/>
         <w:numPr>
           <w:ilvl w:val="0"/>
           <w:numId w:val="11"/>
@@ -4724,12 +4293,13 @@
         <w:rPr>
           <w:rFonts w:cstheme="majorBidi"/>
         </w:rPr>
+        <w:lastRenderedPageBreak/>
         <w:t>Hôtel : la liste des hôtels disponible dans les pays ou ville sélectionné.</w:t>
       </w:r>
     </w:p>
     <w:p>
       <w:pPr>
-        <w:pStyle w:val="ListParagraph"/>
+        <w:pStyle w:val="Paragraphedeliste"/>
         <w:numPr>
           <w:ilvl w:val="0"/>
           <w:numId w:val="11"/>
@@ -4745,14 +4315,12 @@
         </w:rPr>
         <w:t xml:space="preserve">Voyage_date : comme le nom l’indique cette colonne contiendra les dates </w:t>
       </w:r>
-      <w:proofErr w:type="gramStart"/>
-      <w:r>
-        <w:rPr>
-          <w:rFonts w:cstheme="majorBidi"/>
-        </w:rPr>
-        <w:t>des différent voyage</w:t>
-      </w:r>
-      <w:proofErr w:type="gramEnd"/>
+      <w:r>
+        <w:rPr>
+          <w:rFonts w:cstheme="majorBidi"/>
+        </w:rPr>
+        <w:t>des différents voyages</w:t>
+      </w:r>
       <w:r>
         <w:rPr>
           <w:rFonts w:cstheme="majorBidi"/>
@@ -4762,7 +4330,7 @@
     </w:p>
     <w:p>
       <w:pPr>
-        <w:pStyle w:val="ListParagraph"/>
+        <w:pStyle w:val="Paragraphedeliste"/>
         <w:spacing w:line="360" w:lineRule="auto"/>
         <w:rPr>
           <w:rFonts w:cstheme="majorBidi"/>
@@ -4810,7 +4378,7 @@
 </file>
 
 <file path=word/numbering.xml><?xml version="1.0" encoding="utf-8"?>
-<w:numbering xmlns:wpc="http://schemas.microsoft.com/office/word/2010/wordprocessingCanvas" xmlns:cx="http://schemas.microsoft.com/office/drawing/2014/chartex" xmlns:cx1="http://schemas.microsoft.com/office/drawing/2015/9/8/chartex" xmlns:mc="http://schemas.openxmlformats.org/markup-compatibility/2006" xmlns:o="urn:schemas-microsoft-com:office:office" xmlns:r="http://schemas.openxmlformats.org/officeDocument/2006/relationships" xmlns:m="http://schemas.openxmlformats.org/officeDocument/2006/math" xmlns:v="urn:schemas-microsoft-com:vml" xmlns:wp14="http://schemas.microsoft.com/office/word/2010/wordprocessingDrawing" xmlns:wp="http://schemas.openxmlformats.org/drawingml/2006/wordprocessingDrawing" xmlns:w10="urn:schemas-microsoft-com:office:word" xmlns:w="http://schemas.openxmlformats.org/wordprocessingml/2006/main" xmlns:w14="http://schemas.microsoft.com/office/word/2010/wordml" xmlns:w15="http://schemas.microsoft.com/office/word/2012/wordml" xmlns:w16se="http://schemas.microsoft.com/office/word/2015/wordml/symex" xmlns:wpg="http://schemas.microsoft.com/office/word/2010/wordprocessingGroup" xmlns:wpi="http://schemas.microsoft.com/office/word/2010/wordprocessingInk" xmlns:wne="http://schemas.microsoft.com/office/word/2006/wordml" xmlns:wps="http://schemas.microsoft.com/office/word/2010/wordprocessingShape" mc:Ignorable="w14 w15 w16se wp14">
+<w:numbering xmlns:wpc="http://schemas.microsoft.com/office/word/2010/wordprocessingCanvas" xmlns:cx="http://schemas.microsoft.com/office/drawing/2014/chartex" xmlns:cx1="http://schemas.microsoft.com/office/drawing/2015/9/8/chartex" xmlns:cx2="http://schemas.microsoft.com/office/drawing/2015/10/21/chartex" xmlns:cx3="http://schemas.microsoft.com/office/drawing/2016/5/9/chartex" xmlns:cx4="http://schemas.microsoft.com/office/drawing/2016/5/10/chartex" xmlns:cx5="http://schemas.microsoft.com/office/drawing/2016/5/11/chartex" xmlns:cx6="http://schemas.microsoft.com/office/drawing/2016/5/12/chartex" xmlns:cx7="http://schemas.microsoft.com/office/drawing/2016/5/13/chartex" xmlns:cx8="http://schemas.microsoft.com/office/drawing/2016/5/14/chartex" xmlns:mc="http://schemas.openxmlformats.org/markup-compatibility/2006" xmlns:aink="http://schemas.microsoft.com/office/drawing/2016/ink" xmlns:am3d="http://schemas.microsoft.com/office/drawing/2017/model3d" xmlns:o="urn:schemas-microsoft-com:office:office" xmlns:r="http://schemas.openxmlformats.org/officeDocument/2006/relationships" xmlns:m="http://schemas.openxmlformats.org/officeDocument/2006/math" xmlns:v="urn:schemas-microsoft-com:vml" xmlns:wp14="http://schemas.microsoft.com/office/word/2010/wordprocessingDrawing" xmlns:wp="http://schemas.openxmlformats.org/drawingml/2006/wordprocessingDrawing" xmlns:w10="urn:schemas-microsoft-com:office:word" xmlns:w="http://schemas.openxmlformats.org/wordprocessingml/2006/main" xmlns:w14="http://schemas.microsoft.com/office/word/2010/wordml" xmlns:w15="http://schemas.microsoft.com/office/word/2012/wordml" xmlns:w16cid="http://schemas.microsoft.com/office/word/2016/wordml/cid" xmlns:w16se="http://schemas.microsoft.com/office/word/2015/wordml/symex" xmlns:wpg="http://schemas.microsoft.com/office/word/2010/wordprocessingGroup" xmlns:wpi="http://schemas.microsoft.com/office/word/2010/wordprocessingInk" xmlns:wne="http://schemas.microsoft.com/office/word/2006/wordml" xmlns:wps="http://schemas.microsoft.com/office/word/2010/wordprocessingShape" mc:Ignorable="w14 w15 w16se w16cid wp14">
   <w:abstractNum w:abstractNumId="0" w15:restartNumberingAfterBreak="0">
     <w:nsid w:val="07312017"/>
     <w:multiLevelType w:val="hybridMultilevel"/>
@@ -6520,7 +6088,7 @@
 </file>
 
 <file path=word/styles.xml><?xml version="1.0" encoding="utf-8"?>
-<w:styles xmlns:mc="http://schemas.openxmlformats.org/markup-compatibility/2006" xmlns:r="http://schemas.openxmlformats.org/officeDocument/2006/relationships" xmlns:w="http://schemas.openxmlformats.org/wordprocessingml/2006/main" xmlns:w14="http://schemas.microsoft.com/office/word/2010/wordml" xmlns:w15="http://schemas.microsoft.com/office/word/2012/wordml" xmlns:w16se="http://schemas.microsoft.com/office/word/2015/wordml/symex" mc:Ignorable="w14 w15 w16se">
+<w:styles xmlns:mc="http://schemas.openxmlformats.org/markup-compatibility/2006" xmlns:r="http://schemas.openxmlformats.org/officeDocument/2006/relationships" xmlns:w="http://schemas.openxmlformats.org/wordprocessingml/2006/main" xmlns:w14="http://schemas.microsoft.com/office/word/2010/wordml" xmlns:w15="http://schemas.microsoft.com/office/word/2012/wordml" xmlns:w16cid="http://schemas.microsoft.com/office/word/2016/wordml/cid" xmlns:w16se="http://schemas.microsoft.com/office/word/2015/wordml/symex" mc:Ignorable="w14 w15 w16se w16cid">
   <w:docDefaults>
     <w:rPrDefault>
       <w:rPr>
@@ -6536,7 +6104,7 @@
       </w:pPr>
     </w:pPrDefault>
   </w:docDefaults>
-  <w:latentStyles w:defLockedState="0" w:defUIPriority="99" w:defSemiHidden="0" w:defUnhideWhenUsed="0" w:defQFormat="0" w:count="371">
+  <w:latentStyles w:defLockedState="0" w:defUIPriority="99" w:defSemiHidden="0" w:defUnhideWhenUsed="0" w:defQFormat="0" w:count="376">
     <w:lsdException w:name="Normal" w:uiPriority="0" w:qFormat="1"/>
     <w:lsdException w:name="heading 1" w:uiPriority="9" w:qFormat="1"/>
     <w:lsdException w:name="heading 2" w:semiHidden="1" w:uiPriority="9" w:unhideWhenUsed="1" w:qFormat="1"/>
@@ -6642,7 +6210,6 @@
     <w:lsdException w:name="HTML Sample" w:semiHidden="1" w:unhideWhenUsed="1"/>
     <w:lsdException w:name="HTML Typewriter" w:semiHidden="1" w:unhideWhenUsed="1"/>
     <w:lsdException w:name="HTML Variable" w:semiHidden="1" w:unhideWhenUsed="1"/>
-    <w:lsdException w:name="Normal Table" w:semiHidden="1" w:unhideWhenUsed="1"/>
     <w:lsdException w:name="annotation subject" w:semiHidden="1" w:unhideWhenUsed="1"/>
     <w:lsdException w:name="No List" w:semiHidden="1" w:unhideWhenUsed="1"/>
     <w:lsdException w:name="Outline List 1" w:semiHidden="1" w:unhideWhenUsed="1"/>
@@ -6685,11 +6252,8 @@
     <w:lsdException w:name="Table Contemporary" w:semiHidden="1" w:unhideWhenUsed="1"/>
     <w:lsdException w:name="Table Elegant" w:semiHidden="1" w:unhideWhenUsed="1"/>
     <w:lsdException w:name="Table Professional" w:semiHidden="1" w:unhideWhenUsed="1"/>
-    <w:lsdException w:name="Table Subtle 1" w:semiHidden="1" w:unhideWhenUsed="1"/>
     <w:lsdException w:name="Table Subtle 2" w:semiHidden="1" w:unhideWhenUsed="1"/>
     <w:lsdException w:name="Table Web 1" w:semiHidden="1" w:unhideWhenUsed="1"/>
-    <w:lsdException w:name="Table Web 2" w:semiHidden="1" w:unhideWhenUsed="1"/>
-    <w:lsdException w:name="Table Web 3" w:semiHidden="1" w:unhideWhenUsed="1"/>
     <w:lsdException w:name="Balloon Text" w:semiHidden="1" w:unhideWhenUsed="1"/>
     <w:lsdException w:name="Table Grid" w:uiPriority="39"/>
     <w:lsdException w:name="Table Theme" w:semiHidden="1" w:unhideWhenUsed="1"/>
@@ -6908,6 +6472,11 @@
     <w:lsdException w:name="List Table 5 Dark Accent 6" w:uiPriority="50"/>
     <w:lsdException w:name="List Table 6 Colorful Accent 6" w:uiPriority="51"/>
     <w:lsdException w:name="List Table 7 Colorful Accent 6" w:uiPriority="52"/>
+    <w:lsdException w:name="Mention" w:semiHidden="1" w:unhideWhenUsed="1"/>
+    <w:lsdException w:name="Smart Hyperlink" w:semiHidden="1" w:unhideWhenUsed="1"/>
+    <w:lsdException w:name="Hashtag" w:semiHidden="1" w:unhideWhenUsed="1"/>
+    <w:lsdException w:name="Unresolved Mention" w:semiHidden="1" w:unhideWhenUsed="1"/>
+    <w:lsdException w:name="Smart Link" w:semiHidden="1" w:unhideWhenUsed="1"/>
   </w:latentStyles>
   <w:style w:type="paragraph" w:default="1" w:styleId="Normal">
     <w:name w:val="Normal"/>
@@ -6918,11 +6487,11 @@
       <w:sz w:val="24"/>
     </w:rPr>
   </w:style>
-  <w:style w:type="paragraph" w:styleId="Heading1">
+  <w:style w:type="paragraph" w:styleId="Titre1">
     <w:name w:val="heading 1"/>
     <w:basedOn w:val="Normal"/>
     <w:next w:val="Normal"/>
-    <w:link w:val="Heading1Char"/>
+    <w:link w:val="Titre1Car"/>
     <w:uiPriority w:val="9"/>
     <w:qFormat/>
     <w:rsid w:val="0016021E"/>
@@ -6939,11 +6508,11 @@
       <w:szCs w:val="32"/>
     </w:rPr>
   </w:style>
-  <w:style w:type="paragraph" w:styleId="Heading2">
+  <w:style w:type="paragraph" w:styleId="Titre2">
     <w:name w:val="heading 2"/>
     <w:basedOn w:val="Normal"/>
     <w:next w:val="Normal"/>
-    <w:link w:val="Heading2Char"/>
+    <w:link w:val="Titre2Car"/>
     <w:uiPriority w:val="9"/>
     <w:unhideWhenUsed/>
     <w:qFormat/>
@@ -6961,11 +6530,11 @@
       <w:szCs w:val="26"/>
     </w:rPr>
   </w:style>
-  <w:style w:type="paragraph" w:styleId="Heading3">
+  <w:style w:type="paragraph" w:styleId="Titre3">
     <w:name w:val="heading 3"/>
     <w:basedOn w:val="Normal"/>
     <w:next w:val="Normal"/>
-    <w:link w:val="Heading3Char"/>
+    <w:link w:val="Titre3Car"/>
     <w:uiPriority w:val="9"/>
     <w:unhideWhenUsed/>
     <w:qFormat/>
@@ -6982,13 +6551,13 @@
       <w:szCs w:val="24"/>
     </w:rPr>
   </w:style>
-  <w:style w:type="character" w:default="1" w:styleId="DefaultParagraphFont">
+  <w:style w:type="character" w:default="1" w:styleId="Policepardfaut">
     <w:name w:val="Default Paragraph Font"/>
     <w:uiPriority w:val="1"/>
     <w:semiHidden/>
     <w:unhideWhenUsed/>
   </w:style>
-  <w:style w:type="table" w:default="1" w:styleId="TableNormal">
+  <w:style w:type="table" w:default="1" w:styleId="TableauNormal">
     <w:name w:val="Normal Table"/>
     <w:uiPriority w:val="99"/>
     <w:semiHidden/>
@@ -7003,16 +6572,16 @@
       </w:tblCellMar>
     </w:tblPr>
   </w:style>
-  <w:style w:type="numbering" w:default="1" w:styleId="NoList">
+  <w:style w:type="numbering" w:default="1" w:styleId="Aucuneliste">
     <w:name w:val="No List"/>
     <w:uiPriority w:val="99"/>
     <w:semiHidden/>
     <w:unhideWhenUsed/>
   </w:style>
-  <w:style w:type="character" w:customStyle="1" w:styleId="Heading1Char">
-    <w:name w:val="Heading 1 Char"/>
-    <w:basedOn w:val="DefaultParagraphFont"/>
-    <w:link w:val="Heading1"/>
+  <w:style w:type="character" w:customStyle="1" w:styleId="Titre1Car">
+    <w:name w:val="Titre 1 Car"/>
+    <w:basedOn w:val="Policepardfaut"/>
+    <w:link w:val="Titre1"/>
     <w:uiPriority w:val="9"/>
     <w:rsid w:val="0016021E"/>
     <w:rPr>
@@ -7022,7 +6591,7 @@
       <w:szCs w:val="32"/>
     </w:rPr>
   </w:style>
-  <w:style w:type="paragraph" w:styleId="ListParagraph">
+  <w:style w:type="paragraph" w:styleId="Paragraphedeliste">
     <w:name w:val="List Paragraph"/>
     <w:basedOn w:val="Normal"/>
     <w:uiPriority w:val="34"/>
@@ -7033,10 +6602,10 @@
       <w:contextualSpacing/>
     </w:pPr>
   </w:style>
-  <w:style w:type="character" w:customStyle="1" w:styleId="Heading2Char">
-    <w:name w:val="Heading 2 Char"/>
-    <w:basedOn w:val="DefaultParagraphFont"/>
-    <w:link w:val="Heading2"/>
+  <w:style w:type="character" w:customStyle="1" w:styleId="Titre2Car">
+    <w:name w:val="Titre 2 Car"/>
+    <w:basedOn w:val="Policepardfaut"/>
+    <w:link w:val="Titre2"/>
     <w:uiPriority w:val="9"/>
     <w:rsid w:val="00E54408"/>
     <w:rPr>
@@ -7046,7 +6615,7 @@
       <w:szCs w:val="26"/>
     </w:rPr>
   </w:style>
-  <w:style w:type="paragraph" w:styleId="NoSpacing">
+  <w:style w:type="paragraph" w:styleId="Sansinterligne">
     <w:name w:val="No Spacing"/>
     <w:uiPriority w:val="1"/>
     <w:qFormat/>
@@ -7055,10 +6624,10 @@
       <w:spacing w:after="0" w:line="240" w:lineRule="auto"/>
     </w:pPr>
   </w:style>
-  <w:style w:type="character" w:customStyle="1" w:styleId="Heading3Char">
-    <w:name w:val="Heading 3 Char"/>
-    <w:basedOn w:val="DefaultParagraphFont"/>
-    <w:link w:val="Heading3"/>
+  <w:style w:type="character" w:customStyle="1" w:styleId="Titre3Car">
+    <w:name w:val="Titre 3 Car"/>
+    <w:basedOn w:val="Policepardfaut"/>
+    <w:link w:val="Titre3"/>
     <w:uiPriority w:val="9"/>
     <w:rsid w:val="00E54408"/>
     <w:rPr>
@@ -7068,10 +6637,10 @@
       <w:szCs w:val="24"/>
     </w:rPr>
   </w:style>
-  <w:style w:type="paragraph" w:styleId="BalloonText">
+  <w:style w:type="paragraph" w:styleId="Textedebulles">
     <w:name w:val="Balloon Text"/>
     <w:basedOn w:val="Normal"/>
-    <w:link w:val="BalloonTextChar"/>
+    <w:link w:val="TextedebullesCar"/>
     <w:uiPriority w:val="99"/>
     <w:semiHidden/>
     <w:unhideWhenUsed/>
@@ -7085,10 +6654,10 @@
       <w:szCs w:val="18"/>
     </w:rPr>
   </w:style>
-  <w:style w:type="character" w:customStyle="1" w:styleId="BalloonTextChar">
-    <w:name w:val="Balloon Text Char"/>
-    <w:basedOn w:val="DefaultParagraphFont"/>
-    <w:link w:val="BalloonText"/>
+  <w:style w:type="character" w:customStyle="1" w:styleId="TextedebullesCar">
+    <w:name w:val="Texte de bulles Car"/>
+    <w:basedOn w:val="Policepardfaut"/>
+    <w:link w:val="Textedebulles"/>
     <w:uiPriority w:val="99"/>
     <w:semiHidden/>
     <w:rsid w:val="00337F47"/>
@@ -7114,9 +6683,9 @@
       <w:lang w:eastAsia="fr-FR"/>
     </w:rPr>
   </w:style>
-  <w:style w:type="character" w:styleId="Hyperlink">
+  <w:style w:type="character" w:styleId="Lienhypertexte">
     <w:name w:val="Hyperlink"/>
-    <w:basedOn w:val="DefaultParagraphFont"/>
+    <w:basedOn w:val="Policepardfaut"/>
     <w:uiPriority w:val="99"/>
     <w:semiHidden/>
     <w:unhideWhenUsed/>
@@ -7126,9 +6695,9 @@
       <w:u w:val="single"/>
     </w:rPr>
   </w:style>
-  <w:style w:type="character" w:styleId="FollowedHyperlink">
+  <w:style w:type="character" w:styleId="Lienhypertextesuivivisit">
     <w:name w:val="FollowedHyperlink"/>
-    <w:basedOn w:val="DefaultParagraphFont"/>
+    <w:basedOn w:val="Policepardfaut"/>
     <w:uiPriority w:val="99"/>
     <w:semiHidden/>
     <w:unhideWhenUsed/>
@@ -7441,7 +7010,7 @@
 </file>
 
 <file path=customXml/itemProps1.xml><?xml version="1.0" encoding="utf-8"?>
-<ds:datastoreItem xmlns:ds="http://schemas.openxmlformats.org/officeDocument/2006/customXml" ds:itemID="{8F195498-C08B-4435-88A2-6DCC3A91BC4F}">
+<ds:datastoreItem xmlns:ds="http://schemas.openxmlformats.org/officeDocument/2006/customXml" ds:itemID="{5D4B5E5C-D2AB-412B-B238-5D62270B7E73}">
   <ds:schemaRefs>
     <ds:schemaRef ds:uri="http://schemas.openxmlformats.org/officeDocument/2006/bibliography"/>
   </ds:schemaRefs>

</xml_diff>